<commit_message>
Updating Integration Doc for Auth Reversal Service | Pankaj Gugnani
</commit_message>
<xml_diff>
--- a/int_cybersource/configuration/Cybersource cartridge integration document_ver_1.0.0.3.docx
+++ b/int_cybersource/configuration/Cybersource cartridge integration document_ver_1.0.0.3.docx
@@ -211,7 +211,7 @@
         <w:rPr>
           <w:noProof/>
         </w:rPr>
-        <w:instrText xml:space="preserve"> PAGEREF _Toc343600049 \h </w:instrText>
+        <w:instrText xml:space="preserve"> PAGEREF _Toc344389027 \h </w:instrText>
       </w:r>
       <w:r>
         <w:rPr>
@@ -270,7 +270,7 @@
         <w:rPr>
           <w:noProof/>
         </w:rPr>
-        <w:instrText xml:space="preserve"> PAGEREF _Toc343600050 \h </w:instrText>
+        <w:instrText xml:space="preserve"> PAGEREF _Toc344389028 \h </w:instrText>
       </w:r>
       <w:r>
         <w:rPr>
@@ -328,7 +328,7 @@
         <w:rPr>
           <w:noProof/>
         </w:rPr>
-        <w:instrText xml:space="preserve"> PAGEREF _Toc343600051 \h </w:instrText>
+        <w:instrText xml:space="preserve"> PAGEREF _Toc344389029 \h </w:instrText>
       </w:r>
       <w:r>
         <w:rPr>
@@ -386,7 +386,7 @@
         <w:rPr>
           <w:noProof/>
         </w:rPr>
-        <w:instrText xml:space="preserve"> PAGEREF _Toc343600052 \h </w:instrText>
+        <w:instrText xml:space="preserve"> PAGEREF _Toc344389030 \h </w:instrText>
       </w:r>
       <w:r>
         <w:rPr>
@@ -444,7 +444,7 @@
         <w:rPr>
           <w:noProof/>
         </w:rPr>
-        <w:instrText xml:space="preserve"> PAGEREF _Toc343600053 \h </w:instrText>
+        <w:instrText xml:space="preserve"> PAGEREF _Toc344389031 \h </w:instrText>
       </w:r>
       <w:r>
         <w:rPr>
@@ -502,7 +502,7 @@
         <w:rPr>
           <w:noProof/>
         </w:rPr>
-        <w:instrText xml:space="preserve"> PAGEREF _Toc343600054 \h </w:instrText>
+        <w:instrText xml:space="preserve"> PAGEREF _Toc344389032 \h </w:instrText>
       </w:r>
       <w:r>
         <w:rPr>
@@ -560,7 +560,7 @@
         <w:rPr>
           <w:noProof/>
         </w:rPr>
-        <w:instrText xml:space="preserve"> PAGEREF _Toc343600055 \h </w:instrText>
+        <w:instrText xml:space="preserve"> PAGEREF _Toc344389033 \h </w:instrText>
       </w:r>
       <w:r>
         <w:rPr>
@@ -618,7 +618,7 @@
         <w:rPr>
           <w:noProof/>
         </w:rPr>
-        <w:instrText xml:space="preserve"> PAGEREF _Toc343600056 \h </w:instrText>
+        <w:instrText xml:space="preserve"> PAGEREF _Toc344389034 \h </w:instrText>
       </w:r>
       <w:r>
         <w:rPr>
@@ -676,7 +676,7 @@
         <w:rPr>
           <w:noProof/>
         </w:rPr>
-        <w:instrText xml:space="preserve"> PAGEREF _Toc343600057 \h </w:instrText>
+        <w:instrText xml:space="preserve"> PAGEREF _Toc344389035 \h </w:instrText>
       </w:r>
       <w:r>
         <w:rPr>
@@ -734,7 +734,7 @@
         <w:rPr>
           <w:noProof/>
         </w:rPr>
-        <w:instrText xml:space="preserve"> PAGEREF _Toc343600058 \h </w:instrText>
+        <w:instrText xml:space="preserve"> PAGEREF _Toc344389036 \h </w:instrText>
       </w:r>
       <w:r>
         <w:rPr>
@@ -792,7 +792,7 @@
         <w:rPr>
           <w:noProof/>
         </w:rPr>
-        <w:instrText xml:space="preserve"> PAGEREF _Toc343600059 \h </w:instrText>
+        <w:instrText xml:space="preserve"> PAGEREF _Toc344389037 \h </w:instrText>
       </w:r>
       <w:r>
         <w:rPr>
@@ -850,7 +850,7 @@
         <w:rPr>
           <w:noProof/>
         </w:rPr>
-        <w:instrText xml:space="preserve"> PAGEREF _Toc343600060 \h </w:instrText>
+        <w:instrText xml:space="preserve"> PAGEREF _Toc344389038 \h </w:instrText>
       </w:r>
       <w:r>
         <w:rPr>
@@ -908,7 +908,7 @@
         <w:rPr>
           <w:noProof/>
         </w:rPr>
-        <w:instrText xml:space="preserve"> PAGEREF _Toc343600061 \h </w:instrText>
+        <w:instrText xml:space="preserve"> PAGEREF _Toc344389039 \h </w:instrText>
       </w:r>
       <w:r>
         <w:rPr>
@@ -966,7 +966,7 @@
         <w:rPr>
           <w:noProof/>
         </w:rPr>
-        <w:instrText xml:space="preserve"> PAGEREF _Toc343600062 \h </w:instrText>
+        <w:instrText xml:space="preserve"> PAGEREF _Toc344389040 \h </w:instrText>
       </w:r>
       <w:r>
         <w:rPr>
@@ -1024,7 +1024,7 @@
         <w:rPr>
           <w:noProof/>
         </w:rPr>
-        <w:instrText xml:space="preserve"> PAGEREF _Toc343600063 \h </w:instrText>
+        <w:instrText xml:space="preserve"> PAGEREF _Toc344389041 \h </w:instrText>
       </w:r>
       <w:r>
         <w:rPr>
@@ -1082,7 +1082,7 @@
         <w:rPr>
           <w:noProof/>
         </w:rPr>
-        <w:instrText xml:space="preserve"> PAGEREF _Toc343600064 \h </w:instrText>
+        <w:instrText xml:space="preserve"> PAGEREF _Toc344389042 \h </w:instrText>
       </w:r>
       <w:r>
         <w:rPr>
@@ -1140,7 +1140,7 @@
         <w:rPr>
           <w:noProof/>
         </w:rPr>
-        <w:instrText xml:space="preserve"> PAGEREF _Toc343600065 \h </w:instrText>
+        <w:instrText xml:space="preserve"> PAGEREF _Toc344389043 \h </w:instrText>
       </w:r>
       <w:r>
         <w:rPr>
@@ -1198,7 +1198,7 @@
         <w:rPr>
           <w:noProof/>
         </w:rPr>
-        <w:instrText xml:space="preserve"> PAGEREF _Toc343600066 \h </w:instrText>
+        <w:instrText xml:space="preserve"> PAGEREF _Toc344389044 \h </w:instrText>
       </w:r>
       <w:r>
         <w:rPr>
@@ -1256,7 +1256,7 @@
         <w:rPr>
           <w:noProof/>
         </w:rPr>
-        <w:instrText xml:space="preserve"> PAGEREF _Toc343600067 \h </w:instrText>
+        <w:instrText xml:space="preserve"> PAGEREF _Toc344389045 \h </w:instrText>
       </w:r>
       <w:r>
         <w:rPr>
@@ -1314,7 +1314,7 @@
         <w:rPr>
           <w:noProof/>
         </w:rPr>
-        <w:instrText xml:space="preserve"> PAGEREF _Toc343600068 \h </w:instrText>
+        <w:instrText xml:space="preserve"> PAGEREF _Toc344389046 \h </w:instrText>
       </w:r>
       <w:r>
         <w:rPr>
@@ -1372,7 +1372,7 @@
         <w:rPr>
           <w:noProof/>
         </w:rPr>
-        <w:instrText xml:space="preserve"> PAGEREF _Toc343600069 \h </w:instrText>
+        <w:instrText xml:space="preserve"> PAGEREF _Toc344389047 \h </w:instrText>
       </w:r>
       <w:r>
         <w:rPr>
@@ -1430,7 +1430,7 @@
         <w:rPr>
           <w:noProof/>
         </w:rPr>
-        <w:instrText xml:space="preserve"> PAGEREF _Toc343600070 \h </w:instrText>
+        <w:instrText xml:space="preserve"> PAGEREF _Toc344389048 \h </w:instrText>
       </w:r>
       <w:r>
         <w:rPr>
@@ -1488,7 +1488,7 @@
         <w:rPr>
           <w:noProof/>
         </w:rPr>
-        <w:instrText xml:space="preserve"> PAGEREF _Toc343600071 \h </w:instrText>
+        <w:instrText xml:space="preserve"> PAGEREF _Toc344389049 \h </w:instrText>
       </w:r>
       <w:r>
         <w:rPr>
@@ -1505,7 +1505,7 @@
         <w:rPr>
           <w:noProof/>
         </w:rPr>
-        <w:t>20</w:t>
+        <w:t>21</w:t>
       </w:r>
       <w:r>
         <w:rPr>
@@ -1547,7 +1547,7 @@
         <w:rPr>
           <w:noProof/>
         </w:rPr>
-        <w:instrText xml:space="preserve"> PAGEREF _Toc343600072 \h </w:instrText>
+        <w:instrText xml:space="preserve"> PAGEREF _Toc344389050 \h </w:instrText>
       </w:r>
       <w:r>
         <w:rPr>
@@ -1605,7 +1605,7 @@
         <w:rPr>
           <w:noProof/>
         </w:rPr>
-        <w:instrText xml:space="preserve"> PAGEREF _Toc343600073 \h </w:instrText>
+        <w:instrText xml:space="preserve"> PAGEREF _Toc344389051 \h </w:instrText>
       </w:r>
       <w:r>
         <w:rPr>
@@ -1663,7 +1663,7 @@
         <w:rPr>
           <w:noProof/>
         </w:rPr>
-        <w:instrText xml:space="preserve"> PAGEREF _Toc343600074 \h </w:instrText>
+        <w:instrText xml:space="preserve"> PAGEREF _Toc344389052 \h </w:instrText>
       </w:r>
       <w:r>
         <w:rPr>
@@ -1721,7 +1721,7 @@
         <w:rPr>
           <w:noProof/>
         </w:rPr>
-        <w:instrText xml:space="preserve"> PAGEREF _Toc343600075 \h </w:instrText>
+        <w:instrText xml:space="preserve"> PAGEREF _Toc344389053 \h </w:instrText>
       </w:r>
       <w:r>
         <w:rPr>
@@ -1779,7 +1779,7 @@
         <w:rPr>
           <w:noProof/>
         </w:rPr>
-        <w:instrText xml:space="preserve"> PAGEREF _Toc343600076 \h </w:instrText>
+        <w:instrText xml:space="preserve"> PAGEREF _Toc344389054 \h </w:instrText>
       </w:r>
       <w:r>
         <w:rPr>
@@ -1796,7 +1796,7 @@
         <w:rPr>
           <w:noProof/>
         </w:rPr>
-        <w:t>23</w:t>
+        <w:t>24</w:t>
       </w:r>
       <w:r>
         <w:rPr>
@@ -1837,7 +1837,7 @@
         <w:rPr>
           <w:noProof/>
         </w:rPr>
-        <w:instrText xml:space="preserve"> PAGEREF _Toc343600077 \h </w:instrText>
+        <w:instrText xml:space="preserve"> PAGEREF _Toc344389055 \h </w:instrText>
       </w:r>
       <w:r>
         <w:rPr>
@@ -1854,7 +1854,7 @@
         <w:rPr>
           <w:noProof/>
         </w:rPr>
-        <w:t>23</w:t>
+        <w:t>24</w:t>
       </w:r>
       <w:r>
         <w:rPr>
@@ -1895,7 +1895,7 @@
         <w:rPr>
           <w:noProof/>
         </w:rPr>
-        <w:instrText xml:space="preserve"> PAGEREF _Toc343600078 \h </w:instrText>
+        <w:instrText xml:space="preserve"> PAGEREF _Toc344389056 \h </w:instrText>
       </w:r>
       <w:r>
         <w:rPr>
@@ -1912,7 +1912,7 @@
         <w:rPr>
           <w:noProof/>
         </w:rPr>
-        <w:t>23</w:t>
+        <w:t>24</w:t>
       </w:r>
       <w:r>
         <w:rPr>
@@ -1935,7 +1935,7 @@
         <w:rPr>
           <w:noProof/>
         </w:rPr>
-        <w:t>Payer Authentication Service</w:t>
+        <w:t>Full Authorization Reversal</w:t>
       </w:r>
       <w:r>
         <w:rPr>
@@ -1953,7 +1953,7 @@
         <w:rPr>
           <w:noProof/>
         </w:rPr>
-        <w:instrText xml:space="preserve"> PAGEREF _Toc343600079 \h </w:instrText>
+        <w:instrText xml:space="preserve"> PAGEREF _Toc344389057 \h </w:instrText>
       </w:r>
       <w:r>
         <w:rPr>
@@ -1981,7 +1981,7 @@
     </w:p>
     <w:p>
       <w:pPr>
-        <w:pStyle w:val="TOC2"/>
+        <w:pStyle w:val="TOC3"/>
         <w:rPr>
           <w:rFonts w:asciiTheme="minorHAnsi" w:eastAsiaTheme="minorEastAsia" w:hAnsiTheme="minorHAnsi" w:cstheme="minorBidi"/>
           <w:noProof/>
@@ -1993,7 +1993,7 @@
         <w:rPr>
           <w:noProof/>
         </w:rPr>
-        <w:t>Site Configuration</w:t>
+        <w:t>Payer Authentication Service</w:t>
       </w:r>
       <w:r>
         <w:rPr>
@@ -2011,7 +2011,7 @@
         <w:rPr>
           <w:noProof/>
         </w:rPr>
-        <w:instrText xml:space="preserve"> PAGEREF _Toc343600080 \h </w:instrText>
+        <w:instrText xml:space="preserve"> PAGEREF _Toc344389058 \h </w:instrText>
       </w:r>
       <w:r>
         <w:rPr>
@@ -2039,7 +2039,7 @@
     </w:p>
     <w:p>
       <w:pPr>
-        <w:pStyle w:val="TOC3"/>
+        <w:pStyle w:val="TOC2"/>
         <w:rPr>
           <w:rFonts w:asciiTheme="minorHAnsi" w:eastAsiaTheme="minorEastAsia" w:hAnsiTheme="minorHAnsi" w:cstheme="minorBidi"/>
           <w:noProof/>
@@ -2051,7 +2051,7 @@
         <w:rPr>
           <w:noProof/>
         </w:rPr>
-        <w:t>Import Meta Data</w:t>
+        <w:t>Site Configuration</w:t>
       </w:r>
       <w:r>
         <w:rPr>
@@ -2069,7 +2069,7 @@
         <w:rPr>
           <w:noProof/>
         </w:rPr>
-        <w:instrText xml:space="preserve"> PAGEREF _Toc343600081 \h </w:instrText>
+        <w:instrText xml:space="preserve"> PAGEREF _Toc344389059 \h </w:instrText>
       </w:r>
       <w:r>
         <w:rPr>
@@ -2086,7 +2086,7 @@
         <w:rPr>
           <w:noProof/>
         </w:rPr>
-        <w:t>25</w:t>
+        <w:t>26</w:t>
       </w:r>
       <w:r>
         <w:rPr>
@@ -2109,7 +2109,7 @@
         <w:rPr>
           <w:noProof/>
         </w:rPr>
-        <w:t>Configure Site Preferences</w:t>
+        <w:t>Import Meta Data</w:t>
       </w:r>
       <w:r>
         <w:rPr>
@@ -2127,7 +2127,7 @@
         <w:rPr>
           <w:noProof/>
         </w:rPr>
-        <w:instrText xml:space="preserve"> PAGEREF _Toc343600082 \h </w:instrText>
+        <w:instrText xml:space="preserve"> PAGEREF _Toc344389060 \h </w:instrText>
       </w:r>
       <w:r>
         <w:rPr>
@@ -2144,7 +2144,7 @@
         <w:rPr>
           <w:noProof/>
         </w:rPr>
-        <w:t>25</w:t>
+        <w:t>26</w:t>
       </w:r>
       <w:r>
         <w:rPr>
@@ -2167,7 +2167,7 @@
         <w:rPr>
           <w:noProof/>
         </w:rPr>
-        <w:t>Applying CyberSource Cartridge to the Site</w:t>
+        <w:t>Configure Site Preferences</w:t>
       </w:r>
       <w:r>
         <w:rPr>
@@ -2185,7 +2185,7 @@
         <w:rPr>
           <w:noProof/>
         </w:rPr>
-        <w:instrText xml:space="preserve"> PAGEREF _Toc343600083 \h </w:instrText>
+        <w:instrText xml:space="preserve"> PAGEREF _Toc344389061 \h </w:instrText>
       </w:r>
       <w:r>
         <w:rPr>
@@ -2202,7 +2202,7 @@
         <w:rPr>
           <w:noProof/>
         </w:rPr>
-        <w:t>30</w:t>
+        <w:t>26</w:t>
       </w:r>
       <w:r>
         <w:rPr>
@@ -2213,7 +2213,7 @@
     </w:p>
     <w:p>
       <w:pPr>
-        <w:pStyle w:val="TOC2"/>
+        <w:pStyle w:val="TOC3"/>
         <w:rPr>
           <w:rFonts w:asciiTheme="minorHAnsi" w:eastAsiaTheme="minorEastAsia" w:hAnsiTheme="minorHAnsi" w:cstheme="minorBidi"/>
           <w:noProof/>
@@ -2225,7 +2225,7 @@
         <w:rPr>
           <w:noProof/>
         </w:rPr>
-        <w:t>Testing</w:t>
+        <w:t>Applying CyberSource Cartridge to the Site</w:t>
       </w:r>
       <w:r>
         <w:rPr>
@@ -2243,7 +2243,7 @@
         <w:rPr>
           <w:noProof/>
         </w:rPr>
-        <w:instrText xml:space="preserve"> PAGEREF _Toc343600084 \h </w:instrText>
+        <w:instrText xml:space="preserve"> PAGEREF _Toc344389062 \h </w:instrText>
       </w:r>
       <w:r>
         <w:rPr>
@@ -2260,7 +2260,7 @@
         <w:rPr>
           <w:noProof/>
         </w:rPr>
-        <w:t>30</w:t>
+        <w:t>31</w:t>
       </w:r>
       <w:r>
         <w:rPr>
@@ -2271,7 +2271,7 @@
     </w:p>
     <w:p>
       <w:pPr>
-        <w:pStyle w:val="TOC3"/>
+        <w:pStyle w:val="TOC2"/>
         <w:rPr>
           <w:rFonts w:asciiTheme="minorHAnsi" w:eastAsiaTheme="minorEastAsia" w:hAnsiTheme="minorHAnsi" w:cstheme="minorBidi"/>
           <w:noProof/>
@@ -2283,7 +2283,7 @@
         <w:rPr>
           <w:noProof/>
         </w:rPr>
-        <w:t>Authorize Credit Card</w:t>
+        <w:t>Testing</w:t>
       </w:r>
       <w:r>
         <w:rPr>
@@ -2301,7 +2301,7 @@
         <w:rPr>
           <w:noProof/>
         </w:rPr>
-        <w:instrText xml:space="preserve"> PAGEREF _Toc343600085 \h </w:instrText>
+        <w:instrText xml:space="preserve"> PAGEREF _Toc344389063 \h </w:instrText>
       </w:r>
       <w:r>
         <w:rPr>
@@ -2341,7 +2341,7 @@
         <w:rPr>
           <w:noProof/>
         </w:rPr>
-        <w:t>Tax Service</w:t>
+        <w:t>Authorize Credit Card</w:t>
       </w:r>
       <w:r>
         <w:rPr>
@@ -2359,7 +2359,7 @@
         <w:rPr>
           <w:noProof/>
         </w:rPr>
-        <w:instrText xml:space="preserve"> PAGEREF _Toc343600086 \h </w:instrText>
+        <w:instrText xml:space="preserve"> PAGEREF _Toc344389064 \h </w:instrText>
       </w:r>
       <w:r>
         <w:rPr>
@@ -2376,7 +2376,7 @@
         <w:rPr>
           <w:noProof/>
         </w:rPr>
-        <w:t>31</w:t>
+        <w:t>32</w:t>
       </w:r>
       <w:r>
         <w:rPr>
@@ -2399,7 +2399,7 @@
         <w:rPr>
           <w:noProof/>
         </w:rPr>
-        <w:t>Address Verification Service (AVS)</w:t>
+        <w:t>Tax Service</w:t>
       </w:r>
       <w:r>
         <w:rPr>
@@ -2417,7 +2417,7 @@
         <w:rPr>
           <w:noProof/>
         </w:rPr>
-        <w:instrText xml:space="preserve"> PAGEREF _Toc343600087 \h </w:instrText>
+        <w:instrText xml:space="preserve"> PAGEREF _Toc344389065 \h </w:instrText>
       </w:r>
       <w:r>
         <w:rPr>
@@ -2434,7 +2434,7 @@
         <w:rPr>
           <w:noProof/>
         </w:rPr>
-        <w:t>31</w:t>
+        <w:t>32</w:t>
       </w:r>
       <w:r>
         <w:rPr>
@@ -2457,7 +2457,7 @@
         <w:rPr>
           <w:noProof/>
         </w:rPr>
-        <w:t>Delivery Address Verification Service (DAV)</w:t>
+        <w:t>Address Verification Service (AVS)</w:t>
       </w:r>
       <w:r>
         <w:rPr>
@@ -2475,7 +2475,7 @@
         <w:rPr>
           <w:noProof/>
         </w:rPr>
-        <w:instrText xml:space="preserve"> PAGEREF _Toc343600088 \h </w:instrText>
+        <w:instrText xml:space="preserve"> PAGEREF _Toc344389066 \h </w:instrText>
       </w:r>
       <w:r>
         <w:rPr>
@@ -2492,7 +2492,7 @@
         <w:rPr>
           <w:noProof/>
         </w:rPr>
-        <w:t>31</w:t>
+        <w:t>32</w:t>
       </w:r>
       <w:r>
         <w:rPr>
@@ -2515,7 +2515,7 @@
         <w:rPr>
           <w:noProof/>
         </w:rPr>
-        <w:t>Payment Tokenization</w:t>
+        <w:t>Delivery Address Verification Service (DAV)</w:t>
       </w:r>
       <w:r>
         <w:rPr>
@@ -2533,7 +2533,7 @@
         <w:rPr>
           <w:noProof/>
         </w:rPr>
-        <w:instrText xml:space="preserve"> PAGEREF _Toc343600089 \h </w:instrText>
+        <w:instrText xml:space="preserve"> PAGEREF _Toc344389067 \h </w:instrText>
       </w:r>
       <w:r>
         <w:rPr>
@@ -2550,7 +2550,7 @@
         <w:rPr>
           <w:noProof/>
         </w:rPr>
-        <w:t>31</w:t>
+        <w:t>32</w:t>
       </w:r>
       <w:r>
         <w:rPr>
@@ -2574,6 +2574,122 @@
           <w:noProof/>
         </w:rPr>
         <w:lastRenderedPageBreak/>
+        <w:t>Payment Tokenization</w:t>
+      </w:r>
+      <w:r>
+        <w:rPr>
+          <w:noProof/>
+        </w:rPr>
+        <w:tab/>
+      </w:r>
+      <w:r>
+        <w:rPr>
+          <w:noProof/>
+        </w:rPr>
+        <w:fldChar w:fldCharType="begin"/>
+      </w:r>
+      <w:r>
+        <w:rPr>
+          <w:noProof/>
+        </w:rPr>
+        <w:instrText xml:space="preserve"> PAGEREF _Toc344389068 \h </w:instrText>
+      </w:r>
+      <w:r>
+        <w:rPr>
+          <w:noProof/>
+        </w:rPr>
+      </w:r>
+      <w:r>
+        <w:rPr>
+          <w:noProof/>
+        </w:rPr>
+        <w:fldChar w:fldCharType="separate"/>
+      </w:r>
+      <w:r>
+        <w:rPr>
+          <w:noProof/>
+        </w:rPr>
+        <w:t>32</w:t>
+      </w:r>
+      <w:r>
+        <w:rPr>
+          <w:noProof/>
+        </w:rPr>
+        <w:fldChar w:fldCharType="end"/>
+      </w:r>
+    </w:p>
+    <w:p>
+      <w:pPr>
+        <w:pStyle w:val="TOC3"/>
+        <w:rPr>
+          <w:rFonts w:asciiTheme="minorHAnsi" w:eastAsiaTheme="minorEastAsia" w:hAnsiTheme="minorHAnsi" w:cstheme="minorBidi"/>
+          <w:noProof/>
+          <w:sz w:val="22"/>
+          <w:szCs w:val="22"/>
+        </w:rPr>
+      </w:pPr>
+      <w:r>
+        <w:rPr>
+          <w:noProof/>
+        </w:rPr>
+        <w:t>Full Authorization reversal</w:t>
+      </w:r>
+      <w:r>
+        <w:rPr>
+          <w:noProof/>
+        </w:rPr>
+        <w:tab/>
+      </w:r>
+      <w:r>
+        <w:rPr>
+          <w:noProof/>
+        </w:rPr>
+        <w:fldChar w:fldCharType="begin"/>
+      </w:r>
+      <w:r>
+        <w:rPr>
+          <w:noProof/>
+        </w:rPr>
+        <w:instrText xml:space="preserve"> PAGEREF _Toc344389069 \h </w:instrText>
+      </w:r>
+      <w:r>
+        <w:rPr>
+          <w:noProof/>
+        </w:rPr>
+      </w:r>
+      <w:r>
+        <w:rPr>
+          <w:noProof/>
+        </w:rPr>
+        <w:fldChar w:fldCharType="separate"/>
+      </w:r>
+      <w:r>
+        <w:rPr>
+          <w:noProof/>
+        </w:rPr>
+        <w:t>33</w:t>
+      </w:r>
+      <w:r>
+        <w:rPr>
+          <w:noProof/>
+        </w:rPr>
+        <w:fldChar w:fldCharType="end"/>
+      </w:r>
+    </w:p>
+    <w:p>
+      <w:pPr>
+        <w:pStyle w:val="TOC3"/>
+        <w:rPr>
+          <w:rFonts w:asciiTheme="minorHAnsi" w:eastAsiaTheme="minorEastAsia" w:hAnsiTheme="minorHAnsi" w:cstheme="minorBidi"/>
+          <w:noProof/>
+          <w:sz w:val="22"/>
+          <w:szCs w:val="22"/>
+        </w:rPr>
+      </w:pPr>
+      <w:r>
+        <w:rPr>
+          <w:noProof/>
+        </w:rPr>
         <w:t>Device Fingerprint</w:t>
       </w:r>
       <w:r>
@@ -2592,7 +2708,7 @@
         <w:rPr>
           <w:noProof/>
         </w:rPr>
-        <w:instrText xml:space="preserve"> PAGEREF _Toc343600090 \h </w:instrText>
+        <w:instrText xml:space="preserve"> PAGEREF _Toc344389070 \h </w:instrText>
       </w:r>
       <w:r>
         <w:rPr>
@@ -2609,7 +2725,7 @@
         <w:rPr>
           <w:noProof/>
         </w:rPr>
-        <w:t>32</w:t>
+        <w:t>33</w:t>
       </w:r>
       <w:r>
         <w:rPr>
@@ -2651,7 +2767,7 @@
         <w:rPr>
           <w:noProof/>
         </w:rPr>
-        <w:instrText xml:space="preserve"> PAGEREF _Toc343600091 \h </w:instrText>
+        <w:instrText xml:space="preserve"> PAGEREF _Toc344389071 \h </w:instrText>
       </w:r>
       <w:r>
         <w:rPr>
@@ -2668,7 +2784,7 @@
         <w:rPr>
           <w:noProof/>
         </w:rPr>
-        <w:t>33</w:t>
+        <w:t>34</w:t>
       </w:r>
       <w:r>
         <w:rPr>
@@ -2709,7 +2825,7 @@
         <w:rPr>
           <w:noProof/>
         </w:rPr>
-        <w:instrText xml:space="preserve"> PAGEREF _Toc343600092 \h </w:instrText>
+        <w:instrText xml:space="preserve"> PAGEREF _Toc344389072 \h </w:instrText>
       </w:r>
       <w:r>
         <w:rPr>
@@ -2726,7 +2842,7 @@
         <w:rPr>
           <w:noProof/>
         </w:rPr>
-        <w:t>33</w:t>
+        <w:t>34</w:t>
       </w:r>
       <w:r>
         <w:rPr>
@@ -2767,7 +2883,7 @@
         <w:rPr>
           <w:noProof/>
         </w:rPr>
-        <w:instrText xml:space="preserve"> PAGEREF _Toc343600093 \h </w:instrText>
+        <w:instrText xml:space="preserve"> PAGEREF _Toc344389073 \h </w:instrText>
       </w:r>
       <w:r>
         <w:rPr>
@@ -2784,7 +2900,7 @@
         <w:rPr>
           <w:noProof/>
         </w:rPr>
-        <w:t>33</w:t>
+        <w:t>34</w:t>
       </w:r>
       <w:r>
         <w:rPr>
@@ -2825,7 +2941,7 @@
         <w:rPr>
           <w:noProof/>
         </w:rPr>
-        <w:instrText xml:space="preserve"> PAGEREF _Toc343600094 \h </w:instrText>
+        <w:instrText xml:space="preserve"> PAGEREF _Toc344389074 \h </w:instrText>
       </w:r>
       <w:r>
         <w:rPr>
@@ -2842,7 +2958,7 @@
         <w:rPr>
           <w:noProof/>
         </w:rPr>
-        <w:t>35</w:t>
+        <w:t>36</w:t>
       </w:r>
       <w:r>
         <w:rPr>
@@ -2883,7 +2999,7 @@
         <w:rPr>
           <w:noProof/>
         </w:rPr>
-        <w:instrText xml:space="preserve"> PAGEREF _Toc343600095 \h </w:instrText>
+        <w:instrText xml:space="preserve"> PAGEREF _Toc344389075 \h </w:instrText>
       </w:r>
       <w:r>
         <w:rPr>
@@ -2900,7 +3016,7 @@
         <w:rPr>
           <w:noProof/>
         </w:rPr>
-        <w:t>35</w:t>
+        <w:t>36</w:t>
       </w:r>
       <w:r>
         <w:rPr>
@@ -2942,7 +3058,7 @@
         <w:rPr>
           <w:noProof/>
         </w:rPr>
-        <w:instrText xml:space="preserve"> PAGEREF _Toc343600096 \h </w:instrText>
+        <w:instrText xml:space="preserve"> PAGEREF _Toc344389076 \h </w:instrText>
       </w:r>
       <w:r>
         <w:rPr>
@@ -2959,7 +3075,7 @@
         <w:rPr>
           <w:noProof/>
         </w:rPr>
-        <w:t>36</w:t>
+        <w:t>37</w:t>
       </w:r>
       <w:r>
         <w:rPr>
@@ -3000,7 +3116,7 @@
         <w:rPr>
           <w:noProof/>
         </w:rPr>
-        <w:instrText xml:space="preserve"> PAGEREF _Toc343600097 \h </w:instrText>
+        <w:instrText xml:space="preserve"> PAGEREF _Toc344389077 \h </w:instrText>
       </w:r>
       <w:r>
         <w:rPr>
@@ -3017,7 +3133,7 @@
         <w:rPr>
           <w:noProof/>
         </w:rPr>
-        <w:t>36</w:t>
+        <w:t>37</w:t>
       </w:r>
       <w:r>
         <w:rPr>
@@ -3058,7 +3174,7 @@
         <w:rPr>
           <w:noProof/>
         </w:rPr>
-        <w:instrText xml:space="preserve"> PAGEREF _Toc343600098 \h </w:instrText>
+        <w:instrText xml:space="preserve"> PAGEREF _Toc344389078 \h </w:instrText>
       </w:r>
       <w:r>
         <w:rPr>
@@ -3075,7 +3191,7 @@
         <w:rPr>
           <w:noProof/>
         </w:rPr>
-        <w:t>36</w:t>
+        <w:t>37</w:t>
       </w:r>
       <w:r>
         <w:rPr>
@@ -3117,7 +3233,7 @@
         <w:rPr>
           <w:noProof/>
         </w:rPr>
-        <w:instrText xml:space="preserve"> PAGEREF _Toc343600099 \h </w:instrText>
+        <w:instrText xml:space="preserve"> PAGEREF _Toc344389079 \h </w:instrText>
       </w:r>
       <w:r>
         <w:rPr>
@@ -3134,7 +3250,7 @@
         <w:rPr>
           <w:noProof/>
         </w:rPr>
-        <w:t>38</w:t>
+        <w:t>39</w:t>
       </w:r>
       <w:r>
         <w:rPr>
@@ -3176,7 +3292,7 @@
         <w:rPr>
           <w:noProof/>
         </w:rPr>
-        <w:instrText xml:space="preserve"> PAGEREF _Toc343600100 \h </w:instrText>
+        <w:instrText xml:space="preserve"> PAGEREF _Toc344389080 \h </w:instrText>
       </w:r>
       <w:r>
         <w:rPr>
@@ -3193,7 +3309,7 @@
         <w:rPr>
           <w:noProof/>
         </w:rPr>
-        <w:t>39</w:t>
+        <w:t>40</w:t>
       </w:r>
       <w:r>
         <w:rPr>
@@ -3234,7 +3350,7 @@
         <w:rPr>
           <w:noProof/>
         </w:rPr>
-        <w:instrText xml:space="preserve"> PAGEREF _Toc343600101 \h </w:instrText>
+        <w:instrText xml:space="preserve"> PAGEREF _Toc344389081 \h </w:instrText>
       </w:r>
       <w:r>
         <w:rPr>
@@ -3251,7 +3367,7 @@
         <w:rPr>
           <w:noProof/>
         </w:rPr>
-        <w:t>39</w:t>
+        <w:t>40</w:t>
       </w:r>
       <w:r>
         <w:rPr>
@@ -3292,7 +3408,7 @@
         <w:rPr>
           <w:noProof/>
         </w:rPr>
-        <w:instrText xml:space="preserve"> PAGEREF _Toc343600102 \h </w:instrText>
+        <w:instrText xml:space="preserve"> PAGEREF _Toc344389082 \h </w:instrText>
       </w:r>
       <w:r>
         <w:rPr>
@@ -3309,7 +3425,7 @@
         <w:rPr>
           <w:noProof/>
         </w:rPr>
-        <w:t>40</w:t>
+        <w:t>41</w:t>
       </w:r>
       <w:r>
         <w:rPr>
@@ -3350,7 +3466,7 @@
         <w:rPr>
           <w:noProof/>
         </w:rPr>
-        <w:instrText xml:space="preserve"> PAGEREF _Toc343600103 \h </w:instrText>
+        <w:instrText xml:space="preserve"> PAGEREF _Toc344389083 \h </w:instrText>
       </w:r>
       <w:r>
         <w:rPr>
@@ -3367,7 +3483,7 @@
         <w:rPr>
           <w:noProof/>
         </w:rPr>
-        <w:t>40</w:t>
+        <w:t>41</w:t>
       </w:r>
       <w:r>
         <w:rPr>
@@ -3408,7 +3524,7 @@
         <w:rPr>
           <w:noProof/>
         </w:rPr>
-        <w:instrText xml:space="preserve"> PAGEREF _Toc343600104 \h </w:instrText>
+        <w:instrText xml:space="preserve"> PAGEREF _Toc344389084 \h </w:instrText>
       </w:r>
       <w:r>
         <w:rPr>
@@ -3425,7 +3541,7 @@
         <w:rPr>
           <w:noProof/>
         </w:rPr>
-        <w:t>42</w:t>
+        <w:t>43</w:t>
       </w:r>
       <w:r>
         <w:rPr>
@@ -3467,7 +3583,7 @@
         <w:rPr>
           <w:noProof/>
         </w:rPr>
-        <w:instrText xml:space="preserve"> PAGEREF _Toc343600105 \h </w:instrText>
+        <w:instrText xml:space="preserve"> PAGEREF _Toc344389085 \h </w:instrText>
       </w:r>
       <w:r>
         <w:rPr>
@@ -3484,7 +3600,7 @@
         <w:rPr>
           <w:noProof/>
         </w:rPr>
-        <w:t>44</w:t>
+        <w:t>45</w:t>
       </w:r>
       <w:r>
         <w:rPr>
@@ -3526,7 +3642,7 @@
         <w:rPr>
           <w:noProof/>
         </w:rPr>
-        <w:instrText xml:space="preserve"> PAGEREF _Toc343600106 \h </w:instrText>
+        <w:instrText xml:space="preserve"> PAGEREF _Toc344389086 \h </w:instrText>
       </w:r>
       <w:r>
         <w:rPr>
@@ -3543,7 +3659,7 @@
         <w:rPr>
           <w:noProof/>
         </w:rPr>
-        <w:t>45</w:t>
+        <w:t>46</w:t>
       </w:r>
       <w:r>
         <w:rPr>
@@ -3585,7 +3701,7 @@
         <w:rPr>
           <w:noProof/>
         </w:rPr>
-        <w:instrText xml:space="preserve"> PAGEREF _Toc343600107 \h </w:instrText>
+        <w:instrText xml:space="preserve"> PAGEREF _Toc344389087 \h </w:instrText>
       </w:r>
       <w:r>
         <w:rPr>
@@ -3602,7 +3718,7 @@
         <w:rPr>
           <w:noProof/>
         </w:rPr>
-        <w:t>46</w:t>
+        <w:t>47</w:t>
       </w:r>
       <w:r>
         <w:rPr>
@@ -3641,7 +3757,7 @@
       </w:pPr>
       <w:bookmarkStart w:id="3" w:name="O_5623"/>
       <w:bookmarkStart w:id="4" w:name="O_6772"/>
-      <w:bookmarkStart w:id="5" w:name="_Toc343600049"/>
+      <w:bookmarkStart w:id="5" w:name="_Toc344389027"/>
       <w:bookmarkEnd w:id="3"/>
       <w:bookmarkEnd w:id="4"/>
       <w:r>
@@ -3781,7 +3897,7 @@
         <w:lastRenderedPageBreak/>
         <w:br w:type="page"/>
       </w:r>
-      <w:bookmarkStart w:id="7" w:name="_Toc343600050"/>
+      <w:bookmarkStart w:id="7" w:name="_Toc344389028"/>
       <w:r>
         <w:t>Component Overview</w:t>
       </w:r>
@@ -3791,7 +3907,7 @@
       <w:pPr>
         <w:pStyle w:val="Heading2"/>
       </w:pPr>
-      <w:bookmarkStart w:id="8" w:name="_Toc343600051"/>
+      <w:bookmarkStart w:id="8" w:name="_Toc344389029"/>
       <w:r>
         <w:t>Functional Overview</w:t>
       </w:r>
@@ -3804,7 +3920,7 @@
       <w:r>
         <w:br/>
       </w:r>
-      <w:bookmarkStart w:id="9" w:name="_Toc343600052"/>
+      <w:bookmarkStart w:id="9" w:name="_Toc344389030"/>
       <w:r>
         <w:t>Credit Card Authorization Service</w:t>
       </w:r>
@@ -4528,7 +4644,7 @@
       <w:pPr>
         <w:pStyle w:val="Heading3"/>
       </w:pPr>
-      <w:bookmarkStart w:id="10" w:name="_Toc343600053"/>
+      <w:bookmarkStart w:id="10" w:name="_Toc344389031"/>
       <w:r>
         <w:t>Taxes</w:t>
       </w:r>
@@ -4732,7 +4848,7 @@
       <w:pPr>
         <w:pStyle w:val="Heading3"/>
       </w:pPr>
-      <w:bookmarkStart w:id="11" w:name="_Toc343600054"/>
+      <w:bookmarkStart w:id="11" w:name="_Toc344389032"/>
       <w:r>
         <w:t>Address Verification Service (AVS)</w:t>
       </w:r>
@@ -4769,7 +4885,7 @@
       <w:pPr>
         <w:pStyle w:val="Heading3"/>
       </w:pPr>
-      <w:bookmarkStart w:id="12" w:name="_Toc343600055"/>
+      <w:bookmarkStart w:id="12" w:name="_Toc344389033"/>
       <w:r>
         <w:t>Delivery Address Verification Service (DAV)</w:t>
       </w:r>
@@ -5022,7 +5138,7 @@
       <w:pPr>
         <w:pStyle w:val="Heading3"/>
       </w:pPr>
-      <w:bookmarkStart w:id="13" w:name="_Toc343600056"/>
+      <w:bookmarkStart w:id="13" w:name="_Toc344389034"/>
       <w:r>
         <w:lastRenderedPageBreak/>
         <w:t>Bill Me Later (BML)</w:t>
@@ -5362,7 +5478,7 @@
       <w:pPr>
         <w:pStyle w:val="Heading3"/>
       </w:pPr>
-      <w:bookmarkStart w:id="14" w:name="_Toc343600057"/>
+      <w:bookmarkStart w:id="14" w:name="_Toc344389035"/>
       <w:r>
         <w:t>Decision Manager</w:t>
       </w:r>
@@ -7002,7 +7118,7 @@
       <w:pPr>
         <w:pStyle w:val="Heading3"/>
       </w:pPr>
-      <w:bookmarkStart w:id="15" w:name="_Toc343600058"/>
+      <w:bookmarkStart w:id="15" w:name="_Toc344389036"/>
       <w:r>
         <w:t>Payment Tokenization</w:t>
       </w:r>
@@ -7235,7 +7351,7 @@
       <w:pPr>
         <w:pStyle w:val="Heading3"/>
       </w:pPr>
-      <w:bookmarkStart w:id="16" w:name="_Toc343600059"/>
+      <w:bookmarkStart w:id="16" w:name="_Toc344389037"/>
       <w:r>
         <w:lastRenderedPageBreak/>
         <w:t>Payer Authentication</w:t>
@@ -7709,7 +7825,7 @@
       <w:pPr>
         <w:pStyle w:val="Heading3"/>
       </w:pPr>
-      <w:bookmarkStart w:id="17" w:name="_Toc343600060"/>
+      <w:bookmarkStart w:id="17" w:name="_Toc344389038"/>
       <w:r>
         <w:lastRenderedPageBreak/>
         <w:t>Full Authorization Reversal</w:t>
@@ -7897,7 +8013,7 @@
       <w:pPr>
         <w:pStyle w:val="Heading2"/>
       </w:pPr>
-      <w:bookmarkStart w:id="18" w:name="_Toc343600061"/>
+      <w:bookmarkStart w:id="18" w:name="_Toc344389039"/>
       <w:r>
         <w:t>Use Cases Scenarios</w:t>
       </w:r>
@@ -7912,7 +8028,7 @@
       <w:pPr>
         <w:pStyle w:val="Heading3"/>
       </w:pPr>
-      <w:bookmarkStart w:id="19" w:name="_Toc343600062"/>
+      <w:bookmarkStart w:id="19" w:name="_Toc344389040"/>
       <w:r>
         <w:t>Credit Card Authorization</w:t>
       </w:r>
@@ -12290,7 +12406,7 @@
       <w:pPr>
         <w:pStyle w:val="Heading3"/>
       </w:pPr>
-      <w:bookmarkStart w:id="20" w:name="_Toc343600063"/>
+      <w:bookmarkStart w:id="20" w:name="_Toc344389041"/>
       <w:r>
         <w:t>Taxes</w:t>
       </w:r>
@@ -12450,7 +12566,7 @@
       <w:pPr>
         <w:pStyle w:val="Heading3"/>
       </w:pPr>
-      <w:bookmarkStart w:id="21" w:name="_Toc343600064"/>
+      <w:bookmarkStart w:id="21" w:name="_Toc344389042"/>
       <w:r>
         <w:t>Address Validation Service (AVS)</w:t>
       </w:r>
@@ -12611,7 +12727,7 @@
       <w:pPr>
         <w:pStyle w:val="Heading3"/>
       </w:pPr>
-      <w:bookmarkStart w:id="22" w:name="_Toc343600065"/>
+      <w:bookmarkStart w:id="22" w:name="_Toc344389043"/>
       <w:r>
         <w:t>Delivery Address Verification Service (DAV)</w:t>
       </w:r>
@@ -12765,7 +12881,7 @@
       <w:pPr>
         <w:pStyle w:val="Heading3"/>
       </w:pPr>
-      <w:bookmarkStart w:id="23" w:name="_Toc343600066"/>
+      <w:bookmarkStart w:id="23" w:name="_Toc344389044"/>
       <w:r>
         <w:t>BML</w:t>
       </w:r>
@@ -12942,7 +13058,7 @@
       <w:pPr>
         <w:pStyle w:val="Heading3"/>
       </w:pPr>
-      <w:bookmarkStart w:id="24" w:name="_Toc343600067"/>
+      <w:bookmarkStart w:id="24" w:name="_Toc344389045"/>
       <w:r>
         <w:lastRenderedPageBreak/>
         <w:t>Decision Manager</w:t>
@@ -13114,7 +13230,7 @@
       <w:pPr>
         <w:pStyle w:val="Heading3"/>
       </w:pPr>
-      <w:bookmarkStart w:id="25" w:name="_Toc343600068"/>
+      <w:bookmarkStart w:id="25" w:name="_Toc344389046"/>
       <w:r>
         <w:t>Payment Tokenization</w:t>
       </w:r>
@@ -13287,7 +13403,7 @@
       <w:pPr>
         <w:pStyle w:val="Heading3"/>
       </w:pPr>
-      <w:bookmarkStart w:id="26" w:name="_Toc343600069"/>
+      <w:bookmarkStart w:id="26" w:name="_Toc344389047"/>
       <w:r>
         <w:t>Payer Authorization</w:t>
       </w:r>
@@ -13582,7 +13698,7 @@
       <w:pPr>
         <w:pStyle w:val="Heading2"/>
       </w:pPr>
-      <w:bookmarkStart w:id="27" w:name="_Toc343600070"/>
+      <w:bookmarkStart w:id="27" w:name="_Toc344389048"/>
       <w:r>
         <w:lastRenderedPageBreak/>
         <w:t>Limitations, Constraints</w:t>
@@ -13649,7 +13765,42 @@
     <w:p>
       <w:pPr>
         <w:pStyle w:val="Listenabsatz"/>
-        <w:ind w:left="360"/>
+        <w:numPr>
+          <w:ilvl w:val="0"/>
+          <w:numId w:val="34"/>
+        </w:numPr>
+      </w:pPr>
+      <w:r>
+        <w:t xml:space="preserve">Custom user interface for view, update and delete subscription. All functionalities are created and working in </w:t>
+      </w:r>
+      <w:r>
+        <w:t>stand</w:t>
+      </w:r>
+      <w:r>
+        <w:t>-</w:t>
+      </w:r>
+      <w:r>
+        <w:t>alone</w:t>
+      </w:r>
+      <w:r>
+        <w:t xml:space="preserve"> mode in </w:t>
+      </w:r>
+      <w:r>
+        <w:rPr>
+          <w:b/>
+        </w:rPr>
+        <w:t>Cybersource_Subscription.xml</w:t>
+      </w:r>
+      <w:r>
+        <w:t xml:space="preserve"> pipeline. They have to customized and integrated as </w:t>
+      </w:r>
+      <w:r>
+        <w:t>per the merchant specific needs.</w:t>
+      </w:r>
+    </w:p>
+    <w:p>
+      <w:pPr>
+        <w:pStyle w:val="ListParagraph"/>
       </w:pPr>
     </w:p>
     <w:p>
@@ -13661,10 +13812,57 @@
         </w:numPr>
       </w:pPr>
       <w:r>
-        <w:t xml:space="preserve">Custom user interface for view, update and delete subscription. All functionalities are created and working in standalone mode in Cybersource_Subscription.xml pipeline. They have to customized and integrated as </w:t>
-      </w:r>
-      <w:r>
-        <w:t>per the merchant specific needs.</w:t>
+        <w:t xml:space="preserve">Custom user interface for </w:t>
+      </w:r>
+      <w:r>
+        <w:t>Full Authorization Reversal</w:t>
+      </w:r>
+      <w:r>
+        <w:t xml:space="preserve">. </w:t>
+      </w:r>
+      <w:r>
+        <w:t xml:space="preserve">Full Authorization reversal is </w:t>
+      </w:r>
+      <w:r>
+        <w:t>created and working in stand</w:t>
+      </w:r>
+      <w:r>
+        <w:t>-</w:t>
+      </w:r>
+      <w:r>
+        <w:t xml:space="preserve">alone mode in </w:t>
+      </w:r>
+      <w:r>
+        <w:rPr>
+          <w:b/>
+        </w:rPr>
+        <w:t>Cybersource_S</w:t>
+      </w:r>
+      <w:r>
+        <w:rPr>
+          <w:b/>
+        </w:rPr>
+        <w:t>ervices</w:t>
+      </w:r>
+      <w:r>
+        <w:rPr>
+          <w:b/>
+        </w:rPr>
+        <w:t>.xml</w:t>
+      </w:r>
+      <w:r>
+        <w:t xml:space="preserve"> pipeline. </w:t>
+      </w:r>
+      <w:r>
+        <w:t xml:space="preserve">It </w:t>
+      </w:r>
+      <w:proofErr w:type="gramStart"/>
+      <w:r>
+        <w:t>have</w:t>
+      </w:r>
+      <w:proofErr w:type="gramEnd"/>
+      <w:r>
+        <w:t xml:space="preserve"> to customized and integrated as per the merchant specific needs.</w:t>
       </w:r>
     </w:p>
     <w:p>
@@ -13685,10 +13883,53 @@
     </w:p>
     <w:p>
       <w:pPr>
+        <w:pStyle w:val="Listenabsatz"/>
+        <w:ind w:left="360"/>
+      </w:pPr>
+    </w:p>
+    <w:p>
+      <w:pPr>
+        <w:pStyle w:val="Listenabsatz"/>
+        <w:ind w:left="360"/>
+      </w:pPr>
+    </w:p>
+    <w:p>
+      <w:pPr>
+        <w:pStyle w:val="Listenabsatz"/>
+        <w:ind w:left="360"/>
+      </w:pPr>
+    </w:p>
+    <w:p>
+      <w:pPr>
+        <w:pStyle w:val="Listenabsatz"/>
+        <w:ind w:left="360"/>
+      </w:pPr>
+    </w:p>
+    <w:p>
+      <w:pPr>
+        <w:pStyle w:val="Listenabsatz"/>
+        <w:ind w:left="360"/>
+      </w:pPr>
+    </w:p>
+    <w:p>
+      <w:pPr>
+        <w:pStyle w:val="Listenabsatz"/>
+        <w:ind w:left="360"/>
+      </w:pPr>
+    </w:p>
+    <w:p>
+      <w:pPr>
+        <w:pStyle w:val="Listenabsatz"/>
+        <w:ind w:left="360"/>
+      </w:pPr>
+    </w:p>
+    <w:p>
+      <w:pPr>
         <w:pStyle w:val="Heading2"/>
       </w:pPr>
-      <w:bookmarkStart w:id="28" w:name="_Toc343600071"/>
-      <w:r>
+      <w:bookmarkStart w:id="28" w:name="_Toc344389049"/>
+      <w:r>
+        <w:lastRenderedPageBreak/>
         <w:t>Compatibility</w:t>
       </w:r>
       <w:bookmarkEnd w:id="28"/>
@@ -13700,145 +13941,135 @@
       <w:r>
         <w:t xml:space="preserve">This cartridge is supported under Demandware API release 2.10.0 and onward. </w:t>
       </w:r>
-    </w:p>
-    <w:p>
-      <w:pPr>
-        <w:pStyle w:val="BodyText"/>
-      </w:pPr>
     </w:p>
     <w:p>
       <w:pPr>
         <w:pStyle w:val="Heading1"/>
         <w:framePr w:wrap="auto" w:vAnchor="margin" w:yAlign="inline"/>
       </w:pPr>
-      <w:bookmarkStart w:id="29" w:name="_Toc343600072"/>
-      <w:r>
+      <w:bookmarkStart w:id="29" w:name="_Toc344389050"/>
+      <w:r>
+        <w:t>Implementation Guide</w:t>
+      </w:r>
+      <w:bookmarkEnd w:id="29"/>
+    </w:p>
+    <w:p>
+      <w:pPr>
+        <w:pStyle w:val="Heading2"/>
+      </w:pPr>
+      <w:bookmarkStart w:id="30" w:name="_Toc344389051"/>
+      <w:r>
+        <w:t>Custom Code</w:t>
+      </w:r>
+      <w:bookmarkEnd w:id="30"/>
+    </w:p>
+    <w:p>
+      <w:pPr>
+        <w:pStyle w:val="Heading3"/>
+      </w:pPr>
+      <w:bookmarkStart w:id="31" w:name="_Toc344389052"/>
+      <w:r>
+        <w:t>Payment Services</w:t>
+      </w:r>
+      <w:bookmarkEnd w:id="31"/>
+    </w:p>
+    <w:p>
+      <w:pPr>
+        <w:pStyle w:val="BodyText"/>
+      </w:pPr>
+      <w:r>
+        <w:t xml:space="preserve">Update </w:t>
+      </w:r>
+      <w:proofErr w:type="spellStart"/>
+      <w:r>
+        <w:t>COPlaceOrder-HandlePayments</w:t>
+      </w:r>
+      <w:proofErr w:type="spellEnd"/>
+      <w:r>
+        <w:t xml:space="preserve"> pipeline to include Cybersource-</w:t>
+      </w:r>
+      <w:proofErr w:type="spellStart"/>
+      <w:r>
+        <w:t>AuthorizeCreditCard</w:t>
+      </w:r>
+      <w:proofErr w:type="spellEnd"/>
+      <w:r>
+        <w:t>.</w:t>
+      </w:r>
+    </w:p>
+    <w:p>
+      <w:pPr>
+        <w:pStyle w:val="BodyText"/>
+      </w:pPr>
+      <w:r>
+        <w:t>Add logic to handle following responses from the Cybersource-</w:t>
+      </w:r>
+      <w:proofErr w:type="spellStart"/>
+      <w:r>
+        <w:t>AuthorizeCreditCard</w:t>
+      </w:r>
+      <w:proofErr w:type="spellEnd"/>
+      <w:r>
+        <w:t>:</w:t>
+      </w:r>
+    </w:p>
+    <w:p>
+      <w:pPr>
+        <w:pStyle w:val="BodyText"/>
+      </w:pPr>
+      <w:r>
+        <w:t>Authorized</w:t>
+      </w:r>
+    </w:p>
+    <w:p>
+      <w:pPr>
+        <w:pStyle w:val="BodyText"/>
+      </w:pPr>
+      <w:r>
+        <w:t>Error</w:t>
+      </w:r>
+    </w:p>
+    <w:p>
+      <w:pPr>
+        <w:pStyle w:val="BodyText"/>
+      </w:pPr>
+      <w:r>
+        <w:t xml:space="preserve">Declined and </w:t>
+      </w:r>
+    </w:p>
+    <w:p>
+      <w:pPr>
+        <w:pStyle w:val="BodyText"/>
+      </w:pPr>
+      <w:r>
+        <w:t>Review</w:t>
+      </w:r>
+    </w:p>
+    <w:p>
+      <w:pPr>
+        <w:pStyle w:val="Heading3"/>
+      </w:pPr>
+      <w:bookmarkStart w:id="32" w:name="_Toc344389053"/>
+      <w:r>
+        <w:t>Tax Service</w:t>
+      </w:r>
+      <w:bookmarkEnd w:id="32"/>
+    </w:p>
+    <w:p>
+      <w:pPr>
+        <w:pStyle w:val="BodyText"/>
+      </w:pPr>
+      <w:r>
+        <w:t>Update Cart-Calculate pipeline to run the Cybersource-Taxes call node after running the cart/calculateCart.ds script.</w:t>
+      </w:r>
+      <w:r>
+        <w:br/>
+      </w:r>
+      <w:r>
+        <w:rPr>
+          <w:noProof/>
+        </w:rPr>
         <w:lastRenderedPageBreak/>
-        <w:t>Implementation Guide</w:t>
-      </w:r>
-      <w:bookmarkEnd w:id="29"/>
-    </w:p>
-    <w:p>
-      <w:pPr>
-        <w:pStyle w:val="Heading2"/>
-      </w:pPr>
-    </w:p>
-    <w:p>
-      <w:pPr>
-        <w:pStyle w:val="Heading2"/>
-      </w:pPr>
-      <w:bookmarkStart w:id="30" w:name="_Toc343600073"/>
-      <w:r>
-        <w:t>Custom Code</w:t>
-      </w:r>
-      <w:bookmarkEnd w:id="30"/>
-    </w:p>
-    <w:p>
-      <w:pPr>
-        <w:pStyle w:val="Heading3"/>
-      </w:pPr>
-      <w:bookmarkStart w:id="31" w:name="_Toc343600074"/>
-      <w:r>
-        <w:t>Payment Services</w:t>
-      </w:r>
-      <w:bookmarkEnd w:id="31"/>
-    </w:p>
-    <w:p>
-      <w:pPr>
-        <w:pStyle w:val="BodyText"/>
-      </w:pPr>
-      <w:r>
-        <w:t xml:space="preserve">Update </w:t>
-      </w:r>
-      <w:proofErr w:type="spellStart"/>
-      <w:r>
-        <w:t>COPlaceOrder-HandlePayments</w:t>
-      </w:r>
-      <w:proofErr w:type="spellEnd"/>
-      <w:r>
-        <w:t xml:space="preserve"> pipeline to include Cybersource-</w:t>
-      </w:r>
-      <w:proofErr w:type="spellStart"/>
-      <w:r>
-        <w:t>AuthorizeCreditCard</w:t>
-      </w:r>
-      <w:proofErr w:type="spellEnd"/>
-      <w:r>
-        <w:t>.</w:t>
-      </w:r>
-    </w:p>
-    <w:p>
-      <w:pPr>
-        <w:pStyle w:val="BodyText"/>
-      </w:pPr>
-      <w:r>
-        <w:t>Add logic to handle following responses from the Cybersource-</w:t>
-      </w:r>
-      <w:proofErr w:type="spellStart"/>
-      <w:r>
-        <w:t>AuthorizeCreditCard</w:t>
-      </w:r>
-      <w:proofErr w:type="spellEnd"/>
-      <w:r>
-        <w:t>:</w:t>
-      </w:r>
-    </w:p>
-    <w:p>
-      <w:pPr>
-        <w:pStyle w:val="BodyText"/>
-      </w:pPr>
-      <w:r>
-        <w:t>Authorized</w:t>
-      </w:r>
-    </w:p>
-    <w:p>
-      <w:pPr>
-        <w:pStyle w:val="BodyText"/>
-      </w:pPr>
-      <w:r>
-        <w:t>Error</w:t>
-      </w:r>
-    </w:p>
-    <w:p>
-      <w:pPr>
-        <w:pStyle w:val="BodyText"/>
-      </w:pPr>
-      <w:r>
-        <w:t xml:space="preserve">Declined and </w:t>
-      </w:r>
-    </w:p>
-    <w:p>
-      <w:pPr>
-        <w:pStyle w:val="BodyText"/>
-      </w:pPr>
-      <w:r>
-        <w:t>Review</w:t>
-      </w:r>
-    </w:p>
-    <w:p>
-      <w:pPr>
-        <w:pStyle w:val="Heading3"/>
-      </w:pPr>
-      <w:bookmarkStart w:id="32" w:name="_Toc343600075"/>
-      <w:r>
-        <w:t>Tax Service</w:t>
-      </w:r>
-      <w:bookmarkEnd w:id="32"/>
-    </w:p>
-    <w:p>
-      <w:pPr>
-        <w:pStyle w:val="BodyText"/>
-      </w:pPr>
-      <w:r>
-        <w:t>Update Cart-Calculate pipeline to run the Cybersource-Taxes call node after running the cart/calculateCart.ds script.</w:t>
-      </w:r>
-      <w:r>
-        <w:br/>
-      </w:r>
-      <w:r>
-        <w:rPr>
-          <w:noProof/>
-        </w:rPr>
         <w:drawing>
           <wp:inline distT="0" distB="0" distL="0" distR="0">
             <wp:extent cx="2857500" cy="2657475"/>
@@ -13891,7 +14122,6 @@
         <w:pStyle w:val="BodyText"/>
       </w:pPr>
       <w:r>
-        <w:lastRenderedPageBreak/>
         <w:t>Comment out the built in tax calculation function call in cart/calculateCart.ds</w:t>
       </w:r>
     </w:p>
@@ -13977,6 +14207,7 @@
         <w:rPr>
           <w:noProof/>
         </w:rPr>
+        <w:lastRenderedPageBreak/>
         <w:drawing>
           <wp:inline distT="0" distB="0" distL="0" distR="0">
             <wp:extent cx="6400800" cy="4257675"/>
@@ -14035,7 +14266,6 @@
         <w:rPr>
           <w:noProof/>
         </w:rPr>
-        <w:lastRenderedPageBreak/>
         <w:drawing>
           <wp:inline distT="0" distB="0" distL="0" distR="0">
             <wp:extent cx="5476875" cy="2276475"/>
@@ -14101,8 +14331,9 @@
       <w:pPr>
         <w:pStyle w:val="Heading3"/>
       </w:pPr>
-      <w:bookmarkStart w:id="33" w:name="_Toc343600076"/>
-      <w:r>
+      <w:bookmarkStart w:id="33" w:name="_Toc344389054"/>
+      <w:r>
+        <w:lastRenderedPageBreak/>
         <w:t>Address Verification Service</w:t>
       </w:r>
       <w:bookmarkEnd w:id="33"/>
@@ -14169,7 +14400,7 @@
       <w:pPr>
         <w:pStyle w:val="Heading3"/>
       </w:pPr>
-      <w:bookmarkStart w:id="34" w:name="_Toc343600077"/>
+      <w:bookmarkStart w:id="34" w:name="_Toc344389055"/>
       <w:r>
         <w:t>Delivery Address Validation Service</w:t>
       </w:r>
@@ -14259,7 +14490,7 @@
       <w:pPr>
         <w:pStyle w:val="Heading3"/>
       </w:pPr>
-      <w:bookmarkStart w:id="35" w:name="_Toc343600078"/>
+      <w:bookmarkStart w:id="35" w:name="_Toc344389056"/>
       <w:r>
         <w:t>Payment Tokenization Service</w:t>
       </w:r>
@@ -14281,44 +14512,123 @@
         <w:rPr>
           <w:u w:val="single"/>
         </w:rPr>
+        <w:t xml:space="preserve">Cybersource </w:t>
+      </w:r>
+      <w:r>
+        <w:rPr>
+          <w:u w:val="single"/>
+        </w:rPr>
+        <w:t>–</w:t>
+      </w:r>
+      <w:r>
+        <w:rPr>
+          <w:u w:val="single"/>
+        </w:rPr>
+        <w:t xml:space="preserve"> Enable Tokenization</w:t>
+      </w:r>
+      <w:proofErr w:type="gramStart"/>
+      <w:r>
+        <w:t>:–</w:t>
+      </w:r>
+      <w:proofErr w:type="gramEnd"/>
+      <w:r>
+        <w:t xml:space="preserve"> Determines whether payment tokenization s</w:t>
+      </w:r>
+      <w:r>
+        <w:t>ervice has to be enabled or not.</w:t>
+      </w:r>
+    </w:p>
+    <w:p>
+      <w:pPr>
+        <w:pStyle w:val="BodyText"/>
+      </w:pPr>
+      <w:r>
+        <w:t xml:space="preserve">All functionalities </w:t>
+      </w:r>
+      <w:r>
+        <w:t xml:space="preserve">related to Cybersource Payment Tokenization </w:t>
+      </w:r>
+      <w:r>
+        <w:t>are created and working in stand</w:t>
+      </w:r>
+      <w:r>
+        <w:t>-</w:t>
+      </w:r>
+      <w:r>
+        <w:t xml:space="preserve">alone mode in </w:t>
+      </w:r>
+      <w:r>
+        <w:rPr>
+          <w:u w:val="single"/>
+        </w:rPr>
+        <w:t>Cybersource_Subscription.xml</w:t>
+      </w:r>
+      <w:r>
+        <w:t xml:space="preserve"> pipeline. They have to customized and integrated as per the merchant specific needs</w:t>
+      </w:r>
+    </w:p>
+    <w:p>
+      <w:pPr>
+        <w:pStyle w:val="Heading3"/>
+      </w:pPr>
+      <w:bookmarkStart w:id="36" w:name="_Toc344389057"/>
+      <w:r>
+        <w:t>Full Authorization Reversal</w:t>
+      </w:r>
+      <w:bookmarkEnd w:id="36"/>
+    </w:p>
+    <w:p>
+      <w:pPr>
+        <w:pStyle w:val="BodyText"/>
+      </w:pPr>
+      <w:r>
+        <w:t xml:space="preserve">Full Authorization reversal is </w:t>
+      </w:r>
+      <w:r>
+        <w:t>created and working in stand</w:t>
+      </w:r>
+      <w:r>
+        <w:t>-</w:t>
+      </w:r>
+      <w:r>
+        <w:t xml:space="preserve">alone mode in </w:t>
+      </w:r>
+      <w:r>
+        <w:rPr>
+          <w:u w:val="single"/>
+        </w:rPr>
+        <w:t>Cybersource_Services.xml</w:t>
+      </w:r>
+      <w:r>
+        <w:t xml:space="preserve"> pipeline. </w:t>
+      </w:r>
+      <w:r>
+        <w:t xml:space="preserve">It </w:t>
+      </w:r>
+      <w:r>
+        <w:t>has to customized and integrated as per the merchant specific needs.</w:t>
+      </w:r>
+    </w:p>
+    <w:p>
+      <w:pPr>
+        <w:pStyle w:val="BodyText"/>
+      </w:pPr>
+    </w:p>
+    <w:p>
+      <w:pPr>
+        <w:pStyle w:val="BodyText"/>
+      </w:pPr>
+    </w:p>
+    <w:p>
+      <w:pPr>
+        <w:pStyle w:val="Heading3"/>
+      </w:pPr>
+      <w:bookmarkStart w:id="37" w:name="_Toc344389058"/>
+      <w:r>
         <w:lastRenderedPageBreak/>
-        <w:t xml:space="preserve">Cybersource </w:t>
-      </w:r>
-      <w:r>
-        <w:rPr>
-          <w:u w:val="single"/>
-        </w:rPr>
-        <w:t>–</w:t>
-      </w:r>
-      <w:r>
-        <w:rPr>
-          <w:u w:val="single"/>
-        </w:rPr>
-        <w:t xml:space="preserve"> Enable Tokenization</w:t>
-      </w:r>
-      <w:proofErr w:type="gramStart"/>
-      <w:r>
-        <w:t>:–</w:t>
-      </w:r>
-      <w:proofErr w:type="gramEnd"/>
-      <w:r>
-        <w:t xml:space="preserve"> Determines whether payment tokenization service has to be enabled or not.</w:t>
-      </w:r>
-    </w:p>
-    <w:p>
-      <w:pPr>
-        <w:pStyle w:val="BodyText"/>
-      </w:pPr>
-    </w:p>
-    <w:p>
-      <w:pPr>
-        <w:pStyle w:val="Heading3"/>
-      </w:pPr>
-      <w:bookmarkStart w:id="36" w:name="_Toc343600079"/>
-      <w:r>
         <w:t>Payer Authentication Service</w:t>
       </w:r>
-      <w:bookmarkEnd w:id="36"/>
+      <w:bookmarkEnd w:id="37"/>
     </w:p>
     <w:p>
       <w:pPr>
@@ -14666,22 +14976,22 @@
       <w:pPr>
         <w:pStyle w:val="Heading2"/>
       </w:pPr>
-      <w:bookmarkStart w:id="37" w:name="_Toc343600080"/>
+      <w:bookmarkStart w:id="38" w:name="_Toc344389059"/>
       <w:r>
         <w:lastRenderedPageBreak/>
         <w:t>Site Configuration</w:t>
       </w:r>
-      <w:bookmarkEnd w:id="37"/>
+      <w:bookmarkEnd w:id="38"/>
     </w:p>
     <w:p>
       <w:pPr>
         <w:pStyle w:val="Heading3"/>
       </w:pPr>
-      <w:bookmarkStart w:id="38" w:name="_Toc343600081"/>
+      <w:bookmarkStart w:id="39" w:name="_Toc344389060"/>
       <w:r>
         <w:t>Import Meta Data</w:t>
       </w:r>
-      <w:bookmarkEnd w:id="38"/>
+      <w:bookmarkEnd w:id="39"/>
     </w:p>
     <w:p>
       <w:r>
@@ -14799,11 +15109,11 @@
       <w:pPr>
         <w:pStyle w:val="Heading3"/>
       </w:pPr>
-      <w:bookmarkStart w:id="39" w:name="_Toc343600082"/>
+      <w:bookmarkStart w:id="40" w:name="_Toc344389061"/>
       <w:r>
         <w:t>Configure Site Preferences</w:t>
       </w:r>
-      <w:bookmarkEnd w:id="39"/>
+      <w:bookmarkEnd w:id="40"/>
     </w:p>
     <w:p>
       <w:pPr>
@@ -15263,12 +15573,12 @@
       <w:pPr>
         <w:pStyle w:val="Heading3"/>
       </w:pPr>
-      <w:bookmarkStart w:id="40" w:name="_Toc343600083"/>
+      <w:bookmarkStart w:id="41" w:name="_Toc344389062"/>
       <w:r>
         <w:lastRenderedPageBreak/>
         <w:t>Applying CyberSource Cartridge to the Site</w:t>
       </w:r>
-      <w:bookmarkEnd w:id="40"/>
+      <w:bookmarkEnd w:id="41"/>
     </w:p>
     <w:p/>
     <w:p>
@@ -15338,11 +15648,11 @@
       <w:pPr>
         <w:pStyle w:val="Heading2"/>
       </w:pPr>
-      <w:bookmarkStart w:id="41" w:name="_Toc343600084"/>
+      <w:bookmarkStart w:id="42" w:name="_Toc344389063"/>
       <w:r>
         <w:t>Testing</w:t>
       </w:r>
-      <w:bookmarkEnd w:id="41"/>
+      <w:bookmarkEnd w:id="42"/>
     </w:p>
     <w:p>
       <w:r>
@@ -15382,12 +15692,12 @@
       <w:pPr>
         <w:pStyle w:val="Heading3"/>
       </w:pPr>
-      <w:bookmarkStart w:id="42" w:name="_Toc343600085"/>
+      <w:bookmarkStart w:id="43" w:name="_Toc344389064"/>
       <w:r>
         <w:lastRenderedPageBreak/>
         <w:t>Authorize Credit Card</w:t>
       </w:r>
-      <w:bookmarkEnd w:id="42"/>
+      <w:bookmarkEnd w:id="43"/>
     </w:p>
     <w:p>
       <w:r>
@@ -15406,11 +15716,11 @@
       <w:pPr>
         <w:pStyle w:val="Heading3"/>
       </w:pPr>
-      <w:bookmarkStart w:id="43" w:name="_Toc343600086"/>
+      <w:bookmarkStart w:id="44" w:name="_Toc344389065"/>
       <w:r>
         <w:t>Tax Service</w:t>
       </w:r>
-      <w:bookmarkEnd w:id="43"/>
+      <w:bookmarkEnd w:id="44"/>
     </w:p>
     <w:p>
       <w:r>
@@ -15450,11 +15760,11 @@
       <w:pPr>
         <w:pStyle w:val="Heading3"/>
       </w:pPr>
-      <w:bookmarkStart w:id="44" w:name="_Toc343600087"/>
+      <w:bookmarkStart w:id="45" w:name="_Toc344389066"/>
       <w:r>
         <w:t>Address Verification Service (AVS)</w:t>
       </w:r>
-      <w:bookmarkEnd w:id="44"/>
+      <w:bookmarkEnd w:id="45"/>
     </w:p>
     <w:p>
       <w:r>
@@ -15473,11 +15783,11 @@
       <w:pPr>
         <w:pStyle w:val="Heading3"/>
       </w:pPr>
-      <w:bookmarkStart w:id="45" w:name="_Toc343600088"/>
+      <w:bookmarkStart w:id="46" w:name="_Toc344389067"/>
       <w:r>
         <w:t>Delivery Address Verification Service (DAV)</w:t>
       </w:r>
-      <w:bookmarkEnd w:id="45"/>
+      <w:bookmarkEnd w:id="46"/>
     </w:p>
     <w:p>
       <w:r>
@@ -15527,11 +15837,11 @@
       <w:pPr>
         <w:pStyle w:val="Heading3"/>
       </w:pPr>
-      <w:bookmarkStart w:id="46" w:name="_Toc343600089"/>
+      <w:bookmarkStart w:id="47" w:name="_Toc344389068"/>
       <w:r>
         <w:t>Payment Tokenization</w:t>
       </w:r>
-      <w:bookmarkEnd w:id="46"/>
+      <w:bookmarkEnd w:id="47"/>
     </w:p>
     <w:p>
       <w:r>
@@ -15541,16 +15851,64 @@
         <w:t>various Payment Tokenization related services like Create Subscription, View Subscription, Update Subscription, Delete Subscription, Use Subscription for One Time Payment.</w:t>
       </w:r>
     </w:p>
+    <w:p>
+      <w:pPr>
+        <w:pStyle w:val="Heading3"/>
+      </w:pPr>
+      <w:bookmarkStart w:id="48" w:name="_Toc344389069"/>
+      <w:r>
+        <w:lastRenderedPageBreak/>
+        <w:t>Full Authorization reversal</w:t>
+      </w:r>
+      <w:bookmarkEnd w:id="48"/>
+    </w:p>
+    <w:p>
+      <w:r>
+        <w:t xml:space="preserve">Use the </w:t>
+      </w:r>
+      <w:proofErr w:type="spellStart"/>
+      <w:r>
+        <w:t>Cybersource_S</w:t>
+      </w:r>
+      <w:r>
+        <w:t>ervices</w:t>
+      </w:r>
+      <w:proofErr w:type="spellEnd"/>
+      <w:r>
+        <w:t xml:space="preserve">-Start pipeline to start </w:t>
+      </w:r>
+      <w:r>
+        <w:t>Authorization reversal</w:t>
+      </w:r>
+      <w:r>
+        <w:t xml:space="preserve"> test suite. By entering test data </w:t>
+      </w:r>
+      <w:r>
+        <w:t xml:space="preserve">merchant </w:t>
+      </w:r>
+      <w:r>
+        <w:t xml:space="preserve">can use the </w:t>
+      </w:r>
+      <w:r>
+        <w:t>Cybersource Full Authorization Reversal</w:t>
+      </w:r>
+      <w:r>
+        <w:t xml:space="preserve"> service</w:t>
+      </w:r>
+      <w:r>
+        <w:t>.</w:t>
+      </w:r>
+    </w:p>
     <w:p/>
     <w:p>
       <w:pPr>
         <w:pStyle w:val="Heading3"/>
       </w:pPr>
-      <w:bookmarkStart w:id="47" w:name="_Toc343600090"/>
+      <w:bookmarkStart w:id="49" w:name="_Toc344389070"/>
       <w:r>
         <w:t>Device Fingerprint</w:t>
       </w:r>
-      <w:bookmarkEnd w:id="47"/>
+      <w:bookmarkEnd w:id="49"/>
     </w:p>
     <w:p>
       <w:pPr>
@@ -15594,22 +15952,22 @@
         <w:pStyle w:val="Heading1"/>
         <w:framePr w:wrap="notBeside"/>
       </w:pPr>
-      <w:bookmarkStart w:id="48" w:name="_Toc343600091"/>
+      <w:bookmarkStart w:id="50" w:name="_Toc344389071"/>
       <w:r>
         <w:lastRenderedPageBreak/>
         <w:t>Cartridges Structure and Reference</w:t>
       </w:r>
-      <w:bookmarkEnd w:id="48"/>
+      <w:bookmarkEnd w:id="50"/>
     </w:p>
     <w:p>
       <w:pPr>
         <w:pStyle w:val="Heading3"/>
       </w:pPr>
-      <w:bookmarkStart w:id="49" w:name="_Toc343600092"/>
+      <w:bookmarkStart w:id="51" w:name="_Toc344389072"/>
       <w:r>
         <w:t>Pipelines</w:t>
       </w:r>
-      <w:bookmarkEnd w:id="49"/>
+      <w:bookmarkEnd w:id="51"/>
     </w:p>
     <w:p>
       <w:pPr>
@@ -15716,11 +16074,11 @@
       <w:pPr>
         <w:pStyle w:val="Heading3"/>
       </w:pPr>
-      <w:bookmarkStart w:id="50" w:name="_Toc343600093"/>
+      <w:bookmarkStart w:id="52" w:name="_Toc344389073"/>
       <w:r>
         <w:t>Scripts</w:t>
       </w:r>
-      <w:bookmarkEnd w:id="50"/>
+      <w:bookmarkEnd w:id="52"/>
     </w:p>
     <w:p>
       <w:pPr>
@@ -16318,11 +16676,11 @@
       <w:pPr>
         <w:pStyle w:val="Heading3"/>
       </w:pPr>
-      <w:bookmarkStart w:id="51" w:name="_Toc343600094"/>
+      <w:bookmarkStart w:id="53" w:name="_Toc344389074"/>
       <w:r>
         <w:t>Templates</w:t>
       </w:r>
-      <w:bookmarkEnd w:id="51"/>
+      <w:bookmarkEnd w:id="53"/>
     </w:p>
     <w:p>
       <w:pPr>
@@ -16382,11 +16740,11 @@
       <w:pPr>
         <w:pStyle w:val="Heading3"/>
       </w:pPr>
-      <w:bookmarkStart w:id="52" w:name="_Toc343600095"/>
+      <w:bookmarkStart w:id="54" w:name="_Toc344389075"/>
       <w:r>
         <w:t>Configuration Files</w:t>
       </w:r>
-      <w:bookmarkEnd w:id="52"/>
+      <w:bookmarkEnd w:id="54"/>
     </w:p>
     <w:p>
       <w:r>
@@ -16508,22 +16866,22 @@
         <w:pStyle w:val="Heading1"/>
         <w:framePr w:wrap="auto" w:vAnchor="margin" w:yAlign="inline"/>
       </w:pPr>
-      <w:bookmarkStart w:id="53" w:name="_Toc343600096"/>
+      <w:bookmarkStart w:id="55" w:name="_Toc344389076"/>
       <w:r>
         <w:lastRenderedPageBreak/>
         <w:t>Typical Project Plan</w:t>
       </w:r>
-      <w:bookmarkEnd w:id="53"/>
+      <w:bookmarkEnd w:id="55"/>
     </w:p>
     <w:p>
       <w:pPr>
         <w:pStyle w:val="Heading2"/>
       </w:pPr>
-      <w:bookmarkStart w:id="54" w:name="_Toc343600097"/>
+      <w:bookmarkStart w:id="56" w:name="_Toc344389077"/>
       <w:r>
         <w:t>Roles, Responsibilities</w:t>
       </w:r>
-      <w:bookmarkEnd w:id="54"/>
+      <w:bookmarkEnd w:id="56"/>
     </w:p>
     <w:p>
       <w:pPr>
@@ -16537,11 +16895,11 @@
       <w:pPr>
         <w:pStyle w:val="Heading2"/>
       </w:pPr>
-      <w:bookmarkStart w:id="55" w:name="_Toc343600098"/>
+      <w:bookmarkStart w:id="57" w:name="_Toc344389078"/>
       <w:r>
         <w:t>Typical Efforts and Timelines</w:t>
       </w:r>
-      <w:bookmarkEnd w:id="55"/>
+      <w:bookmarkEnd w:id="57"/>
     </w:p>
     <w:p/>
     <w:p>
@@ -17429,12 +17787,12 @@
         <w:pStyle w:val="Heading1"/>
         <w:framePr w:wrap="notBeside"/>
       </w:pPr>
-      <w:bookmarkStart w:id="56" w:name="_Toc343600099"/>
+      <w:bookmarkStart w:id="58" w:name="_Toc344389079"/>
       <w:r>
         <w:lastRenderedPageBreak/>
         <w:t>CyberSource Site Preferences</w:t>
       </w:r>
-      <w:bookmarkEnd w:id="56"/>
+      <w:bookmarkEnd w:id="58"/>
     </w:p>
     <w:p>
       <w:pPr>
@@ -19947,11 +20305,11 @@
         <w:pStyle w:val="Heading1"/>
         <w:framePr w:wrap="notBeside"/>
       </w:pPr>
-      <w:bookmarkStart w:id="57" w:name="_Toc343600100"/>
+      <w:bookmarkStart w:id="59" w:name="_Toc344389080"/>
       <w:r>
         <w:t>Device Fingerprint</w:t>
       </w:r>
-      <w:bookmarkEnd w:id="57"/>
+      <w:bookmarkEnd w:id="59"/>
     </w:p>
     <w:p>
       <w:r>
@@ -19977,11 +20335,11 @@
       <w:pPr>
         <w:pStyle w:val="Heading2"/>
       </w:pPr>
-      <w:bookmarkStart w:id="58" w:name="_Toc343600101"/>
+      <w:bookmarkStart w:id="60" w:name="_Toc344389081"/>
       <w:r>
         <w:t>How does it work?</w:t>
       </w:r>
-      <w:bookmarkEnd w:id="58"/>
+      <w:bookmarkEnd w:id="60"/>
     </w:p>
     <w:p/>
     <w:p>
@@ -20013,12 +20371,12 @@
       <w:pPr>
         <w:pStyle w:val="Heading2"/>
       </w:pPr>
-      <w:bookmarkStart w:id="59" w:name="_Toc343600102"/>
+      <w:bookmarkStart w:id="61" w:name="_Toc344389082"/>
       <w:r>
         <w:lastRenderedPageBreak/>
         <w:t>Setup:</w:t>
       </w:r>
-      <w:bookmarkEnd w:id="59"/>
+      <w:bookmarkEnd w:id="61"/>
     </w:p>
     <w:p>
       <w:r>
@@ -20429,7 +20787,7 @@
       <w:pPr>
         <w:pStyle w:val="Heading3"/>
       </w:pPr>
-      <w:bookmarkStart w:id="60" w:name="_Toc343600103"/>
+      <w:bookmarkStart w:id="62" w:name="_Toc344389083"/>
       <w:r>
         <w:t xml:space="preserve">Hints for the </w:t>
       </w:r>
@@ -20441,7 +20799,7 @@
       <w:r>
         <w:t>:</w:t>
       </w:r>
-      <w:bookmarkEnd w:id="60"/>
+      <w:bookmarkEnd w:id="62"/>
     </w:p>
     <w:p/>
     <w:p>
@@ -20772,11 +21130,11 @@
       <w:pPr>
         <w:pStyle w:val="Heading3"/>
       </w:pPr>
-      <w:bookmarkStart w:id="61" w:name="_Toc343600104"/>
+      <w:bookmarkStart w:id="63" w:name="_Toc344389084"/>
       <w:r>
         <w:t>Modified Scripts and pipelines for the device fingerprint</w:t>
       </w:r>
-      <w:bookmarkEnd w:id="61"/>
+      <w:bookmarkEnd w:id="63"/>
     </w:p>
     <w:p>
       <w:pPr>
@@ -20926,12 +21284,12 @@
         <w:pStyle w:val="Heading1"/>
         <w:framePr w:wrap="notBeside"/>
       </w:pPr>
-      <w:bookmarkStart w:id="62" w:name="_Toc343600105"/>
+      <w:bookmarkStart w:id="64" w:name="_Toc344389085"/>
       <w:r>
         <w:lastRenderedPageBreak/>
         <w:t>Known Issues</w:t>
       </w:r>
-      <w:bookmarkEnd w:id="62"/>
+      <w:bookmarkEnd w:id="64"/>
     </w:p>
     <w:p>
       <w:r>
@@ -20956,12 +21314,12 @@
         <w:pStyle w:val="Heading1"/>
         <w:framePr w:wrap="notBeside"/>
       </w:pPr>
-      <w:bookmarkStart w:id="63" w:name="_Toc343600106"/>
+      <w:bookmarkStart w:id="65" w:name="_Toc344389086"/>
       <w:r>
         <w:lastRenderedPageBreak/>
         <w:t>CyberSource document links</w:t>
       </w:r>
-      <w:bookmarkEnd w:id="63"/>
+      <w:bookmarkEnd w:id="65"/>
     </w:p>
     <w:p>
       <w:pPr>
@@ -21240,12 +21598,12 @@
         <w:pStyle w:val="Heading1"/>
         <w:framePr w:wrap="notBeside"/>
       </w:pPr>
-      <w:bookmarkStart w:id="64" w:name="_Toc343600107"/>
+      <w:bookmarkStart w:id="66" w:name="_Toc344389087"/>
       <w:r>
         <w:lastRenderedPageBreak/>
         <w:t>Release History</w:t>
       </w:r>
-      <w:bookmarkEnd w:id="64"/>
+      <w:bookmarkEnd w:id="66"/>
     </w:p>
     <w:tbl>
       <w:tblPr>
@@ -21480,8 +21838,8 @@
       </w:tr>
     </w:tbl>
     <w:p>
-      <w:bookmarkStart w:id="65" w:name="O_5531"/>
-      <w:bookmarkEnd w:id="65"/>
+      <w:bookmarkStart w:id="67" w:name="O_5531"/>
+      <w:bookmarkEnd w:id="67"/>
     </w:p>
     <w:p/>
     <w:p/>
@@ -21781,7 +22139,7 @@
         <w:noProof/>
         <w:lang w:val="de-DE"/>
       </w:rPr>
-      <w:t>46</w:t>
+      <w:t>47</w:t>
     </w:r>
     <w:r>
       <w:rPr>
@@ -21822,7 +22180,7 @@
         <v:path o:extrusionok="f" gradientshapeok="t" o:connecttype="rect"/>
         <o:lock v:ext="edit" aspectratio="t"/>
       </v:shapetype>
-      <v:shape id="_x0000_i1031" type="#_x0000_t75" style="width:9.2pt;height:9.2pt" o:bullet="t">
+      <v:shape id="_x0000_i1032" type="#_x0000_t75" style="width:9.2pt;height:9.2pt" o:bullet="t">
         <v:imagedata r:id="rId1" o:title="BD15061_"/>
       </v:shape>
     </w:pict>
@@ -25807,7 +26165,7 @@
   <w:style w:type="paragraph" w:default="1" w:styleId="Normal">
     <w:name w:val="Normal"/>
     <w:qFormat/>
-    <w:rsid w:val="00933373"/>
+    <w:rsid w:val="00F96C4B"/>
     <w:pPr>
       <w:spacing w:after="200" w:line="276" w:lineRule="auto"/>
     </w:pPr>
@@ -25960,7 +26318,7 @@
     <w:uiPriority w:val="1"/>
     <w:semiHidden/>
     <w:unhideWhenUsed/>
-    <w:rsid w:val="00933373"/>
+    <w:rsid w:val="00F96C4B"/>
   </w:style>
   <w:style w:type="table" w:default="1" w:styleId="TableNormal">
     <w:name w:val="Normal Table"/>
@@ -25982,7 +26340,7 @@
     <w:uiPriority w:val="99"/>
     <w:semiHidden/>
     <w:unhideWhenUsed/>
-    <w:rsid w:val="00933373"/>
+    <w:rsid w:val="00F96C4B"/>
   </w:style>
   <w:style w:type="paragraph" w:customStyle="1" w:styleId="HeadingBase">
     <w:name w:val="Heading Base"/>

</xml_diff>

<commit_message>
Commiting code for Fingerprint unit testing
</commit_message>
<xml_diff>
--- a/int_cybersource/configuration/Cybersource cartridge integration document_ver_1.0.0.3.docx
+++ b/int_cybersource/configuration/Cybersource cartridge integration document_ver_1.0.0.3.docx
@@ -187,8 +187,6 @@
       <w:r>
         <w:fldChar w:fldCharType="separate"/>
       </w:r>
-      <w:bookmarkStart w:id="2" w:name="_GoBack"/>
-      <w:bookmarkEnd w:id="2"/>
       <w:r>
         <w:rPr>
           <w:noProof/>
@@ -3755,23 +3753,23 @@
         <w:pStyle w:val="Heading1"/>
         <w:framePr w:wrap="notBeside"/>
       </w:pPr>
-      <w:bookmarkStart w:id="3" w:name="O_5623"/>
-      <w:bookmarkStart w:id="4" w:name="O_6772"/>
-      <w:bookmarkStart w:id="5" w:name="_Toc344389027"/>
+      <w:bookmarkStart w:id="2" w:name="O_5623"/>
+      <w:bookmarkStart w:id="3" w:name="O_6772"/>
+      <w:bookmarkStart w:id="4" w:name="_Toc344389027"/>
+      <w:bookmarkEnd w:id="2"/>
       <w:bookmarkEnd w:id="3"/>
-      <w:bookmarkEnd w:id="4"/>
       <w:r>
         <w:lastRenderedPageBreak/>
         <w:t>Summary</w:t>
       </w:r>
+      <w:bookmarkEnd w:id="4"/>
+    </w:p>
+    <w:p>
+      <w:pPr>
+        <w:pStyle w:val="BodyText"/>
+      </w:pPr>
+      <w:bookmarkStart w:id="5" w:name="O_4437"/>
       <w:bookmarkEnd w:id="5"/>
-    </w:p>
-    <w:p>
-      <w:pPr>
-        <w:pStyle w:val="BodyText"/>
-      </w:pPr>
-      <w:bookmarkStart w:id="6" w:name="O_4437"/>
-      <w:bookmarkEnd w:id="6"/>
       <w:r>
         <w:t>This document provides technical overview and implementation details for each CyberSource service integrated within Demandware platform. The CyberSource cartridge extends the functionality of Demandware Storefront, enabling real time access to CyberSource eCommerce transaction services listed below.</w:t>
       </w:r>
@@ -3897,34 +3895,34 @@
         <w:lastRenderedPageBreak/>
         <w:br w:type="page"/>
       </w:r>
-      <w:bookmarkStart w:id="7" w:name="_Toc344389028"/>
+      <w:bookmarkStart w:id="6" w:name="_Toc344389028"/>
       <w:r>
         <w:t>Component Overview</w:t>
       </w:r>
+      <w:bookmarkEnd w:id="6"/>
+    </w:p>
+    <w:p>
+      <w:pPr>
+        <w:pStyle w:val="Heading2"/>
+      </w:pPr>
+      <w:bookmarkStart w:id="7" w:name="_Toc344389029"/>
+      <w:r>
+        <w:t>Functional Overview</w:t>
+      </w:r>
       <w:bookmarkEnd w:id="7"/>
     </w:p>
     <w:p>
       <w:pPr>
-        <w:pStyle w:val="Heading2"/>
-      </w:pPr>
-      <w:bookmarkStart w:id="8" w:name="_Toc344389029"/>
-      <w:r>
-        <w:t>Functional Overview</w:t>
+        <w:pStyle w:val="Heading3"/>
+      </w:pPr>
+      <w:r>
+        <w:br/>
+      </w:r>
+      <w:bookmarkStart w:id="8" w:name="_Toc344389030"/>
+      <w:r>
+        <w:t>Credit Card Authorization Service</w:t>
       </w:r>
       <w:bookmarkEnd w:id="8"/>
-    </w:p>
-    <w:p>
-      <w:pPr>
-        <w:pStyle w:val="Heading3"/>
-      </w:pPr>
-      <w:r>
-        <w:br/>
-      </w:r>
-      <w:bookmarkStart w:id="9" w:name="_Toc344389030"/>
-      <w:r>
-        <w:t>Credit Card Authorization Service</w:t>
-      </w:r>
-      <w:bookmarkEnd w:id="9"/>
     </w:p>
     <w:p>
       <w:pPr>
@@ -4644,11 +4642,11 @@
       <w:pPr>
         <w:pStyle w:val="Heading3"/>
       </w:pPr>
-      <w:bookmarkStart w:id="10" w:name="_Toc344389031"/>
+      <w:bookmarkStart w:id="9" w:name="_Toc344389031"/>
       <w:r>
         <w:t>Taxes</w:t>
       </w:r>
-      <w:bookmarkEnd w:id="10"/>
+      <w:bookmarkEnd w:id="9"/>
     </w:p>
     <w:p>
       <w:pPr>
@@ -4848,11 +4846,11 @@
       <w:pPr>
         <w:pStyle w:val="Heading3"/>
       </w:pPr>
-      <w:bookmarkStart w:id="11" w:name="_Toc344389032"/>
+      <w:bookmarkStart w:id="10" w:name="_Toc344389032"/>
       <w:r>
         <w:t>Address Verification Service (AVS)</w:t>
       </w:r>
-      <w:bookmarkEnd w:id="11"/>
+      <w:bookmarkEnd w:id="10"/>
     </w:p>
     <w:p>
       <w:pPr>
@@ -4885,11 +4883,11 @@
       <w:pPr>
         <w:pStyle w:val="Heading3"/>
       </w:pPr>
-      <w:bookmarkStart w:id="12" w:name="_Toc344389033"/>
+      <w:bookmarkStart w:id="11" w:name="_Toc344389033"/>
       <w:r>
         <w:t>Delivery Address Verification Service (DAV)</w:t>
       </w:r>
-      <w:bookmarkEnd w:id="12"/>
+      <w:bookmarkEnd w:id="11"/>
     </w:p>
     <w:p>
       <w:pPr>
@@ -5138,12 +5136,12 @@
       <w:pPr>
         <w:pStyle w:val="Heading3"/>
       </w:pPr>
-      <w:bookmarkStart w:id="13" w:name="_Toc344389034"/>
+      <w:bookmarkStart w:id="12" w:name="_Toc344389034"/>
       <w:r>
         <w:lastRenderedPageBreak/>
         <w:t>Bill Me Later (BML)</w:t>
       </w:r>
-      <w:bookmarkEnd w:id="13"/>
+      <w:bookmarkEnd w:id="12"/>
     </w:p>
     <w:p>
       <w:pPr>
@@ -5478,11 +5476,11 @@
       <w:pPr>
         <w:pStyle w:val="Heading3"/>
       </w:pPr>
-      <w:bookmarkStart w:id="14" w:name="_Toc344389035"/>
+      <w:bookmarkStart w:id="13" w:name="_Toc344389035"/>
       <w:r>
         <w:t>Decision Manager</w:t>
       </w:r>
-      <w:bookmarkEnd w:id="14"/>
+      <w:bookmarkEnd w:id="13"/>
     </w:p>
     <w:p>
       <w:pPr>
@@ -7118,11 +7116,11 @@
       <w:pPr>
         <w:pStyle w:val="Heading3"/>
       </w:pPr>
-      <w:bookmarkStart w:id="15" w:name="_Toc344389036"/>
+      <w:bookmarkStart w:id="14" w:name="_Toc344389036"/>
       <w:r>
         <w:t>Payment Tokenization</w:t>
       </w:r>
-      <w:bookmarkEnd w:id="15"/>
+      <w:bookmarkEnd w:id="14"/>
     </w:p>
     <w:p>
       <w:pPr>
@@ -7351,12 +7349,12 @@
       <w:pPr>
         <w:pStyle w:val="Heading3"/>
       </w:pPr>
-      <w:bookmarkStart w:id="16" w:name="_Toc344389037"/>
+      <w:bookmarkStart w:id="15" w:name="_Toc344389037"/>
       <w:r>
         <w:lastRenderedPageBreak/>
         <w:t>Payer Authentication</w:t>
       </w:r>
-      <w:bookmarkEnd w:id="16"/>
+      <w:bookmarkEnd w:id="15"/>
     </w:p>
     <w:p>
       <w:pPr>
@@ -7825,12 +7823,12 @@
       <w:pPr>
         <w:pStyle w:val="Heading3"/>
       </w:pPr>
-      <w:bookmarkStart w:id="17" w:name="_Toc344389038"/>
+      <w:bookmarkStart w:id="16" w:name="_Toc344389038"/>
       <w:r>
         <w:lastRenderedPageBreak/>
         <w:t>Full Authorization Reversal</w:t>
       </w:r>
-      <w:bookmarkEnd w:id="17"/>
+      <w:bookmarkEnd w:id="16"/>
     </w:p>
     <w:p>
       <w:pPr>
@@ -8013,26 +8011,26 @@
       <w:pPr>
         <w:pStyle w:val="Heading2"/>
       </w:pPr>
-      <w:bookmarkStart w:id="18" w:name="_Toc344389039"/>
+      <w:bookmarkStart w:id="17" w:name="_Toc344389039"/>
       <w:r>
         <w:t>Use Cases Scenarios</w:t>
       </w:r>
+      <w:bookmarkEnd w:id="17"/>
+    </w:p>
+    <w:p>
+      <w:pPr>
+        <w:pStyle w:val="Heading3"/>
+      </w:pPr>
+    </w:p>
+    <w:p>
+      <w:pPr>
+        <w:pStyle w:val="Heading3"/>
+      </w:pPr>
+      <w:bookmarkStart w:id="18" w:name="_Toc344389040"/>
+      <w:r>
+        <w:t>Credit Card Authorization</w:t>
+      </w:r>
       <w:bookmarkEnd w:id="18"/>
-    </w:p>
-    <w:p>
-      <w:pPr>
-        <w:pStyle w:val="Heading3"/>
-      </w:pPr>
-    </w:p>
-    <w:p>
-      <w:pPr>
-        <w:pStyle w:val="Heading3"/>
-      </w:pPr>
-      <w:bookmarkStart w:id="19" w:name="_Toc344389040"/>
-      <w:r>
-        <w:t>Credit Card Authorization</w:t>
-      </w:r>
-      <w:bookmarkEnd w:id="19"/>
     </w:p>
     <w:p>
       <w:pPr>
@@ -12406,11 +12404,11 @@
       <w:pPr>
         <w:pStyle w:val="Heading3"/>
       </w:pPr>
-      <w:bookmarkStart w:id="20" w:name="_Toc344389041"/>
+      <w:bookmarkStart w:id="19" w:name="_Toc344389041"/>
       <w:r>
         <w:t>Taxes</w:t>
       </w:r>
-      <w:bookmarkEnd w:id="20"/>
+      <w:bookmarkEnd w:id="19"/>
     </w:p>
     <w:p>
       <w:r>
@@ -12566,11 +12564,11 @@
       <w:pPr>
         <w:pStyle w:val="Heading3"/>
       </w:pPr>
-      <w:bookmarkStart w:id="21" w:name="_Toc344389042"/>
+      <w:bookmarkStart w:id="20" w:name="_Toc344389042"/>
       <w:r>
         <w:t>Address Validation Service (AVS)</w:t>
       </w:r>
-      <w:bookmarkEnd w:id="21"/>
+      <w:bookmarkEnd w:id="20"/>
     </w:p>
     <w:p>
       <w:r>
@@ -12727,11 +12725,11 @@
       <w:pPr>
         <w:pStyle w:val="Heading3"/>
       </w:pPr>
-      <w:bookmarkStart w:id="22" w:name="_Toc344389043"/>
+      <w:bookmarkStart w:id="21" w:name="_Toc344389043"/>
       <w:r>
         <w:t>Delivery Address Verification Service (DAV)</w:t>
       </w:r>
-      <w:bookmarkEnd w:id="22"/>
+      <w:bookmarkEnd w:id="21"/>
     </w:p>
     <w:p>
       <w:r>
@@ -12881,11 +12879,11 @@
       <w:pPr>
         <w:pStyle w:val="Heading3"/>
       </w:pPr>
-      <w:bookmarkStart w:id="23" w:name="_Toc344389044"/>
+      <w:bookmarkStart w:id="22" w:name="_Toc344389044"/>
       <w:r>
         <w:t>BML</w:t>
       </w:r>
-      <w:bookmarkEnd w:id="23"/>
+      <w:bookmarkEnd w:id="22"/>
     </w:p>
     <w:p>
       <w:r>
@@ -13058,12 +13056,12 @@
       <w:pPr>
         <w:pStyle w:val="Heading3"/>
       </w:pPr>
-      <w:bookmarkStart w:id="24" w:name="_Toc344389045"/>
+      <w:bookmarkStart w:id="23" w:name="_Toc344389045"/>
       <w:r>
         <w:lastRenderedPageBreak/>
         <w:t>Decision Manager</w:t>
       </w:r>
-      <w:bookmarkEnd w:id="24"/>
+      <w:bookmarkEnd w:id="23"/>
     </w:p>
     <w:p>
       <w:pPr>
@@ -13230,11 +13228,11 @@
       <w:pPr>
         <w:pStyle w:val="Heading3"/>
       </w:pPr>
-      <w:bookmarkStart w:id="25" w:name="_Toc344389046"/>
+      <w:bookmarkStart w:id="24" w:name="_Toc344389046"/>
       <w:r>
         <w:t>Payment Tokenization</w:t>
       </w:r>
-      <w:bookmarkEnd w:id="25"/>
+      <w:bookmarkEnd w:id="24"/>
     </w:p>
     <w:p>
       <w:pPr>
@@ -13403,11 +13401,11 @@
       <w:pPr>
         <w:pStyle w:val="Heading3"/>
       </w:pPr>
-      <w:bookmarkStart w:id="26" w:name="_Toc344389047"/>
+      <w:bookmarkStart w:id="25" w:name="_Toc344389047"/>
       <w:r>
         <w:t>Payer Authorization</w:t>
       </w:r>
-      <w:bookmarkEnd w:id="26"/>
+      <w:bookmarkEnd w:id="25"/>
     </w:p>
     <w:p>
       <w:pPr>
@@ -13698,12 +13696,12 @@
       <w:pPr>
         <w:pStyle w:val="Heading2"/>
       </w:pPr>
-      <w:bookmarkStart w:id="27" w:name="_Toc344389048"/>
+      <w:bookmarkStart w:id="26" w:name="_Toc344389048"/>
       <w:r>
         <w:lastRenderedPageBreak/>
         <w:t>Limitations, Constraints</w:t>
       </w:r>
-      <w:bookmarkEnd w:id="27"/>
+      <w:bookmarkEnd w:id="26"/>
     </w:p>
     <w:p>
       <w:r>
@@ -13927,12 +13925,12 @@
       <w:pPr>
         <w:pStyle w:val="Heading2"/>
       </w:pPr>
-      <w:bookmarkStart w:id="28" w:name="_Toc344389049"/>
+      <w:bookmarkStart w:id="27" w:name="_Toc344389049"/>
       <w:r>
         <w:lastRenderedPageBreak/>
         <w:t>Compatibility</w:t>
       </w:r>
-      <w:bookmarkEnd w:id="28"/>
+      <w:bookmarkEnd w:id="27"/>
     </w:p>
     <w:p>
       <w:pPr>
@@ -13947,113 +13945,113 @@
         <w:pStyle w:val="Heading1"/>
         <w:framePr w:wrap="auto" w:vAnchor="margin" w:yAlign="inline"/>
       </w:pPr>
-      <w:bookmarkStart w:id="29" w:name="_Toc344389050"/>
+      <w:bookmarkStart w:id="28" w:name="_Toc344389050"/>
       <w:r>
         <w:t>Implementation Guide</w:t>
       </w:r>
+      <w:bookmarkEnd w:id="28"/>
+    </w:p>
+    <w:p>
+      <w:pPr>
+        <w:pStyle w:val="Heading2"/>
+      </w:pPr>
+      <w:bookmarkStart w:id="29" w:name="_Toc344389051"/>
+      <w:r>
+        <w:t>Custom Code</w:t>
+      </w:r>
       <w:bookmarkEnd w:id="29"/>
     </w:p>
     <w:p>
       <w:pPr>
-        <w:pStyle w:val="Heading2"/>
-      </w:pPr>
-      <w:bookmarkStart w:id="30" w:name="_Toc344389051"/>
-      <w:r>
-        <w:t>Custom Code</w:t>
+        <w:pStyle w:val="Heading3"/>
+      </w:pPr>
+      <w:bookmarkStart w:id="30" w:name="_Toc344389052"/>
+      <w:r>
+        <w:t>Payment Services</w:t>
       </w:r>
       <w:bookmarkEnd w:id="30"/>
     </w:p>
     <w:p>
       <w:pPr>
+        <w:pStyle w:val="BodyText"/>
+      </w:pPr>
+      <w:r>
+        <w:t xml:space="preserve">Update </w:t>
+      </w:r>
+      <w:proofErr w:type="spellStart"/>
+      <w:r>
+        <w:t>COPlaceOrder-HandlePayments</w:t>
+      </w:r>
+      <w:proofErr w:type="spellEnd"/>
+      <w:r>
+        <w:t xml:space="preserve"> pipeline to include Cybersource-</w:t>
+      </w:r>
+      <w:proofErr w:type="spellStart"/>
+      <w:r>
+        <w:t>AuthorizeCreditCard</w:t>
+      </w:r>
+      <w:proofErr w:type="spellEnd"/>
+      <w:r>
+        <w:t>.</w:t>
+      </w:r>
+    </w:p>
+    <w:p>
+      <w:pPr>
+        <w:pStyle w:val="BodyText"/>
+      </w:pPr>
+      <w:r>
+        <w:t>Add logic to handle following responses from the Cybersource-</w:t>
+      </w:r>
+      <w:proofErr w:type="spellStart"/>
+      <w:r>
+        <w:t>AuthorizeCreditCard</w:t>
+      </w:r>
+      <w:proofErr w:type="spellEnd"/>
+      <w:r>
+        <w:t>:</w:t>
+      </w:r>
+    </w:p>
+    <w:p>
+      <w:pPr>
+        <w:pStyle w:val="BodyText"/>
+      </w:pPr>
+      <w:r>
+        <w:t>Authorized</w:t>
+      </w:r>
+    </w:p>
+    <w:p>
+      <w:pPr>
+        <w:pStyle w:val="BodyText"/>
+      </w:pPr>
+      <w:r>
+        <w:t>Error</w:t>
+      </w:r>
+    </w:p>
+    <w:p>
+      <w:pPr>
+        <w:pStyle w:val="BodyText"/>
+      </w:pPr>
+      <w:r>
+        <w:t xml:space="preserve">Declined and </w:t>
+      </w:r>
+    </w:p>
+    <w:p>
+      <w:pPr>
+        <w:pStyle w:val="BodyText"/>
+      </w:pPr>
+      <w:r>
+        <w:t>Review</w:t>
+      </w:r>
+    </w:p>
+    <w:p>
+      <w:pPr>
         <w:pStyle w:val="Heading3"/>
       </w:pPr>
-      <w:bookmarkStart w:id="31" w:name="_Toc344389052"/>
-      <w:r>
-        <w:t>Payment Services</w:t>
+      <w:bookmarkStart w:id="31" w:name="_Toc344389053"/>
+      <w:r>
+        <w:t>Tax Service</w:t>
       </w:r>
       <w:bookmarkEnd w:id="31"/>
-    </w:p>
-    <w:p>
-      <w:pPr>
-        <w:pStyle w:val="BodyText"/>
-      </w:pPr>
-      <w:r>
-        <w:t xml:space="preserve">Update </w:t>
-      </w:r>
-      <w:proofErr w:type="spellStart"/>
-      <w:r>
-        <w:t>COPlaceOrder-HandlePayments</w:t>
-      </w:r>
-      <w:proofErr w:type="spellEnd"/>
-      <w:r>
-        <w:t xml:space="preserve"> pipeline to include Cybersource-</w:t>
-      </w:r>
-      <w:proofErr w:type="spellStart"/>
-      <w:r>
-        <w:t>AuthorizeCreditCard</w:t>
-      </w:r>
-      <w:proofErr w:type="spellEnd"/>
-      <w:r>
-        <w:t>.</w:t>
-      </w:r>
-    </w:p>
-    <w:p>
-      <w:pPr>
-        <w:pStyle w:val="BodyText"/>
-      </w:pPr>
-      <w:r>
-        <w:t>Add logic to handle following responses from the Cybersource-</w:t>
-      </w:r>
-      <w:proofErr w:type="spellStart"/>
-      <w:r>
-        <w:t>AuthorizeCreditCard</w:t>
-      </w:r>
-      <w:proofErr w:type="spellEnd"/>
-      <w:r>
-        <w:t>:</w:t>
-      </w:r>
-    </w:p>
-    <w:p>
-      <w:pPr>
-        <w:pStyle w:val="BodyText"/>
-      </w:pPr>
-      <w:r>
-        <w:t>Authorized</w:t>
-      </w:r>
-    </w:p>
-    <w:p>
-      <w:pPr>
-        <w:pStyle w:val="BodyText"/>
-      </w:pPr>
-      <w:r>
-        <w:t>Error</w:t>
-      </w:r>
-    </w:p>
-    <w:p>
-      <w:pPr>
-        <w:pStyle w:val="BodyText"/>
-      </w:pPr>
-      <w:r>
-        <w:t xml:space="preserve">Declined and </w:t>
-      </w:r>
-    </w:p>
-    <w:p>
-      <w:pPr>
-        <w:pStyle w:val="BodyText"/>
-      </w:pPr>
-      <w:r>
-        <w:t>Review</w:t>
-      </w:r>
-    </w:p>
-    <w:p>
-      <w:pPr>
-        <w:pStyle w:val="Heading3"/>
-      </w:pPr>
-      <w:bookmarkStart w:id="32" w:name="_Toc344389053"/>
-      <w:r>
-        <w:t>Tax Service</w:t>
-      </w:r>
-      <w:bookmarkEnd w:id="32"/>
     </w:p>
     <w:p>
       <w:pPr>
@@ -14331,80 +14329,80 @@
       <w:pPr>
         <w:pStyle w:val="Heading3"/>
       </w:pPr>
-      <w:bookmarkStart w:id="33" w:name="_Toc344389054"/>
+      <w:bookmarkStart w:id="32" w:name="_Toc344389054"/>
       <w:r>
         <w:lastRenderedPageBreak/>
         <w:t>Address Verification Service</w:t>
       </w:r>
+      <w:bookmarkEnd w:id="32"/>
+    </w:p>
+    <w:p>
+      <w:pPr>
+        <w:pStyle w:val="BodyText"/>
+      </w:pPr>
+      <w:r>
+        <w:t>Provide Site Preference values for 2 AVS-related business rules:</w:t>
+      </w:r>
+    </w:p>
+    <w:p>
+      <w:pPr>
+        <w:pStyle w:val="BodyText"/>
+      </w:pPr>
+      <w:proofErr w:type="spellStart"/>
+      <w:r>
+        <w:t>CsAvsIgnoreResult</w:t>
+      </w:r>
+      <w:proofErr w:type="spellEnd"/>
+      <w:r>
+        <w:t xml:space="preserve"> – Determines whether AVS failures will force an </w:t>
+      </w:r>
+      <w:proofErr w:type="spellStart"/>
+      <w:r>
+        <w:t>auth</w:t>
+      </w:r>
+      <w:proofErr w:type="spellEnd"/>
+      <w:r>
+        <w:t xml:space="preserve"> failure</w:t>
+      </w:r>
+    </w:p>
+    <w:p>
+      <w:pPr>
+        <w:pStyle w:val="BodyText"/>
+      </w:pPr>
+      <w:proofErr w:type="spellStart"/>
+      <w:r>
+        <w:t>CsAvsDeclineFlags</w:t>
+      </w:r>
+      <w:proofErr w:type="spellEnd"/>
+      <w:r>
+        <w:t xml:space="preserve"> –Determines how “correct” an address must be to produce a failure result</w:t>
+      </w:r>
+    </w:p>
+    <w:p>
+      <w:pPr>
+        <w:pStyle w:val="BodyText"/>
+      </w:pPr>
+      <w:r>
+        <w:t xml:space="preserve">Augment UI interaction nodes to deal with AVS failure or correction confirmation dialogs, wherever Payment Authorization takes place, typically within the </w:t>
+      </w:r>
+      <w:proofErr w:type="spellStart"/>
+      <w:r>
+        <w:t>COPlaceOrder</w:t>
+      </w:r>
+      <w:proofErr w:type="spellEnd"/>
+      <w:r>
+        <w:t>-Submit pipeline.</w:t>
+      </w:r>
+    </w:p>
+    <w:p>
+      <w:pPr>
+        <w:pStyle w:val="Heading3"/>
+      </w:pPr>
+      <w:bookmarkStart w:id="33" w:name="_Toc344389055"/>
+      <w:r>
+        <w:t>Delivery Address Validation Service</w:t>
+      </w:r>
       <w:bookmarkEnd w:id="33"/>
-    </w:p>
-    <w:p>
-      <w:pPr>
-        <w:pStyle w:val="BodyText"/>
-      </w:pPr>
-      <w:r>
-        <w:t>Provide Site Preference values for 2 AVS-related business rules:</w:t>
-      </w:r>
-    </w:p>
-    <w:p>
-      <w:pPr>
-        <w:pStyle w:val="BodyText"/>
-      </w:pPr>
-      <w:proofErr w:type="spellStart"/>
-      <w:r>
-        <w:t>CsAvsIgnoreResult</w:t>
-      </w:r>
-      <w:proofErr w:type="spellEnd"/>
-      <w:r>
-        <w:t xml:space="preserve"> – Determines whether AVS failures will force an </w:t>
-      </w:r>
-      <w:proofErr w:type="spellStart"/>
-      <w:r>
-        <w:t>auth</w:t>
-      </w:r>
-      <w:proofErr w:type="spellEnd"/>
-      <w:r>
-        <w:t xml:space="preserve"> failure</w:t>
-      </w:r>
-    </w:p>
-    <w:p>
-      <w:pPr>
-        <w:pStyle w:val="BodyText"/>
-      </w:pPr>
-      <w:proofErr w:type="spellStart"/>
-      <w:r>
-        <w:t>CsAvsDeclineFlags</w:t>
-      </w:r>
-      <w:proofErr w:type="spellEnd"/>
-      <w:r>
-        <w:t xml:space="preserve"> –Determines how “correct” an address must be to produce a failure result</w:t>
-      </w:r>
-    </w:p>
-    <w:p>
-      <w:pPr>
-        <w:pStyle w:val="BodyText"/>
-      </w:pPr>
-      <w:r>
-        <w:t xml:space="preserve">Augment UI interaction nodes to deal with AVS failure or correction confirmation dialogs, wherever Payment Authorization takes place, typically within the </w:t>
-      </w:r>
-      <w:proofErr w:type="spellStart"/>
-      <w:r>
-        <w:t>COPlaceOrder</w:t>
-      </w:r>
-      <w:proofErr w:type="spellEnd"/>
-      <w:r>
-        <w:t>-Submit pipeline.</w:t>
-      </w:r>
-    </w:p>
-    <w:p>
-      <w:pPr>
-        <w:pStyle w:val="Heading3"/>
-      </w:pPr>
-      <w:bookmarkStart w:id="34" w:name="_Toc344389055"/>
-      <w:r>
-        <w:t>Delivery Address Validation Service</w:t>
-      </w:r>
-      <w:bookmarkEnd w:id="34"/>
     </w:p>
     <w:p>
       <w:pPr>
@@ -14490,10 +14488,91 @@
       <w:pPr>
         <w:pStyle w:val="Heading3"/>
       </w:pPr>
-      <w:bookmarkStart w:id="35" w:name="_Toc344389056"/>
+      <w:bookmarkStart w:id="34" w:name="_Toc344389056"/>
       <w:r>
         <w:t>Payment Tokenization Service</w:t>
       </w:r>
+      <w:bookmarkEnd w:id="34"/>
+    </w:p>
+    <w:p>
+      <w:pPr>
+        <w:pStyle w:val="BodyText"/>
+      </w:pPr>
+      <w:r>
+        <w:t>Provide Site Preference values for Payment Tokenization related business rules:</w:t>
+      </w:r>
+    </w:p>
+    <w:p>
+      <w:pPr>
+        <w:pStyle w:val="BodyText"/>
+      </w:pPr>
+      <w:r>
+        <w:rPr>
+          <w:u w:val="single"/>
+        </w:rPr>
+        <w:t xml:space="preserve">Cybersource </w:t>
+      </w:r>
+      <w:r>
+        <w:rPr>
+          <w:u w:val="single"/>
+        </w:rPr>
+        <w:t>–</w:t>
+      </w:r>
+      <w:r>
+        <w:rPr>
+          <w:u w:val="single"/>
+        </w:rPr>
+        <w:t xml:space="preserve"> Enable Tokenization</w:t>
+      </w:r>
+      <w:proofErr w:type="gramStart"/>
+      <w:r>
+        <w:t>:–</w:t>
+      </w:r>
+      <w:proofErr w:type="gramEnd"/>
+      <w:r>
+        <w:t xml:space="preserve"> Determines whether payment tokenization s</w:t>
+      </w:r>
+      <w:r>
+        <w:t>ervice has to be enabled or not.</w:t>
+      </w:r>
+    </w:p>
+    <w:p>
+      <w:pPr>
+        <w:pStyle w:val="BodyText"/>
+      </w:pPr>
+      <w:r>
+        <w:t xml:space="preserve">All functionalities </w:t>
+      </w:r>
+      <w:r>
+        <w:t xml:space="preserve">related to Cybersource Payment Tokenization </w:t>
+      </w:r>
+      <w:r>
+        <w:t>are created and working in stand</w:t>
+      </w:r>
+      <w:r>
+        <w:t>-</w:t>
+      </w:r>
+      <w:r>
+        <w:t xml:space="preserve">alone mode in </w:t>
+      </w:r>
+      <w:r>
+        <w:rPr>
+          <w:u w:val="single"/>
+        </w:rPr>
+        <w:t>Cybersource_Subscription.xml</w:t>
+      </w:r>
+      <w:r>
+        <w:t xml:space="preserve"> pipeline. They have to customized and integrated as per the merchant specific needs</w:t>
+      </w:r>
+    </w:p>
+    <w:p>
+      <w:pPr>
+        <w:pStyle w:val="Heading3"/>
+      </w:pPr>
+      <w:bookmarkStart w:id="35" w:name="_Toc344389057"/>
+      <w:r>
+        <w:t>Full Authorization Reversal</w:t>
+      </w:r>
       <w:bookmarkEnd w:id="35"/>
     </w:p>
     <w:p>
@@ -14501,134 +14580,53 @@
         <w:pStyle w:val="BodyText"/>
       </w:pPr>
       <w:r>
-        <w:t>Provide Site Preference values for Payment Tokenization related business rules:</w:t>
+        <w:t xml:space="preserve">Full Authorization reversal is </w:t>
+      </w:r>
+      <w:r>
+        <w:t>created and working in stand</w:t>
+      </w:r>
+      <w:r>
+        <w:t>-</w:t>
+      </w:r>
+      <w:r>
+        <w:t xml:space="preserve">alone mode in </w:t>
+      </w:r>
+      <w:r>
+        <w:rPr>
+          <w:u w:val="single"/>
+        </w:rPr>
+        <w:t>Cybersource_Services.xml</w:t>
+      </w:r>
+      <w:r>
+        <w:t xml:space="preserve"> pipeline. </w:t>
+      </w:r>
+      <w:r>
+        <w:t xml:space="preserve">It </w:t>
+      </w:r>
+      <w:r>
+        <w:t>has to customized and integrated as per the merchant specific needs.</w:t>
       </w:r>
     </w:p>
     <w:p>
       <w:pPr>
         <w:pStyle w:val="BodyText"/>
       </w:pPr>
-      <w:r>
-        <w:rPr>
-          <w:u w:val="single"/>
-        </w:rPr>
-        <w:t xml:space="preserve">Cybersource </w:t>
-      </w:r>
-      <w:r>
-        <w:rPr>
-          <w:u w:val="single"/>
-        </w:rPr>
-        <w:t>–</w:t>
-      </w:r>
-      <w:r>
-        <w:rPr>
-          <w:u w:val="single"/>
-        </w:rPr>
-        <w:t xml:space="preserve"> Enable Tokenization</w:t>
-      </w:r>
-      <w:proofErr w:type="gramStart"/>
-      <w:r>
-        <w:t>:–</w:t>
-      </w:r>
-      <w:proofErr w:type="gramEnd"/>
-      <w:r>
-        <w:t xml:space="preserve"> Determines whether payment tokenization s</w:t>
-      </w:r>
-      <w:r>
-        <w:t>ervice has to be enabled or not.</w:t>
-      </w:r>
     </w:p>
     <w:p>
       <w:pPr>
         <w:pStyle w:val="BodyText"/>
       </w:pPr>
-      <w:r>
-        <w:t xml:space="preserve">All functionalities </w:t>
-      </w:r>
-      <w:r>
-        <w:t xml:space="preserve">related to Cybersource Payment Tokenization </w:t>
-      </w:r>
-      <w:r>
-        <w:t>are created and working in stand</w:t>
-      </w:r>
-      <w:r>
-        <w:t>-</w:t>
-      </w:r>
-      <w:r>
-        <w:t xml:space="preserve">alone mode in </w:t>
-      </w:r>
-      <w:r>
-        <w:rPr>
-          <w:u w:val="single"/>
-        </w:rPr>
-        <w:t>Cybersource_Subscription.xml</w:t>
-      </w:r>
-      <w:r>
-        <w:t xml:space="preserve"> pipeline. They have to customized and integrated as per the merchant specific needs</w:t>
-      </w:r>
     </w:p>
     <w:p>
       <w:pPr>
         <w:pStyle w:val="Heading3"/>
       </w:pPr>
-      <w:bookmarkStart w:id="36" w:name="_Toc344389057"/>
-      <w:r>
-        <w:t>Full Authorization Reversal</w:t>
-      </w:r>
-      <w:bookmarkEnd w:id="36"/>
-    </w:p>
-    <w:p>
-      <w:pPr>
-        <w:pStyle w:val="BodyText"/>
-      </w:pPr>
-      <w:r>
-        <w:t xml:space="preserve">Full Authorization reversal is </w:t>
-      </w:r>
-      <w:r>
-        <w:t>created and working in stand</w:t>
-      </w:r>
-      <w:r>
-        <w:t>-</w:t>
-      </w:r>
-      <w:r>
-        <w:t xml:space="preserve">alone mode in </w:t>
-      </w:r>
-      <w:r>
-        <w:rPr>
-          <w:u w:val="single"/>
-        </w:rPr>
-        <w:t>Cybersource_Services.xml</w:t>
-      </w:r>
-      <w:r>
-        <w:t xml:space="preserve"> pipeline. </w:t>
-      </w:r>
-      <w:r>
-        <w:t xml:space="preserve">It </w:t>
-      </w:r>
-      <w:r>
-        <w:t>has to customized and integrated as per the merchant specific needs.</w:t>
-      </w:r>
-    </w:p>
-    <w:p>
-      <w:pPr>
-        <w:pStyle w:val="BodyText"/>
-      </w:pPr>
-    </w:p>
-    <w:p>
-      <w:pPr>
-        <w:pStyle w:val="BodyText"/>
-      </w:pPr>
-    </w:p>
-    <w:p>
-      <w:pPr>
-        <w:pStyle w:val="Heading3"/>
-      </w:pPr>
-      <w:bookmarkStart w:id="37" w:name="_Toc344389058"/>
+      <w:bookmarkStart w:id="36" w:name="_Toc344389058"/>
       <w:r>
         <w:lastRenderedPageBreak/>
         <w:t>Payer Authentication Service</w:t>
       </w:r>
-      <w:bookmarkEnd w:id="37"/>
+      <w:bookmarkEnd w:id="36"/>
     </w:p>
     <w:p>
       <w:pPr>
@@ -14976,22 +14974,22 @@
       <w:pPr>
         <w:pStyle w:val="Heading2"/>
       </w:pPr>
-      <w:bookmarkStart w:id="38" w:name="_Toc344389059"/>
+      <w:bookmarkStart w:id="37" w:name="_Toc344389059"/>
       <w:r>
         <w:lastRenderedPageBreak/>
         <w:t>Site Configuration</w:t>
       </w:r>
+      <w:bookmarkEnd w:id="37"/>
+    </w:p>
+    <w:p>
+      <w:pPr>
+        <w:pStyle w:val="Heading3"/>
+      </w:pPr>
+      <w:bookmarkStart w:id="38" w:name="_Toc344389060"/>
+      <w:r>
+        <w:t>Import Meta Data</w:t>
+      </w:r>
       <w:bookmarkEnd w:id="38"/>
-    </w:p>
-    <w:p>
-      <w:pPr>
-        <w:pStyle w:val="Heading3"/>
-      </w:pPr>
-      <w:bookmarkStart w:id="39" w:name="_Toc344389060"/>
-      <w:r>
-        <w:t>Import Meta Data</w:t>
-      </w:r>
-      <w:bookmarkEnd w:id="39"/>
     </w:p>
     <w:p>
       <w:r>
@@ -15109,11 +15107,11 @@
       <w:pPr>
         <w:pStyle w:val="Heading3"/>
       </w:pPr>
-      <w:bookmarkStart w:id="40" w:name="_Toc344389061"/>
+      <w:bookmarkStart w:id="39" w:name="_Toc344389061"/>
       <w:r>
         <w:t>Configure Site Preferences</w:t>
       </w:r>
-      <w:bookmarkEnd w:id="40"/>
+      <w:bookmarkEnd w:id="39"/>
     </w:p>
     <w:p>
       <w:pPr>
@@ -15573,12 +15571,12 @@
       <w:pPr>
         <w:pStyle w:val="Heading3"/>
       </w:pPr>
-      <w:bookmarkStart w:id="41" w:name="_Toc344389062"/>
+      <w:bookmarkStart w:id="40" w:name="_Toc344389062"/>
       <w:r>
         <w:lastRenderedPageBreak/>
         <w:t>Applying CyberSource Cartridge to the Site</w:t>
       </w:r>
-      <w:bookmarkEnd w:id="41"/>
+      <w:bookmarkEnd w:id="40"/>
     </w:p>
     <w:p/>
     <w:p>
@@ -15648,11 +15646,11 @@
       <w:pPr>
         <w:pStyle w:val="Heading2"/>
       </w:pPr>
-      <w:bookmarkStart w:id="42" w:name="_Toc344389063"/>
+      <w:bookmarkStart w:id="41" w:name="_Toc344389063"/>
       <w:r>
         <w:t>Testing</w:t>
       </w:r>
-      <w:bookmarkEnd w:id="42"/>
+      <w:bookmarkEnd w:id="41"/>
     </w:p>
     <w:p>
       <w:r>
@@ -15692,11 +15690,34 @@
       <w:pPr>
         <w:pStyle w:val="Heading3"/>
       </w:pPr>
-      <w:bookmarkStart w:id="43" w:name="_Toc344389064"/>
+      <w:bookmarkStart w:id="42" w:name="_Toc344389064"/>
       <w:r>
         <w:lastRenderedPageBreak/>
         <w:t>Authorize Credit Card</w:t>
       </w:r>
+      <w:bookmarkEnd w:id="42"/>
+    </w:p>
+    <w:p>
+      <w:r>
+        <w:t xml:space="preserve">Use and modify the </w:t>
+      </w:r>
+      <w:proofErr w:type="spellStart"/>
+      <w:r>
+        <w:t>CybersourceUnitTest-TestCCAuth</w:t>
+      </w:r>
+      <w:proofErr w:type="spellEnd"/>
+      <w:r>
+        <w:t xml:space="preserve"> pipeline and associated scripts and sub-pipelines.  The end node of the unit test pipeline is a template which displays all relevant request/response information in an easy to digest manner. User can change static credit card and address data to observe various responses.</w:t>
+      </w:r>
+    </w:p>
+    <w:p>
+      <w:pPr>
+        <w:pStyle w:val="Heading3"/>
+      </w:pPr>
+      <w:bookmarkStart w:id="43" w:name="_Toc344389065"/>
+      <w:r>
+        <w:t>Tax Service</w:t>
+      </w:r>
       <w:bookmarkEnd w:id="43"/>
     </w:p>
     <w:p>
@@ -15705,22 +15726,66 @@
       </w:r>
       <w:proofErr w:type="spellStart"/>
       <w:r>
+        <w:t>CybersourceUnitTest-TestTaxes</w:t>
+      </w:r>
+      <w:proofErr w:type="spellEnd"/>
+      <w:r>
+        <w:t xml:space="preserve"> pipeline and associated scripts and sub-pipelines.  The script nodes for creating </w:t>
+      </w:r>
+      <w:proofErr w:type="spellStart"/>
+      <w:r>
+        <w:t>CreateMockShipTo</w:t>
+      </w:r>
+      <w:proofErr w:type="spellEnd"/>
+      <w:r>
+        <w:t xml:space="preserve"> and </w:t>
+      </w:r>
+      <w:proofErr w:type="spellStart"/>
+      <w:r>
+        <w:t>CreateMockBillTo</w:t>
+      </w:r>
+      <w:proofErr w:type="spellEnd"/>
+      <w:r>
+        <w:t xml:space="preserve"> objects have bindings to produce invalid and missing fields, but otherwise can be manually modified to test against any domestic or international address.</w:t>
+      </w:r>
+    </w:p>
+    <w:p>
+      <w:r>
+        <w:t>The end node of the unit test pipeline for taxes is a template which displays all relevant request/response information in an easy to digest manner, to aid the debugging the various response codes and corrected address response.</w:t>
+      </w:r>
+    </w:p>
+    <w:p>
+      <w:pPr>
+        <w:pStyle w:val="Heading3"/>
+      </w:pPr>
+      <w:bookmarkStart w:id="44" w:name="_Toc344389066"/>
+      <w:r>
+        <w:t>Address Verification Service (AVS)</w:t>
+      </w:r>
+      <w:bookmarkEnd w:id="44"/>
+    </w:p>
+    <w:p>
+      <w:r>
+        <w:t xml:space="preserve">Use and modify the </w:t>
+      </w:r>
+      <w:proofErr w:type="spellStart"/>
+      <w:r>
         <w:t>CybersourceUnitTest-TestCCAuth</w:t>
       </w:r>
       <w:proofErr w:type="spellEnd"/>
       <w:r>
-        <w:t xml:space="preserve"> pipeline and associated scripts and sub-pipelines.  The end node of the unit test pipeline is a template which displays all relevant request/response information in an easy to digest manner. User can change static credit card and address data to observe various responses.</w:t>
+        <w:t xml:space="preserve"> pipeline and associated scripts and sub-pipelines.  By running simplified payment authorizations with different site preferences set, you can see how the AVS process works and how that result affects the overall payment authorization process.</w:t>
       </w:r>
     </w:p>
     <w:p>
       <w:pPr>
         <w:pStyle w:val="Heading3"/>
       </w:pPr>
-      <w:bookmarkStart w:id="44" w:name="_Toc344389065"/>
-      <w:r>
-        <w:t>Tax Service</w:t>
-      </w:r>
-      <w:bookmarkEnd w:id="44"/>
+      <w:bookmarkStart w:id="45" w:name="_Toc344389067"/>
+      <w:r>
+        <w:t>Delivery Address Verification Service (DAV)</w:t>
+      </w:r>
+      <w:bookmarkEnd w:id="45"/>
     </w:p>
     <w:p>
       <w:r>
@@ -15728,210 +15793,146 @@
       </w:r>
       <w:proofErr w:type="spellStart"/>
       <w:r>
-        <w:t>CybersourceUnitTest-TestTaxes</w:t>
+        <w:t>CybersourceUnitTest-TestCCAuth</w:t>
       </w:r>
       <w:proofErr w:type="spellEnd"/>
       <w:r>
-        <w:t xml:space="preserve"> pipeline and associated scripts and sub-pipelines.  The script nodes for creating </w:t>
+        <w:t xml:space="preserve"> pipeline and associated scripts and sub-pipelines.  By running simplified payment authorizations with different site preferences set, you can see how the DAV process works and how that result affects the overall payment authorization process.</w:t>
+      </w:r>
+    </w:p>
+    <w:p>
+      <w:proofErr w:type="gramStart"/>
+      <w:r>
+        <w:t xml:space="preserve">To test the stand-alone DAV service, use and/or modify the </w:t>
       </w:r>
       <w:proofErr w:type="spellStart"/>
       <w:r>
-        <w:t>CreateMockShipTo</w:t>
+        <w:t>CybersourceUnitTest-TestDAVCheck</w:t>
       </w:r>
       <w:proofErr w:type="spellEnd"/>
       <w:r>
-        <w:t xml:space="preserve"> and </w:t>
+        <w:t xml:space="preserve"> pipeline and associated scripts and sub-pipelines.</w:t>
+      </w:r>
+      <w:proofErr w:type="gramEnd"/>
+      <w:r>
+        <w:t xml:space="preserve">  Like the </w:t>
       </w:r>
       <w:proofErr w:type="spellStart"/>
       <w:r>
-        <w:t>CreateMockBillTo</w:t>
+        <w:t>TestTaxes</w:t>
       </w:r>
       <w:proofErr w:type="spellEnd"/>
       <w:r>
-        <w:t xml:space="preserve"> objects have bindings to produce invalid and missing fields, but otherwise can be manually modified to test against any domestic or international address.</w:t>
-      </w:r>
-    </w:p>
-    <w:p>
-      <w:r>
-        <w:t>The end node of the unit test pipeline for taxes is a template which displays all relevant request/response information in an easy to digest manner, to aid the debugging the various response codes and corrected address response.</w:t>
+        <w:t xml:space="preserve"> pipeline, you can customize the mocked data to simulate various situations that need to be handled.</w:t>
+      </w:r>
+    </w:p>
+    <w:p>
+      <w:r>
+        <w:t>The end node of the unit test pipeline for the stand-alone DAV Service is a template which displays all relevant request/response information in an easy to digest manner, to aid the debugging the various response codes and corrected address response.</w:t>
       </w:r>
     </w:p>
     <w:p>
       <w:pPr>
         <w:pStyle w:val="Heading3"/>
       </w:pPr>
-      <w:bookmarkStart w:id="45" w:name="_Toc344389066"/>
-      <w:r>
-        <w:t>Address Verification Service (AVS)</w:t>
-      </w:r>
-      <w:bookmarkEnd w:id="45"/>
-    </w:p>
-    <w:p>
-      <w:r>
-        <w:t xml:space="preserve">Use and modify the </w:t>
-      </w:r>
-      <w:proofErr w:type="spellStart"/>
-      <w:r>
-        <w:t>CybersourceUnitTest-TestCCAuth</w:t>
-      </w:r>
-      <w:proofErr w:type="spellEnd"/>
-      <w:r>
-        <w:t xml:space="preserve"> pipeline and associated scripts and sub-pipelines.  By running simplified payment authorizations with different site preferences set, you can see how the AVS process works and how that result affects the overall payment authorization process.</w:t>
+      <w:bookmarkStart w:id="46" w:name="_Toc344389068"/>
+      <w:r>
+        <w:t>Payment Tokenization</w:t>
+      </w:r>
+      <w:bookmarkEnd w:id="46"/>
+    </w:p>
+    <w:p>
+      <w:r>
+        <w:t xml:space="preserve">Use the Cybersource_Subscription-Start pipeline to start Subscription creation test suite. By entering test data you can use the </w:t>
+      </w:r>
+      <w:r>
+        <w:t>various Payment Tokenization related services like Create Subscription, View Subscription, Update Subscription, Delete Subscription, Use Subscription for One Time Payment.</w:t>
       </w:r>
     </w:p>
     <w:p>
       <w:pPr>
         <w:pStyle w:val="Heading3"/>
       </w:pPr>
-      <w:bookmarkStart w:id="46" w:name="_Toc344389067"/>
-      <w:r>
-        <w:t>Delivery Address Verification Service (DAV)</w:t>
-      </w:r>
-      <w:bookmarkEnd w:id="46"/>
-    </w:p>
-    <w:p>
-      <w:r>
-        <w:t xml:space="preserve">Use and modify the </w:t>
-      </w:r>
-      <w:proofErr w:type="spellStart"/>
-      <w:r>
-        <w:t>CybersourceUnitTest-TestCCAuth</w:t>
-      </w:r>
-      <w:proofErr w:type="spellEnd"/>
-      <w:r>
-        <w:t xml:space="preserve"> pipeline and associated scripts and sub-pipelines.  By running simplified payment authorizations with different site preferences set, you can see how the DAV process works and how that result affects the overall payment authorization process.</w:t>
-      </w:r>
-    </w:p>
-    <w:p>
-      <w:proofErr w:type="gramStart"/>
-      <w:r>
-        <w:t xml:space="preserve">To test the stand-alone DAV service, use and/or modify the </w:t>
-      </w:r>
-      <w:proofErr w:type="spellStart"/>
-      <w:r>
-        <w:t>CybersourceUnitTest-TestDAVCheck</w:t>
-      </w:r>
-      <w:proofErr w:type="spellEnd"/>
-      <w:r>
-        <w:t xml:space="preserve"> pipeline and associated scripts and sub-pipelines.</w:t>
-      </w:r>
-      <w:proofErr w:type="gramEnd"/>
-      <w:r>
-        <w:t xml:space="preserve">  Like the </w:t>
-      </w:r>
-      <w:proofErr w:type="spellStart"/>
-      <w:r>
-        <w:t>TestTaxes</w:t>
-      </w:r>
-      <w:proofErr w:type="spellEnd"/>
-      <w:r>
-        <w:t xml:space="preserve"> pipeline, you can customize the mocked data to simulate various situations that need to be handled.</w:t>
-      </w:r>
-    </w:p>
-    <w:p>
-      <w:r>
-        <w:t>The end node of the unit test pipeline for the stand-alone DAV Service is a template which displays all relevant request/response information in an easy to digest manner, to aid the debugging the various response codes and corrected address response.</w:t>
-      </w:r>
-    </w:p>
-    <w:p>
-      <w:pPr>
-        <w:pStyle w:val="Heading3"/>
-      </w:pPr>
-      <w:bookmarkStart w:id="47" w:name="_Toc344389068"/>
-      <w:r>
-        <w:t>Payment Tokenization</w:t>
-      </w:r>
-      <w:bookmarkEnd w:id="47"/>
-    </w:p>
-    <w:p>
-      <w:r>
-        <w:t xml:space="preserve">Use the Cybersource_Subscription-Start pipeline to start Subscription creation test suite. By entering test data you can use the </w:t>
-      </w:r>
-      <w:r>
-        <w:t>various Payment Tokenization related services like Create Subscription, View Subscription, Update Subscription, Delete Subscription, Use Subscription for One Time Payment.</w:t>
-      </w:r>
-    </w:p>
-    <w:p>
-      <w:pPr>
-        <w:pStyle w:val="Heading3"/>
-      </w:pPr>
-      <w:bookmarkStart w:id="48" w:name="_Toc344389069"/>
+      <w:bookmarkStart w:id="47" w:name="_Toc344389069"/>
       <w:r>
         <w:lastRenderedPageBreak/>
         <w:t>Full Authorization reversal</w:t>
       </w:r>
+      <w:bookmarkEnd w:id="47"/>
+    </w:p>
+    <w:p>
+      <w:r>
+        <w:t xml:space="preserve">Use the </w:t>
+      </w:r>
+      <w:proofErr w:type="spellStart"/>
+      <w:r>
+        <w:t>Cybersource_S</w:t>
+      </w:r>
+      <w:r>
+        <w:t>ervices</w:t>
+      </w:r>
+      <w:proofErr w:type="spellEnd"/>
+      <w:r>
+        <w:t xml:space="preserve">-Start pipeline to start </w:t>
+      </w:r>
+      <w:r>
+        <w:t>Authorization reversal</w:t>
+      </w:r>
+      <w:r>
+        <w:t xml:space="preserve"> test suite. By entering test data </w:t>
+      </w:r>
+      <w:r>
+        <w:t xml:space="preserve">merchant </w:t>
+      </w:r>
+      <w:r>
+        <w:t xml:space="preserve">can use the </w:t>
+      </w:r>
+      <w:r>
+        <w:t>Cybersource Full Authorization Reversal</w:t>
+      </w:r>
+      <w:r>
+        <w:t xml:space="preserve"> service</w:t>
+      </w:r>
+      <w:r>
+        <w:t>.</w:t>
+      </w:r>
+    </w:p>
+    <w:p/>
+    <w:p>
+      <w:pPr>
+        <w:pStyle w:val="Heading3"/>
+      </w:pPr>
+      <w:bookmarkStart w:id="48" w:name="_Toc344389070"/>
+      <w:r>
+        <w:t>Device Fingerprint</w:t>
+      </w:r>
       <w:bookmarkEnd w:id="48"/>
     </w:p>
     <w:p>
-      <w:r>
-        <w:t xml:space="preserve">Use the </w:t>
+      <w:pPr>
+        <w:pStyle w:val="BodyText"/>
+      </w:pPr>
+      <w:r>
+        <w:t xml:space="preserve">Call the </w:t>
       </w:r>
       <w:proofErr w:type="spellStart"/>
       <w:r>
-        <w:t>Cybersource_S</w:t>
-      </w:r>
-      <w:r>
-        <w:t>ervices</w:t>
+        <w:t>piplineCybersourceUnitTest-TestFingerprint</w:t>
       </w:r>
       <w:proofErr w:type="spellEnd"/>
       <w:r>
-        <w:t xml:space="preserve">-Start pipeline to start </w:t>
-      </w:r>
-      <w:r>
-        <w:t>Authorization reversal</w:t>
-      </w:r>
-      <w:r>
-        <w:t xml:space="preserve"> test suite. By entering test data </w:t>
-      </w:r>
-      <w:r>
-        <w:t xml:space="preserve">merchant </w:t>
-      </w:r>
-      <w:r>
-        <w:t xml:space="preserve">can use the </w:t>
-      </w:r>
-      <w:r>
-        <w:t>Cybersource Full Authorization Reversal</w:t>
-      </w:r>
-      <w:r>
-        <w:t xml:space="preserve"> service</w:t>
-      </w:r>
-      <w:r>
-        <w:t>.</w:t>
-      </w:r>
-    </w:p>
-    <w:p/>
-    <w:p>
-      <w:pPr>
-        <w:pStyle w:val="Heading3"/>
-      </w:pPr>
-      <w:bookmarkStart w:id="49" w:name="_Toc344389070"/>
-      <w:r>
-        <w:t>Device Fingerprint</w:t>
-      </w:r>
+        <w:t xml:space="preserve"> test </w:t>
+      </w:r>
+      <w:r>
+        <w:t xml:space="preserve">the device Fingerprint Service. </w:t>
+      </w:r>
+      <w:r>
+        <w:t>A</w:t>
+      </w:r>
+      <w:bookmarkStart w:id="49" w:name="_GoBack"/>
       <w:bookmarkEnd w:id="49"/>
-    </w:p>
-    <w:p>
-      <w:pPr>
-        <w:pStyle w:val="BodyText"/>
-      </w:pPr>
-      <w:r>
-        <w:t xml:space="preserve">Call the </w:t>
-      </w:r>
-      <w:proofErr w:type="spellStart"/>
-      <w:r>
-        <w:t>piplineCybersourceUnitTest-TestFingerprintInclude</w:t>
-      </w:r>
-      <w:proofErr w:type="spellEnd"/>
-      <w:r>
-        <w:t xml:space="preserve"> to check the settings for the device Fingerprint Service. With the </w:t>
-      </w:r>
-      <w:proofErr w:type="spellStart"/>
-      <w:r>
-        <w:t>piplineCybersourceUnitTest-TestCCAuthFingerprint</w:t>
-      </w:r>
-      <w:proofErr w:type="spellEnd"/>
-      <w:r>
-        <w:t xml:space="preserve"> a </w:t>
+      <w:r>
+        <w:t xml:space="preserve"> </w:t>
       </w:r>
       <w:proofErr w:type="spellStart"/>
       <w:r>
@@ -22079,15 +22080,29 @@
       </w:rPr>
       <w:fldChar w:fldCharType="end"/>
     </w:r>
-    <w:fldSimple w:instr=" STYLEREF  &quot;Heading 2&quot;  \* MERGEFORMAT ">
-      <w:r>
-        <w:rPr>
-          <w:rStyle w:val="PageNumber"/>
-          <w:noProof/>
-        </w:rPr>
-        <w:t>Functional Overview</w:t>
-      </w:r>
-    </w:fldSimple>
+    <w:r>
+      <w:fldChar w:fldCharType="begin"/>
+    </w:r>
+    <w:r>
+      <w:instrText xml:space="preserve"> STYLEREF  "Heading 2"  \* MERGEFORMAT </w:instrText>
+    </w:r>
+    <w:r>
+      <w:fldChar w:fldCharType="separate"/>
+    </w:r>
+    <w:r>
+      <w:rPr>
+        <w:rStyle w:val="PageNumber"/>
+        <w:noProof/>
+      </w:rPr>
+      <w:t>Functional Overview</w:t>
+    </w:r>
+    <w:r>
+      <w:rPr>
+        <w:rStyle w:val="PageNumber"/>
+        <w:noProof/>
+      </w:rPr>
+      <w:fldChar w:fldCharType="end"/>
+    </w:r>
   </w:p>
   <w:p>
     <w:pPr>
@@ -22106,14 +22121,27 @@
       <w:framePr w:w="9720" w:wrap="around"/>
       <w:jc w:val="right"/>
     </w:pPr>
-    <w:fldSimple w:instr=" STYLEREF  &quot;Heading 1&quot;  \* MERGEFORMAT ">
-      <w:r>
-        <w:rPr>
-          <w:noProof/>
-        </w:rPr>
-        <w:t>Release History</w:t>
-      </w:r>
-    </w:fldSimple>
+    <w:r>
+      <w:fldChar w:fldCharType="begin"/>
+    </w:r>
+    <w:r>
+      <w:instrText xml:space="preserve"> STYLEREF  "Heading 1"  \* MERGEFORMAT </w:instrText>
+    </w:r>
+    <w:r>
+      <w:fldChar w:fldCharType="separate"/>
+    </w:r>
+    <w:r>
+      <w:rPr>
+        <w:noProof/>
+      </w:rPr>
+      <w:t>Implementation Guide</w:t>
+    </w:r>
+    <w:r>
+      <w:rPr>
+        <w:noProof/>
+      </w:rPr>
+      <w:fldChar w:fldCharType="end"/>
+    </w:r>
     <w:r>
       <w:rPr>
         <w:rStyle w:val="PageNumber"/>
@@ -22139,7 +22167,7 @@
         <w:noProof/>
         <w:lang w:val="de-DE"/>
       </w:rPr>
-      <w:t>47</w:t>
+      <w:t>33</w:t>
     </w:r>
     <w:r>
       <w:rPr>
@@ -22180,7 +22208,7 @@
         <v:path o:extrusionok="f" gradientshapeok="t" o:connecttype="rect"/>
         <o:lock v:ext="edit" aspectratio="t"/>
       </v:shapetype>
-      <v:shape id="_x0000_i1032" type="#_x0000_t75" style="width:9.2pt;height:9.2pt" o:bullet="t">
+      <v:shape id="_x0000_i1029" type="#_x0000_t75" style="width:9.2pt;height:9.2pt" o:bullet="t">
         <v:imagedata r:id="rId1" o:title="BD15061_"/>
       </v:shape>
     </w:pict>
@@ -26165,7 +26193,7 @@
   <w:style w:type="paragraph" w:default="1" w:styleId="Normal">
     <w:name w:val="Normal"/>
     <w:qFormat/>
-    <w:rsid w:val="00F96C4B"/>
+    <w:rsid w:val="00763186"/>
     <w:pPr>
       <w:spacing w:after="200" w:line="276" w:lineRule="auto"/>
     </w:pPr>
@@ -26318,7 +26346,7 @@
     <w:uiPriority w:val="1"/>
     <w:semiHidden/>
     <w:unhideWhenUsed/>
-    <w:rsid w:val="00F96C4B"/>
+    <w:rsid w:val="00763186"/>
   </w:style>
   <w:style w:type="table" w:default="1" w:styleId="TableNormal">
     <w:name w:val="Normal Table"/>
@@ -26340,7 +26368,7 @@
     <w:uiPriority w:val="99"/>
     <w:semiHidden/>
     <w:unhideWhenUsed/>
-    <w:rsid w:val="00F96C4B"/>
+    <w:rsid w:val="00763186"/>
   </w:style>
   <w:style w:type="paragraph" w:customStyle="1" w:styleId="HeadingBase">
     <w:name w:val="Heading Base"/>

</xml_diff>

<commit_message>
Updating integration doc for PA Unit testing
</commit_message>
<xml_diff>
--- a/int_cybersource/configuration/Cybersource cartridge integration document_ver_1.0.0.3.docx
+++ b/int_cybersource/configuration/Cybersource cartridge integration document_ver_1.0.0.3.docx
@@ -1,6 +1,6 @@
 
 <file path=word/document.xml><?xml version="1.0" encoding="utf-8"?>
-<w:document xmlns:wpc="http://schemas.microsoft.com/office/word/2010/wordprocessingCanvas" xmlns:mc="http://schemas.openxmlformats.org/markup-compatibility/2006" xmlns:o="urn:schemas-microsoft-com:office:office" xmlns:r="http://schemas.openxmlformats.org/officeDocument/2006/relationships" xmlns:m="http://schemas.openxmlformats.org/officeDocument/2006/math" xmlns:v="urn:schemas-microsoft-com:vml" xmlns:wp14="http://schemas.microsoft.com/office/word/2010/wordprocessingDrawing" xmlns:wp="http://schemas.openxmlformats.org/drawingml/2006/wordprocessingDrawing" xmlns:w10="urn:schemas-microsoft-com:office:word" xmlns:w="http://schemas.openxmlformats.org/wordprocessingml/2006/main" xmlns:w14="http://schemas.microsoft.com/office/word/2010/wordml" xmlns:wpg="http://schemas.microsoft.com/office/word/2010/wordprocessingGroup" xmlns:wpi="http://schemas.microsoft.com/office/word/2010/wordprocessingInk" xmlns:wne="http://schemas.microsoft.com/office/word/2006/wordml" xmlns:wps="http://schemas.microsoft.com/office/word/2010/wordprocessingShape" mc:Ignorable="w14 wp14">
+<w:document xmlns:ve="http://schemas.openxmlformats.org/markup-compatibility/2006" xmlns:o="urn:schemas-microsoft-com:office:office" xmlns:r="http://schemas.openxmlformats.org/officeDocument/2006/relationships" xmlns:m="http://schemas.openxmlformats.org/officeDocument/2006/math" xmlns:v="urn:schemas-microsoft-com:vml" xmlns:wp="http://schemas.openxmlformats.org/drawingml/2006/wordprocessingDrawing" xmlns:w10="urn:schemas-microsoft-com:office:word" xmlns:w="http://schemas.openxmlformats.org/wordprocessingml/2006/main" xmlns:wne="http://schemas.microsoft.com/office/word/2006/wordml">
   <w:body>
     <w:p>
       <w:pPr>
@@ -56,7 +56,7 @@
                     </pic:cNvPicPr>
                   </pic:nvPicPr>
                   <pic:blipFill>
-                    <a:blip r:embed="rId8" cstate="print"/>
+                    <a:blip r:embed="rId7" cstate="print"/>
                     <a:srcRect/>
                     <a:stretch>
                       <a:fillRect/>
@@ -3733,12 +3733,12 @@
     <w:p>
       <w:pPr>
         <w:sectPr>
-          <w:headerReference w:type="even" r:id="rId9"/>
-          <w:headerReference w:type="default" r:id="rId10"/>
-          <w:footerReference w:type="even" r:id="rId11"/>
-          <w:footerReference w:type="default" r:id="rId12"/>
-          <w:headerReference w:type="first" r:id="rId13"/>
-          <w:footerReference w:type="first" r:id="rId14"/>
+          <w:headerReference w:type="even" r:id="rId8"/>
+          <w:headerReference w:type="default" r:id="rId9"/>
+          <w:footerReference w:type="even" r:id="rId10"/>
+          <w:footerReference w:type="default" r:id="rId11"/>
+          <w:headerReference w:type="first" r:id="rId12"/>
+          <w:footerReference w:type="first" r:id="rId13"/>
           <w:pgSz w:w="12240" w:h="15840"/>
           <w:pgMar w:top="1080" w:right="1080" w:bottom="1440" w:left="1080" w:header="980" w:footer="980" w:gutter="0"/>
           <w:pgNumType w:fmt="lowerRoman"/>
@@ -3963,7 +3963,7 @@
           <w:rFonts w:cs="Arial"/>
           <w:color w:val="000000"/>
         </w:rPr>
-        <w:t>The Demandware Cybersource–</w:t>
+        <w:t xml:space="preserve">The Demandware </w:t>
       </w:r>
       <w:proofErr w:type="spellStart"/>
       <w:r>
@@ -3971,7 +3971,7 @@
           <w:rFonts w:cs="Arial"/>
           <w:color w:val="000000"/>
         </w:rPr>
-        <w:t>AuthorizeCreditCard</w:t>
+        <w:t>Cybersource–AuthorizeCreditCard</w:t>
       </w:r>
       <w:proofErr w:type="spellEnd"/>
       <w:r>
@@ -4256,23 +4256,7 @@
           <w:rFonts w:cs="Arial"/>
           <w:color w:val="000000"/>
         </w:rPr>
-        <w:t xml:space="preserve">Validate authorization reason code and set corresponding end node, based on </w:t>
-      </w:r>
-      <w:proofErr w:type="spellStart"/>
-      <w:r>
-        <w:rPr>
-          <w:rFonts w:cs="Arial"/>
-          <w:color w:val="000000"/>
-        </w:rPr>
-        <w:t>auth</w:t>
-      </w:r>
-      <w:proofErr w:type="spellEnd"/>
-      <w:r>
-        <w:rPr>
-          <w:rFonts w:cs="Arial"/>
-          <w:color w:val="000000"/>
-        </w:rPr>
-        <w:t xml:space="preserve"> response code.</w:t>
+        <w:t>Validate authorization reason code and set corresponding end node, based on auth response code.</w:t>
       </w:r>
     </w:p>
     <w:p>
@@ -4413,7 +4397,7 @@
                     </pic:cNvPicPr>
                   </pic:nvPicPr>
                   <pic:blipFill>
-                    <a:blip r:embed="rId15" cstate="print"/>
+                    <a:blip r:embed="rId14" cstate="print"/>
                     <a:srcRect/>
                     <a:stretch>
                       <a:fillRect/>
@@ -4553,7 +4537,7 @@
         </w:rPr>
         <w:t xml:space="preserve">5   The issuing bank approves or declines the request. Depending on the card type, the bank could also use the Address Verification Service (AVS) to determine whether the customer provided the correct billing address. For more information about AVS, refer to AVS service documents via the CyberSource Services Documentation at </w:t>
       </w:r>
-      <w:hyperlink r:id="rId16" w:history="1">
+      <w:hyperlink r:id="rId15" w:history="1">
         <w:r>
           <w:rPr>
             <w:rStyle w:val="Hyperlink"/>
@@ -5222,7 +5206,7 @@
           <w:rFonts w:cs="Arial"/>
           <w:color w:val="000000"/>
         </w:rPr>
-        <w:t>The Demandware Cybersource–</w:t>
+        <w:t xml:space="preserve">The Demandware </w:t>
       </w:r>
       <w:proofErr w:type="spellStart"/>
       <w:r>
@@ -5230,7 +5214,7 @@
           <w:rFonts w:cs="Arial"/>
           <w:color w:val="000000"/>
         </w:rPr>
-        <w:t>AuthorizeBML</w:t>
+        <w:t>Cybersource–AuthorizeBML</w:t>
       </w:r>
       <w:proofErr w:type="spellEnd"/>
       <w:r>
@@ -6086,25 +6070,7 @@
           <w:sz w:val="18"/>
           <w:szCs w:val="18"/>
         </w:rPr>
-        <w:t>http://reports.cybersource.com/reports/</w:t>
-      </w:r>
-      <w:proofErr w:type="spellStart"/>
-      <w:r>
-        <w:rPr>
-          <w:color w:val="3F7F5F"/>
-          <w:sz w:val="18"/>
-          <w:szCs w:val="18"/>
-        </w:rPr>
-        <w:t>cmos</w:t>
-      </w:r>
-      <w:proofErr w:type="spellEnd"/>
-      <w:r>
-        <w:rPr>
-          <w:color w:val="3F7F5F"/>
-          <w:sz w:val="18"/>
-          <w:szCs w:val="18"/>
-        </w:rPr>
-        <w:t>/1.0</w:t>
+        <w:t>http://reports.cybersource.com/reports/cmos/1.0</w:t>
       </w:r>
       <w:r>
         <w:rPr>
@@ -7171,7 +7137,7 @@
         </w:rPr>
         <w:t xml:space="preserve">To make a purchase on your website, the customer will enter their payment card information into the designated payment fields on the order page. These payment fields will be hosted by CyberSource using </w:t>
       </w:r>
-      <w:hyperlink r:id="rId17" w:history="1">
+      <w:hyperlink r:id="rId16" w:history="1">
         <w:r>
           <w:rPr>
             <w:rFonts w:cs="Arial"/>
@@ -7603,10 +7569,10 @@
                     </pic:cNvPicPr>
                   </pic:nvPicPr>
                   <pic:blipFill>
-                    <a:blip r:embed="rId18">
+                    <a:blip r:embed="rId17" cstate="print">
                       <a:extLst>
                         <a:ext uri="{28A0092B-C50C-407E-A947-70E740481C1C}">
-                          <a14:useLocalDpi xmlns:a14="http://schemas.microsoft.com/office/drawing/2010/main" val="0"/>
+                          <a14:useLocalDpi xmlns:a14="http://schemas.microsoft.com/office/drawing/2010/main" xmlns:wps="http://schemas.microsoft.com/office/word/2010/wordprocessingShape" xmlns:wpi="http://schemas.microsoft.com/office/word/2010/wordprocessingInk" xmlns:wpg="http://schemas.microsoft.com/office/word/2010/wordprocessingGroup" xmlns:w14="http://schemas.microsoft.com/office/word/2010/wordml" xmlns:w="http://schemas.openxmlformats.org/wordprocessingml/2006/main" xmlns:w10="urn:schemas-microsoft-com:office:word" xmlns:wp14="http://schemas.microsoft.com/office/word/2010/wordprocessingDrawing" xmlns:v="urn:schemas-microsoft-com:vml" xmlns:o="urn:schemas-microsoft-com:office:office" xmlns:mc="http://schemas.openxmlformats.org/markup-compatibility/2006" xmlns:wpc="http://schemas.microsoft.com/office/word/2010/wordprocessingCanvas" xmlns="" val="0"/>
                         </a:ext>
                       </a:extLst>
                     </a:blip>
@@ -8077,7 +8043,7 @@
         <w:tblW w:w="10002" w:type="dxa"/>
         <w:tblInd w:w="93" w:type="dxa"/>
         <w:tblLayout w:type="fixed"/>
-        <w:tblLook w:val="04A0" w:firstRow="1" w:lastRow="0" w:firstColumn="1" w:lastColumn="0" w:noHBand="0" w:noVBand="1"/>
+        <w:tblLook w:val="04A0"/>
       </w:tblPr>
       <w:tblGrid>
         <w:gridCol w:w="2085"/>
@@ -10661,19 +10627,11 @@
               </w:rPr>
               <w:t>“</w:t>
             </w:r>
-            <w:proofErr w:type="spellStart"/>
-            <w:r>
-              <w:rPr>
-                <w:color w:val="000000"/>
-              </w:rPr>
-              <w:t>Auth</w:t>
-            </w:r>
-            <w:proofErr w:type="spellEnd"/>
-            <w:r>
-              <w:rPr>
-                <w:color w:val="000000"/>
-              </w:rPr>
-              <w:t xml:space="preserve"> denied</w:t>
+            <w:r>
+              <w:rPr>
+                <w:color w:val="000000"/>
+              </w:rPr>
+              <w:t>Auth denied</w:t>
             </w:r>
             <w:r>
               <w:rPr>
@@ -11140,19 +11098,11 @@
               </w:rPr>
               <w:t>“</w:t>
             </w:r>
-            <w:proofErr w:type="spellStart"/>
-            <w:r>
-              <w:rPr>
-                <w:color w:val="000000"/>
-              </w:rPr>
-              <w:t>Auth</w:t>
-            </w:r>
-            <w:proofErr w:type="spellEnd"/>
-            <w:r>
-              <w:rPr>
-                <w:color w:val="000000"/>
-              </w:rPr>
-              <w:t xml:space="preserve"> denied</w:t>
+            <w:r>
+              <w:rPr>
+                <w:color w:val="000000"/>
+              </w:rPr>
+              <w:t>Auth denied</w:t>
             </w:r>
             <w:r>
               <w:rPr>
@@ -12427,7 +12377,7 @@
           <w:insideH w:val="single" w:sz="4" w:space="0" w:color="000000"/>
           <w:insideV w:val="single" w:sz="4" w:space="0" w:color="000000"/>
         </w:tblBorders>
-        <w:tblLook w:val="04A0" w:firstRow="1" w:lastRow="0" w:firstColumn="1" w:lastColumn="0" w:noHBand="0" w:noVBand="1"/>
+        <w:tblLook w:val="04A0"/>
       </w:tblPr>
       <w:tblGrid>
         <w:gridCol w:w="4320"/>
@@ -12587,7 +12537,7 @@
           <w:insideH w:val="single" w:sz="4" w:space="0" w:color="000000"/>
           <w:insideV w:val="single" w:sz="4" w:space="0" w:color="000000"/>
         </w:tblBorders>
-        <w:tblLook w:val="04A0" w:firstRow="1" w:lastRow="0" w:firstColumn="1" w:lastColumn="0" w:noHBand="0" w:noVBand="1"/>
+        <w:tblLook w:val="04A0"/>
       </w:tblPr>
       <w:tblGrid>
         <w:gridCol w:w="4320"/>
@@ -12748,7 +12698,7 @@
           <w:insideH w:val="single" w:sz="4" w:space="0" w:color="000000"/>
           <w:insideV w:val="single" w:sz="4" w:space="0" w:color="000000"/>
         </w:tblBorders>
-        <w:tblLook w:val="04A0" w:firstRow="1" w:lastRow="0" w:firstColumn="1" w:lastColumn="0" w:noHBand="0" w:noVBand="1"/>
+        <w:tblLook w:val="04A0"/>
       </w:tblPr>
       <w:tblGrid>
         <w:gridCol w:w="4320"/>
@@ -12902,7 +12852,7 @@
           <w:insideH w:val="single" w:sz="4" w:space="0" w:color="000000"/>
           <w:insideV w:val="single" w:sz="4" w:space="0" w:color="000000"/>
         </w:tblBorders>
-        <w:tblLook w:val="04A0" w:firstRow="1" w:lastRow="0" w:firstColumn="1" w:lastColumn="0" w:noHBand="0" w:noVBand="1"/>
+        <w:tblLook w:val="04A0"/>
       </w:tblPr>
       <w:tblGrid>
         <w:gridCol w:w="4320"/>
@@ -13104,7 +13054,7 @@
           <w:insideH w:val="single" w:sz="4" w:space="0" w:color="000000"/>
           <w:insideV w:val="single" w:sz="4" w:space="0" w:color="000000"/>
         </w:tblBorders>
-        <w:tblLook w:val="04A0" w:firstRow="1" w:lastRow="0" w:firstColumn="1" w:lastColumn="0" w:noHBand="0" w:noVBand="1"/>
+        <w:tblLook w:val="04A0"/>
       </w:tblPr>
       <w:tblGrid>
         <w:gridCol w:w="4320"/>
@@ -13276,7 +13226,7 @@
           <w:insideH w:val="single" w:sz="4" w:space="0" w:color="000000"/>
           <w:insideV w:val="single" w:sz="4" w:space="0" w:color="000000"/>
         </w:tblBorders>
-        <w:tblLook w:val="04A0" w:firstRow="1" w:lastRow="0" w:firstColumn="1" w:lastColumn="0" w:noHBand="0" w:noVBand="1"/>
+        <w:tblLook w:val="04A0"/>
       </w:tblPr>
       <w:tblGrid>
         <w:gridCol w:w="4320"/>
@@ -13429,7 +13379,7 @@
           <w:insideH w:val="single" w:sz="4" w:space="0" w:color="000000"/>
           <w:insideV w:val="single" w:sz="4" w:space="0" w:color="000000"/>
         </w:tblBorders>
-        <w:tblLook w:val="04A0" w:firstRow="1" w:lastRow="0" w:firstColumn="1" w:lastColumn="0" w:noHBand="0" w:noVBand="1"/>
+        <w:tblLook w:val="04A0"/>
       </w:tblPr>
       <w:tblGrid>
         <w:gridCol w:w="4320"/>
@@ -13984,11 +13934,11 @@
       </w:r>
       <w:proofErr w:type="spellEnd"/>
       <w:r>
-        <w:t xml:space="preserve"> pipeline to include Cybersource-</w:t>
+        <w:t xml:space="preserve"> pipeline to include </w:t>
       </w:r>
       <w:proofErr w:type="spellStart"/>
       <w:r>
-        <w:t>AuthorizeCreditCard</w:t>
+        <w:t>Cybersource-AuthorizeCreditCard</w:t>
       </w:r>
       <w:proofErr w:type="spellEnd"/>
       <w:r>
@@ -14000,11 +13950,11 @@
         <w:pStyle w:val="BodyText"/>
       </w:pPr>
       <w:r>
-        <w:t>Add logic to handle following responses from the Cybersource-</w:t>
+        <w:t xml:space="preserve">Add logic to handle following responses from the </w:t>
       </w:r>
       <w:proofErr w:type="spellStart"/>
       <w:r>
-        <w:t>AuthorizeCreditCard</w:t>
+        <w:t>Cybersource-AuthorizeCreditCard</w:t>
       </w:r>
       <w:proofErr w:type="spellEnd"/>
       <w:r>
@@ -14086,7 +14036,7 @@
                     </pic:cNvPicPr>
                   </pic:nvPicPr>
                   <pic:blipFill>
-                    <a:blip r:embed="rId19" cstate="print"/>
+                    <a:blip r:embed="rId18" cstate="print"/>
                     <a:srcRect/>
                     <a:stretch>
                       <a:fillRect/>
@@ -14132,7 +14082,7 @@
           <w:noProof/>
         </w:rPr>
         <w:drawing>
-          <wp:inline distT="0" distB="0" distL="0" distR="0" wp14:anchorId="61ECDAE9" wp14:editId="56970146">
+          <wp:inline distT="0" distB="0" distL="0" distR="0">
             <wp:extent cx="4867275" cy="2381250"/>
             <wp:effectExtent l="0" t="0" r="0" b="0"/>
             <wp:docPr id="13" name="Picture 3" descr="CartCalculate changes.png"/>
@@ -14149,7 +14099,7 @@
                     </pic:cNvPicPr>
                   </pic:nvPicPr>
                   <pic:blipFill>
-                    <a:blip r:embed="rId20" cstate="print"/>
+                    <a:blip r:embed="rId19" cstate="print"/>
                     <a:srcRect/>
                     <a:stretch>
                       <a:fillRect/>
@@ -14224,10 +14174,10 @@
                     </pic:cNvPicPr>
                   </pic:nvPicPr>
                   <pic:blipFill>
-                    <a:blip r:embed="rId21">
+                    <a:blip r:embed="rId20" cstate="print">
                       <a:extLst>
                         <a:ext uri="{28A0092B-C50C-407E-A947-70E740481C1C}">
-                          <a14:useLocalDpi xmlns:a14="http://schemas.microsoft.com/office/drawing/2010/main" val="0"/>
+                          <a14:useLocalDpi xmlns:a14="http://schemas.microsoft.com/office/drawing/2010/main" xmlns:wps="http://schemas.microsoft.com/office/word/2010/wordprocessingShape" xmlns:wpi="http://schemas.microsoft.com/office/word/2010/wordprocessingInk" xmlns:wpg="http://schemas.microsoft.com/office/word/2010/wordprocessingGroup" xmlns:w14="http://schemas.microsoft.com/office/word/2010/wordml" xmlns:w="http://schemas.openxmlformats.org/wordprocessingml/2006/main" xmlns:w10="urn:schemas-microsoft-com:office:word" xmlns:wp14="http://schemas.microsoft.com/office/word/2010/wordprocessingDrawing" xmlns:v="urn:schemas-microsoft-com:vml" xmlns:o="urn:schemas-microsoft-com:office:office" xmlns:mc="http://schemas.openxmlformats.org/markup-compatibility/2006" xmlns:wpc="http://schemas.microsoft.com/office/word/2010/wordprocessingCanvas" xmlns="" val="0"/>
                         </a:ext>
                       </a:extLst>
                     </a:blip>
@@ -14282,10 +14232,10 @@
                     </pic:cNvPicPr>
                   </pic:nvPicPr>
                   <pic:blipFill>
-                    <a:blip r:embed="rId22">
+                    <a:blip r:embed="rId21" cstate="print">
                       <a:extLst>
                         <a:ext uri="{28A0092B-C50C-407E-A947-70E740481C1C}">
-                          <a14:useLocalDpi xmlns:a14="http://schemas.microsoft.com/office/drawing/2010/main" val="0"/>
+                          <a14:useLocalDpi xmlns:a14="http://schemas.microsoft.com/office/drawing/2010/main" xmlns:wps="http://schemas.microsoft.com/office/word/2010/wordprocessingShape" xmlns:wpi="http://schemas.microsoft.com/office/word/2010/wordprocessingInk" xmlns:wpg="http://schemas.microsoft.com/office/word/2010/wordprocessingGroup" xmlns:w14="http://schemas.microsoft.com/office/word/2010/wordml" xmlns:w="http://schemas.openxmlformats.org/wordprocessingml/2006/main" xmlns:w10="urn:schemas-microsoft-com:office:word" xmlns:wp14="http://schemas.microsoft.com/office/word/2010/wordprocessingDrawing" xmlns:v="urn:schemas-microsoft-com:vml" xmlns:o="urn:schemas-microsoft-com:office:office" xmlns:mc="http://schemas.openxmlformats.org/markup-compatibility/2006" xmlns:wpc="http://schemas.microsoft.com/office/word/2010/wordprocessingCanvas" xmlns="" val="0"/>
                         </a:ext>
                       </a:extLst>
                     </a:blip>
@@ -14354,83 +14304,67 @@
       </w:r>
       <w:proofErr w:type="spellEnd"/>
       <w:r>
-        <w:t xml:space="preserve"> – Determines whether AVS failures will force an </w:t>
-      </w:r>
+        <w:t xml:space="preserve"> – Determines whether AVS failures will force an auth failure</w:t>
+      </w:r>
+    </w:p>
+    <w:p>
+      <w:pPr>
+        <w:pStyle w:val="BodyText"/>
+      </w:pPr>
       <w:proofErr w:type="spellStart"/>
       <w:r>
-        <w:t>auth</w:t>
+        <w:t>CsAvsDeclineFlags</w:t>
       </w:r>
       <w:proofErr w:type="spellEnd"/>
       <w:r>
-        <w:t xml:space="preserve"> failure</w:t>
+        <w:t xml:space="preserve"> –Determines how “correct” an address must be to produce a failure result</w:t>
       </w:r>
     </w:p>
     <w:p>
       <w:pPr>
         <w:pStyle w:val="BodyText"/>
       </w:pPr>
+      <w:r>
+        <w:t xml:space="preserve">Augment UI interaction nodes to deal with AVS failure or correction confirmation dialogs, wherever Payment Authorization takes place, typically within the </w:t>
+      </w:r>
       <w:proofErr w:type="spellStart"/>
       <w:r>
-        <w:t>CsAvsDeclineFlags</w:t>
+        <w:t>COPlaceOrder</w:t>
       </w:r>
       <w:proofErr w:type="spellEnd"/>
       <w:r>
-        <w:t xml:space="preserve"> –Determines how “correct” an address must be to produce a failure result</w:t>
-      </w:r>
+        <w:t>-Submit pipeline.</w:t>
+      </w:r>
+    </w:p>
+    <w:p>
+      <w:pPr>
+        <w:pStyle w:val="Heading3"/>
+      </w:pPr>
+      <w:bookmarkStart w:id="33" w:name="_Toc344389055"/>
+      <w:r>
+        <w:t>Delivery Address Validation Service</w:t>
+      </w:r>
+      <w:bookmarkEnd w:id="33"/>
     </w:p>
     <w:p>
       <w:pPr>
         <w:pStyle w:val="BodyText"/>
       </w:pPr>
       <w:r>
-        <w:t xml:space="preserve">Augment UI interaction nodes to deal with AVS failure or correction confirmation dialogs, wherever Payment Authorization takes place, typically within the </w:t>
-      </w:r>
+        <w:t>Provide Site Preference values for 2 DAV-related business rules:</w:t>
+      </w:r>
+    </w:p>
+    <w:p>
+      <w:pPr>
+        <w:pStyle w:val="BodyText"/>
+      </w:pPr>
       <w:proofErr w:type="spellStart"/>
       <w:r>
-        <w:t>COPlaceOrder</w:t>
+        <w:t>CsDavEnable</w:t>
       </w:r>
       <w:proofErr w:type="spellEnd"/>
       <w:r>
-        <w:t>-Submit pipeline.</w:t>
-      </w:r>
-    </w:p>
-    <w:p>
-      <w:pPr>
-        <w:pStyle w:val="Heading3"/>
-      </w:pPr>
-      <w:bookmarkStart w:id="33" w:name="_Toc344389055"/>
-      <w:r>
-        <w:t>Delivery Address Validation Service</w:t>
-      </w:r>
-      <w:bookmarkEnd w:id="33"/>
-    </w:p>
-    <w:p>
-      <w:pPr>
-        <w:pStyle w:val="BodyText"/>
-      </w:pPr>
-      <w:r>
-        <w:t>Provide Site Preference values for 2 DAV-related business rules:</w:t>
-      </w:r>
-    </w:p>
-    <w:p>
-      <w:pPr>
-        <w:pStyle w:val="BodyText"/>
-      </w:pPr>
-      <w:proofErr w:type="spellStart"/>
-      <w:r>
-        <w:t>CsDavEnable</w:t>
-      </w:r>
-      <w:proofErr w:type="spellEnd"/>
-      <w:r>
-        <w:t xml:space="preserve"> – Determines whether DAV features are enabled for payment </w:t>
-      </w:r>
-      <w:proofErr w:type="spellStart"/>
-      <w:r>
-        <w:t>auth</w:t>
-      </w:r>
-      <w:proofErr w:type="spellEnd"/>
-      <w:r>
-        <w:t xml:space="preserve"> requests</w:t>
+        <w:t xml:space="preserve"> – Determines whether DAV features are enabled for payment auth requests</w:t>
       </w:r>
     </w:p>
     <w:p>
@@ -14447,15 +14381,7 @@
       </w:r>
       <w:proofErr w:type="spellEnd"/>
       <w:r>
-        <w:t xml:space="preserve"> –Determines whether a DAV failure will result in a payment </w:t>
-      </w:r>
-      <w:proofErr w:type="spellStart"/>
-      <w:r>
-        <w:t>auth</w:t>
-      </w:r>
-      <w:proofErr w:type="spellEnd"/>
-      <w:r>
-        <w:t xml:space="preserve"> failure</w:t>
+        <w:t xml:space="preserve"> –Determines whether a DAV failure will result in a payment auth failure</w:t>
       </w:r>
     </w:p>
     <w:p>
@@ -14717,11 +14643,19 @@
       <w:pPr>
         <w:pStyle w:val="BodyText"/>
       </w:pPr>
+      <w:proofErr w:type="spellStart"/>
       <w:r>
         <w:rPr>
           <w:u w:val="single"/>
         </w:rPr>
-        <w:t xml:space="preserve">CyberSource Save </w:t>
+        <w:t>CyberSource</w:t>
+      </w:r>
+      <w:proofErr w:type="spellEnd"/>
+      <w:r>
+        <w:rPr>
+          <w:u w:val="single"/>
+        </w:rPr>
+        <w:t xml:space="preserve"> Save </w:t>
       </w:r>
       <w:proofErr w:type="spellStart"/>
       <w:r>
@@ -14839,21 +14773,7 @@
         <w:rPr>
           <w:color w:val="FF0000"/>
         </w:rPr>
-        <w:t xml:space="preserve"> Interaction </w:t>
-      </w:r>
-      <w:proofErr w:type="gramStart"/>
-      <w:r>
-        <w:rPr>
-          <w:color w:val="FF0000"/>
-        </w:rPr>
-        <w:t>continue</w:t>
-      </w:r>
-      <w:proofErr w:type="gramEnd"/>
-      <w:r>
-        <w:rPr>
-          <w:color w:val="FF0000"/>
-        </w:rPr>
-        <w:t xml:space="preserve"> node is encountered in a loop</w:t>
+        <w:t xml:space="preserve"> Interaction continue node is encountered in a loop</w:t>
       </w:r>
       <w:r>
         <w:t xml:space="preserve">. </w:t>
@@ -14885,10 +14805,10 @@
                     </pic:cNvPicPr>
                   </pic:nvPicPr>
                   <pic:blipFill>
-                    <a:blip r:embed="rId23">
+                    <a:blip r:embed="rId22" cstate="print">
                       <a:extLst>
                         <a:ext uri="{28A0092B-C50C-407E-A947-70E740481C1C}">
-                          <a14:useLocalDpi xmlns:a14="http://schemas.microsoft.com/office/drawing/2010/main" val="0"/>
+                          <a14:useLocalDpi xmlns:a14="http://schemas.microsoft.com/office/drawing/2010/main" xmlns:wps="http://schemas.microsoft.com/office/word/2010/wordprocessingShape" xmlns:wpi="http://schemas.microsoft.com/office/word/2010/wordprocessingInk" xmlns:wpg="http://schemas.microsoft.com/office/word/2010/wordprocessingGroup" xmlns:w14="http://schemas.microsoft.com/office/word/2010/wordml" xmlns:w="http://schemas.openxmlformats.org/wordprocessingml/2006/main" xmlns:w10="urn:schemas-microsoft-com:office:word" xmlns:wp14="http://schemas.microsoft.com/office/word/2010/wordprocessingDrawing" xmlns:v="urn:schemas-microsoft-com:vml" xmlns:o="urn:schemas-microsoft-com:office:office" xmlns:mc="http://schemas.openxmlformats.org/markup-compatibility/2006" xmlns:wpc="http://schemas.microsoft.com/office/word/2010/wordprocessingCanvas" xmlns="" val="0"/>
                         </a:ext>
                       </a:extLst>
                     </a:blip>
@@ -14938,10 +14858,10 @@
                     </pic:cNvPicPr>
                   </pic:nvPicPr>
                   <pic:blipFill>
-                    <a:blip r:embed="rId24" cstate="print">
+                    <a:blip r:embed="rId23" cstate="print">
                       <a:extLst>
                         <a:ext uri="{28A0092B-C50C-407E-A947-70E740481C1C}">
-                          <a14:useLocalDpi xmlns:a14="http://schemas.microsoft.com/office/drawing/2010/main" val="0"/>
+                          <a14:useLocalDpi xmlns:a14="http://schemas.microsoft.com/office/drawing/2010/main" xmlns:wps="http://schemas.microsoft.com/office/word/2010/wordprocessingShape" xmlns:wpi="http://schemas.microsoft.com/office/word/2010/wordprocessingInk" xmlns:wpg="http://schemas.microsoft.com/office/word/2010/wordprocessingGroup" xmlns:w14="http://schemas.microsoft.com/office/word/2010/wordml" xmlns:w="http://schemas.openxmlformats.org/wordprocessingml/2006/main" xmlns:w10="urn:schemas-microsoft-com:office:word" xmlns:wp14="http://schemas.microsoft.com/office/word/2010/wordprocessingDrawing" xmlns:v="urn:schemas-microsoft-com:vml" xmlns:o="urn:schemas-microsoft-com:office:office" xmlns:mc="http://schemas.openxmlformats.org/markup-compatibility/2006" xmlns:wpc="http://schemas.microsoft.com/office/word/2010/wordprocessingCanvas" xmlns="" val="0"/>
                         </a:ext>
                       </a:extLst>
                     </a:blip>
@@ -15074,7 +14994,7 @@
                     </pic:cNvPicPr>
                   </pic:nvPicPr>
                   <pic:blipFill>
-                    <a:blip r:embed="rId25" cstate="print"/>
+                    <a:blip r:embed="rId24" cstate="print"/>
                     <a:srcRect/>
                     <a:stretch>
                       <a:fillRect/>
@@ -15161,7 +15081,7 @@
                     </pic:cNvPicPr>
                   </pic:nvPicPr>
                   <pic:blipFill>
-                    <a:blip r:embed="rId26" cstate="print"/>
+                    <a:blip r:embed="rId25" cstate="print"/>
                     <a:srcRect/>
                     <a:stretch>
                       <a:fillRect/>
@@ -15224,7 +15144,7 @@
                     </pic:cNvPicPr>
                   </pic:nvPicPr>
                   <pic:blipFill>
-                    <a:blip r:embed="rId27" cstate="print"/>
+                    <a:blip r:embed="rId26" cstate="print"/>
                     <a:srcRect/>
                     <a:stretch>
                       <a:fillRect/>
@@ -15384,10 +15304,10 @@
                     </pic:cNvPicPr>
                   </pic:nvPicPr>
                   <pic:blipFill>
-                    <a:blip r:embed="rId28">
+                    <a:blip r:embed="rId27" cstate="print">
                       <a:extLst>
                         <a:ext uri="{28A0092B-C50C-407E-A947-70E740481C1C}">
-                          <a14:useLocalDpi xmlns:a14="http://schemas.microsoft.com/office/drawing/2010/main" val="0"/>
+                          <a14:useLocalDpi xmlns:a14="http://schemas.microsoft.com/office/drawing/2010/main" xmlns:wps="http://schemas.microsoft.com/office/word/2010/wordprocessingShape" xmlns:wpi="http://schemas.microsoft.com/office/word/2010/wordprocessingInk" xmlns:wpg="http://schemas.microsoft.com/office/word/2010/wordprocessingGroup" xmlns:w14="http://schemas.microsoft.com/office/word/2010/wordml" xmlns:w="http://schemas.openxmlformats.org/wordprocessingml/2006/main" xmlns:w10="urn:schemas-microsoft-com:office:word" xmlns:wp14="http://schemas.microsoft.com/office/word/2010/wordprocessingDrawing" xmlns:v="urn:schemas-microsoft-com:vml" xmlns:o="urn:schemas-microsoft-com:office:office" xmlns:mc="http://schemas.openxmlformats.org/markup-compatibility/2006" xmlns:wpc="http://schemas.microsoft.com/office/word/2010/wordprocessingCanvas" xmlns="" val="0"/>
                         </a:ext>
                       </a:extLst>
                     </a:blip>
@@ -15497,10 +15417,10 @@
                     </pic:cNvPicPr>
                   </pic:nvPicPr>
                   <pic:blipFill>
-                    <a:blip r:embed="rId29">
+                    <a:blip r:embed="rId28" cstate="print">
                       <a:extLst>
                         <a:ext uri="{28A0092B-C50C-407E-A947-70E740481C1C}">
-                          <a14:useLocalDpi xmlns:a14="http://schemas.microsoft.com/office/drawing/2010/main" val="0"/>
+                          <a14:useLocalDpi xmlns:a14="http://schemas.microsoft.com/office/drawing/2010/main" xmlns:wps="http://schemas.microsoft.com/office/word/2010/wordprocessingShape" xmlns:wpi="http://schemas.microsoft.com/office/word/2010/wordprocessingInk" xmlns:wpg="http://schemas.microsoft.com/office/word/2010/wordprocessingGroup" xmlns:w14="http://schemas.microsoft.com/office/word/2010/wordml" xmlns:w="http://schemas.openxmlformats.org/wordprocessingml/2006/main" xmlns:w10="urn:schemas-microsoft-com:office:word" xmlns:wp14="http://schemas.microsoft.com/office/word/2010/wordprocessingDrawing" xmlns:v="urn:schemas-microsoft-com:vml" xmlns:o="urn:schemas-microsoft-com:office:office" xmlns:mc="http://schemas.openxmlformats.org/markup-compatibility/2006" xmlns:wpc="http://schemas.microsoft.com/office/word/2010/wordprocessingCanvas" xmlns="" val="0"/>
                         </a:ext>
                       </a:extLst>
                     </a:blip>
@@ -15613,7 +15533,7 @@
                     </pic:cNvPicPr>
                   </pic:nvPicPr>
                   <pic:blipFill>
-                    <a:blip r:embed="rId30" cstate="print"/>
+                    <a:blip r:embed="rId29" cstate="print"/>
                     <a:srcRect/>
                     <a:stretch>
                       <a:fillRect/>
@@ -15913,15 +15833,30 @@
         <w:pStyle w:val="BodyText"/>
       </w:pPr>
       <w:r>
-        <w:t xml:space="preserve">Call the </w:t>
+        <w:t>Call the pip</w:t>
+      </w:r>
+      <w:r>
+        <w:t>e</w:t>
+      </w:r>
+      <w:r>
+        <w:t>line</w:t>
+      </w:r>
+      <w:r>
+        <w:t xml:space="preserve"> </w:t>
       </w:r>
       <w:proofErr w:type="spellStart"/>
       <w:r>
-        <w:t>piplineCybersourceUnitTest-TestFingerprint</w:t>
+        <w:t>CybersourceUnitTest-TestFingerprint</w:t>
       </w:r>
       <w:proofErr w:type="spellEnd"/>
       <w:r>
-        <w:t xml:space="preserve"> test </w:t>
+        <w:t xml:space="preserve"> </w:t>
+      </w:r>
+      <w:r>
+        <w:t xml:space="preserve">to </w:t>
+      </w:r>
+      <w:r>
+        <w:t xml:space="preserve">test </w:t>
       </w:r>
       <w:r>
         <w:t xml:space="preserve">the device Fingerprint Service. </w:t>
@@ -15944,6 +15879,40 @@
       </w:r>
     </w:p>
     <w:p>
+      <w:pPr>
+        <w:pStyle w:val="BodyText"/>
+      </w:pPr>
+    </w:p>
+    <w:p>
+      <w:pPr>
+        <w:pStyle w:val="Heading3"/>
+      </w:pPr>
+      <w:r>
+        <w:t>Payer Authentication</w:t>
+      </w:r>
+    </w:p>
+    <w:p>
+      <w:pPr>
+        <w:pStyle w:val="BodyText"/>
+      </w:pPr>
+      <w:r>
+        <w:t xml:space="preserve">Call the pipeline </w:t>
+      </w:r>
+      <w:proofErr w:type="spellStart"/>
+      <w:r>
+        <w:t>CybersourceUnitTest-TestPA</w:t>
+      </w:r>
+      <w:proofErr w:type="spellEnd"/>
+      <w:r>
+        <w:t xml:space="preserve"> to test the Payer Authentication Service.</w:t>
+      </w:r>
+    </w:p>
+    <w:p>
+      <w:pPr>
+        <w:pStyle w:val="BodyText"/>
+      </w:pPr>
+    </w:p>
+    <w:p>
       <w:r>
         <w:br w:type="page"/>
       </w:r>
@@ -15989,15 +15958,7 @@
         <w:pStyle w:val="BodyText"/>
       </w:pPr>
       <w:r>
-        <w:t xml:space="preserve">This contains the nodes that make the actual call to CyberSource based on what is needed, cc </w:t>
-      </w:r>
-      <w:proofErr w:type="spellStart"/>
-      <w:r>
-        <w:t>auth</w:t>
-      </w:r>
-      <w:proofErr w:type="spellEnd"/>
-      <w:r>
-        <w:t xml:space="preserve">, </w:t>
+        <w:t xml:space="preserve">This contains the nodes that make the actual call to CyberSource based on what is needed, cc auth, </w:t>
       </w:r>
       <w:proofErr w:type="spellStart"/>
       <w:r>
@@ -16599,8 +16560,13 @@
           <w:numId w:val="17"/>
         </w:numPr>
       </w:pPr>
-      <w:r>
-        <w:t xml:space="preserve">CybersourceData: </w:t>
+      <w:proofErr w:type="spellStart"/>
+      <w:r>
+        <w:t>CybersourceData</w:t>
+      </w:r>
+      <w:proofErr w:type="spellEnd"/>
+      <w:r>
+        <w:t xml:space="preserve">: </w:t>
       </w:r>
       <w:proofErr w:type="spellStart"/>
       <w:r>
@@ -16616,8 +16582,13 @@
           <w:numId w:val="17"/>
         </w:numPr>
       </w:pPr>
-      <w:r>
-        <w:t xml:space="preserve">CybersourceData: </w:t>
+      <w:proofErr w:type="spellStart"/>
+      <w:r>
+        <w:t>CybersourceData</w:t>
+      </w:r>
+      <w:proofErr w:type="spellEnd"/>
+      <w:r>
+        <w:t xml:space="preserve">: </w:t>
       </w:r>
       <w:proofErr w:type="spellStart"/>
       <w:r>
@@ -16633,8 +16604,13 @@
           <w:numId w:val="17"/>
         </w:numPr>
       </w:pPr>
-      <w:r>
-        <w:t xml:space="preserve">CybersourceData: </w:t>
+      <w:proofErr w:type="spellStart"/>
+      <w:r>
+        <w:t>CybersourceData</w:t>
+      </w:r>
+      <w:proofErr w:type="spellEnd"/>
+      <w:r>
+        <w:t xml:space="preserve">: </w:t>
       </w:r>
       <w:proofErr w:type="spellStart"/>
       <w:r>
@@ -16923,7 +16899,7 @@
           <w:insideH w:val="single" w:sz="4" w:space="0" w:color="000000"/>
           <w:insideV w:val="single" w:sz="4" w:space="0" w:color="000000"/>
         </w:tblBorders>
-        <w:tblLook w:val="04A0" w:firstRow="1" w:lastRow="0" w:firstColumn="1" w:lastColumn="0" w:noHBand="0" w:noVBand="1"/>
+        <w:tblLook w:val="04A0"/>
       </w:tblPr>
       <w:tblGrid>
         <w:gridCol w:w="2700"/>
@@ -17168,14 +17144,14 @@
               <w:rPr>
                 <w:sz w:val="18"/>
               </w:rPr>
-              <w:t>Integrate CyberSource-</w:t>
+              <w:t xml:space="preserve">Integrate </w:t>
             </w:r>
             <w:proofErr w:type="spellStart"/>
             <w:r>
               <w:rPr>
                 <w:sz w:val="18"/>
               </w:rPr>
-              <w:t>AuthorizeCreditCard</w:t>
+              <w:t>CyberSource-AuthorizeCreditCard</w:t>
             </w:r>
             <w:proofErr w:type="spellEnd"/>
             <w:r>
@@ -17553,11 +17529,11 @@
               </w:numPr>
             </w:pPr>
             <w:r>
-              <w:t>Order status notification URL pointing to Cybersource-</w:t>
+              <w:t xml:space="preserve">Order status notification URL pointing to </w:t>
             </w:r>
             <w:proofErr w:type="spellStart"/>
             <w:r>
-              <w:t>NewDecision</w:t>
+              <w:t>Cybersource-NewDecision</w:t>
             </w:r>
             <w:proofErr w:type="spellEnd"/>
             <w:r>
@@ -17816,7 +17792,7 @@
           <w:insideV w:val="single" w:sz="4" w:space="0" w:color="000000"/>
         </w:tblBorders>
         <w:tblLayout w:type="fixed"/>
-        <w:tblLook w:val="04A0" w:firstRow="1" w:lastRow="0" w:firstColumn="1" w:lastColumn="0" w:noHBand="0" w:noVBand="1"/>
+        <w:tblLook w:val="04A0"/>
       </w:tblPr>
       <w:tblGrid>
         <w:gridCol w:w="3420"/>
@@ -18029,7 +18005,7 @@
             <w:r>
               <w:t xml:space="preserve">Test </w:t>
             </w:r>
-            <w:hyperlink r:id="rId31" w:history="1">
+            <w:hyperlink r:id="rId30" w:history="1">
               <w:r>
                 <w:rPr>
                   <w:rStyle w:val="Hyperlink"/>
@@ -18064,7 +18040,7 @@
               </w:rPr>
               <w:t>Prod</w:t>
             </w:r>
-            <w:hyperlink r:id="rId32" w:history="1">
+            <w:hyperlink r:id="rId31" w:history="1">
               <w:r>
                 <w:rPr>
                   <w:rFonts w:ascii="Courier New" w:hAnsi="Courier New" w:cs="Courier New"/>
@@ -19073,19 +19049,28 @@
                 <w:iCs/>
                 <w:sz w:val="20"/>
               </w:rPr>
-              <w:t xml:space="preserve">Payer </w:t>
-            </w:r>
-            <w:proofErr w:type="spellStart"/>
-            <w:r>
+              <w:t>Payer Auth merchant ID</w:t>
+            </w:r>
+          </w:p>
+        </w:tc>
+      </w:tr>
+      <w:tr>
+        <w:tc>
+          <w:tcPr>
+            <w:tcW w:w="3420" w:type="dxa"/>
+          </w:tcPr>
+          <w:p>
+            <w:pPr>
+              <w:pStyle w:val="Heading4"/>
+              <w:spacing w:before="0" w:after="0"/>
               <w:rPr>
                 <w:rFonts w:ascii="Courier New" w:hAnsi="Courier New" w:cs="Courier New"/>
                 <w:b w:val="0"/>
                 <w:iCs/>
                 <w:sz w:val="20"/>
               </w:rPr>
-              <w:t>Auth</w:t>
-            </w:r>
-            <w:proofErr w:type="spellEnd"/>
+            </w:pPr>
+            <w:proofErr w:type="spellStart"/>
             <w:r>
               <w:rPr>
                 <w:rFonts w:ascii="Courier New" w:hAnsi="Courier New" w:cs="Courier New"/>
@@ -19093,15 +19078,14 @@
                 <w:iCs/>
                 <w:sz w:val="20"/>
               </w:rPr>
-              <w:t xml:space="preserve"> merchant ID</w:t>
-            </w:r>
-          </w:p>
-        </w:tc>
-      </w:tr>
-      <w:tr>
-        <w:tc>
-          <w:tcPr>
-            <w:tcW w:w="3420" w:type="dxa"/>
+              <w:t>CsPaMerchantPassword</w:t>
+            </w:r>
+            <w:proofErr w:type="spellEnd"/>
+          </w:p>
+        </w:tc>
+        <w:tc>
+          <w:tcPr>
+            <w:tcW w:w="6660" w:type="dxa"/>
           </w:tcPr>
           <w:p>
             <w:pPr>
@@ -19114,7 +19098,6 @@
                 <w:sz w:val="20"/>
               </w:rPr>
             </w:pPr>
-            <w:proofErr w:type="spellStart"/>
             <w:r>
               <w:rPr>
                 <w:rFonts w:ascii="Courier New" w:hAnsi="Courier New" w:cs="Courier New"/>
@@ -19122,54 +19105,7 @@
                 <w:iCs/>
                 <w:sz w:val="20"/>
               </w:rPr>
-              <w:t>CsPaMerchantPassword</w:t>
-            </w:r>
-            <w:proofErr w:type="spellEnd"/>
-          </w:p>
-        </w:tc>
-        <w:tc>
-          <w:tcPr>
-            <w:tcW w:w="6660" w:type="dxa"/>
-          </w:tcPr>
-          <w:p>
-            <w:pPr>
-              <w:pStyle w:val="Heading4"/>
-              <w:spacing w:before="0" w:after="0"/>
-              <w:rPr>
-                <w:rFonts w:ascii="Courier New" w:hAnsi="Courier New" w:cs="Courier New"/>
-                <w:b w:val="0"/>
-                <w:iCs/>
-                <w:sz w:val="20"/>
-              </w:rPr>
-            </w:pPr>
-            <w:r>
-              <w:rPr>
-                <w:rFonts w:ascii="Courier New" w:hAnsi="Courier New" w:cs="Courier New"/>
-                <w:b w:val="0"/>
-                <w:iCs/>
-                <w:sz w:val="20"/>
-              </w:rPr>
-              <w:t xml:space="preserve">Payer </w:t>
-            </w:r>
-            <w:proofErr w:type="spellStart"/>
-            <w:r>
-              <w:rPr>
-                <w:rFonts w:ascii="Courier New" w:hAnsi="Courier New" w:cs="Courier New"/>
-                <w:b w:val="0"/>
-                <w:iCs/>
-                <w:sz w:val="20"/>
-              </w:rPr>
-              <w:t>Auth</w:t>
-            </w:r>
-            <w:proofErr w:type="spellEnd"/>
-            <w:r>
-              <w:rPr>
-                <w:rFonts w:ascii="Courier New" w:hAnsi="Courier New" w:cs="Courier New"/>
-                <w:b w:val="0"/>
-                <w:iCs/>
-                <w:sz w:val="20"/>
-              </w:rPr>
-              <w:t xml:space="preserve"> Merchant Key</w:t>
+              <w:t>Payer Auth Merchant Key</w:t>
             </w:r>
           </w:p>
         </w:tc>
@@ -20813,14 +20749,20 @@
       </w:r>
       <w:proofErr w:type="spellEnd"/>
       <w:r>
-        <w:t xml:space="preserve"> results, Cybersource recommends redirecting the included code (loading </w:t>
+        <w:t xml:space="preserve"> results, </w:t>
       </w:r>
       <w:proofErr w:type="spellStart"/>
+      <w:r>
+        <w:t>Cybersource</w:t>
+      </w:r>
+      <w:proofErr w:type="spellEnd"/>
+      <w:r>
+        <w:t xml:space="preserve"> recommends redirecting the included code (loading </w:t>
+      </w:r>
       <w:proofErr w:type="gramStart"/>
       <w:r>
         <w:t>a</w:t>
       </w:r>
-      <w:proofErr w:type="spellEnd"/>
       <w:proofErr w:type="gramEnd"/>
       <w:r>
         <w:t xml:space="preserve"> image, a flash and a </w:t>
@@ -21092,7 +21034,7 @@
                     </pic:cNvPicPr>
                   </pic:nvPicPr>
                   <pic:blipFill>
-                    <a:blip r:embed="rId33" cstate="print"/>
+                    <a:blip r:embed="rId32" cstate="print"/>
                     <a:srcRect/>
                     <a:stretch>
                       <a:fillRect/>
@@ -21169,7 +21111,23 @@
           <w:b w:val="0"/>
           <w:bCs w:val="0"/>
         </w:rPr>
-        <w:t xml:space="preserve"> .ds-&gt;</w:t>
+        <w:t xml:space="preserve"> .</w:t>
+      </w:r>
+      <w:proofErr w:type="spellStart"/>
+      <w:r>
+        <w:rPr>
+          <w:b w:val="0"/>
+          <w:bCs w:val="0"/>
+        </w:rPr>
+        <w:t>ds</w:t>
+      </w:r>
+      <w:proofErr w:type="spellEnd"/>
+      <w:r>
+        <w:rPr>
+          <w:b w:val="0"/>
+          <w:bCs w:val="0"/>
+        </w:rPr>
+        <w:t>-&gt;</w:t>
       </w:r>
       <w:proofErr w:type="spellStart"/>
       <w:r>
@@ -21334,7 +21292,7 @@
           <w:szCs w:val="16"/>
         </w:rPr>
       </w:pPr>
-      <w:hyperlink r:id="rId34" w:history="1">
+      <w:hyperlink r:id="rId33" w:history="1">
         <w:r>
           <w:rPr>
             <w:rStyle w:val="Hyperlink"/>
@@ -21358,7 +21316,7 @@
           <w:szCs w:val="16"/>
         </w:rPr>
       </w:pPr>
-      <w:hyperlink r:id="rId35" w:history="1">
+      <w:hyperlink r:id="rId34" w:history="1">
         <w:r>
           <w:rPr>
             <w:rStyle w:val="Hyperlink"/>
@@ -21382,7 +21340,7 @@
           <w:szCs w:val="16"/>
         </w:rPr>
       </w:pPr>
-      <w:hyperlink r:id="rId36" w:history="1">
+      <w:hyperlink r:id="rId35" w:history="1">
         <w:r>
           <w:rPr>
             <w:rStyle w:val="Hyperlink"/>
@@ -21413,7 +21371,7 @@
           <w:szCs w:val="16"/>
         </w:rPr>
       </w:pPr>
-      <w:hyperlink r:id="rId37" w:history="1">
+      <w:hyperlink r:id="rId36" w:history="1">
         <w:r>
           <w:rPr>
             <w:rStyle w:val="Hyperlink"/>
@@ -21437,7 +21395,7 @@
           <w:szCs w:val="16"/>
         </w:rPr>
       </w:pPr>
-      <w:hyperlink r:id="rId38" w:history="1">
+      <w:hyperlink r:id="rId37" w:history="1">
         <w:r>
           <w:rPr>
             <w:rStyle w:val="Hyperlink"/>
@@ -21461,7 +21419,7 @@
           <w:szCs w:val="16"/>
         </w:rPr>
       </w:pPr>
-      <w:hyperlink r:id="rId39" w:history="1">
+      <w:hyperlink r:id="rId38" w:history="1">
         <w:r>
           <w:rPr>
             <w:rStyle w:val="Hyperlink"/>
@@ -21485,7 +21443,7 @@
           <w:szCs w:val="16"/>
         </w:rPr>
       </w:pPr>
-      <w:hyperlink r:id="rId40" w:history="1">
+      <w:hyperlink r:id="rId39" w:history="1">
         <w:r>
           <w:rPr>
             <w:rStyle w:val="Hyperlink"/>
@@ -21509,7 +21467,7 @@
           <w:szCs w:val="16"/>
         </w:rPr>
       </w:pPr>
-      <w:hyperlink r:id="rId41" w:history="1">
+      <w:hyperlink r:id="rId40" w:history="1">
         <w:r>
           <w:rPr>
             <w:rStyle w:val="Hyperlink"/>
@@ -21532,7 +21490,7 @@
           <w:szCs w:val="16"/>
         </w:rPr>
       </w:pPr>
-      <w:hyperlink r:id="rId42" w:history="1">
+      <w:hyperlink r:id="rId41" w:history="1">
         <w:r>
           <w:rPr>
             <w:rStyle w:val="Hyperlink"/>
@@ -21555,7 +21513,7 @@
           <w:szCs w:val="16"/>
         </w:rPr>
       </w:pPr>
-      <w:hyperlink r:id="rId43" w:history="1">
+      <w:hyperlink r:id="rId42" w:history="1">
         <w:r>
           <w:rPr>
             <w:rStyle w:val="Hyperlink"/>
@@ -21578,7 +21536,7 @@
           <w:szCs w:val="16"/>
         </w:rPr>
       </w:pPr>
-      <w:hyperlink r:id="rId44" w:history="1">
+      <w:hyperlink r:id="rId43" w:history="1">
         <w:r>
           <w:rPr>
             <w:rStyle w:val="Hyperlink"/>
@@ -21617,7 +21575,7 @@
           <w:insideH w:val="single" w:sz="4" w:space="0" w:color="000000"/>
           <w:insideV w:val="single" w:sz="4" w:space="0" w:color="000000"/>
         </w:tblBorders>
-        <w:tblLook w:val="04A0" w:firstRow="1" w:lastRow="0" w:firstColumn="1" w:lastColumn="0" w:noHBand="0" w:noVBand="1"/>
+        <w:tblLook w:val="04A0"/>
       </w:tblPr>
       <w:tblGrid>
         <w:gridCol w:w="1548"/>
@@ -21845,8 +21803,8 @@
     <w:p/>
     <w:p/>
     <w:sectPr>
-      <w:headerReference w:type="even" r:id="rId45"/>
-      <w:headerReference w:type="default" r:id="rId46"/>
+      <w:headerReference w:type="even" r:id="rId44"/>
+      <w:headerReference w:type="default" r:id="rId45"/>
       <w:type w:val="oddPage"/>
       <w:pgSz w:w="12240" w:h="15840"/>
       <w:pgMar w:top="1080" w:right="1080" w:bottom="1440" w:left="1080" w:header="980" w:footer="980" w:gutter="0"/>
@@ -21859,7 +21817,7 @@
 </file>
 
 <file path=word/endnotes.xml><?xml version="1.0" encoding="utf-8"?>
-<w:endnotes xmlns:wpc="http://schemas.microsoft.com/office/word/2010/wordprocessingCanvas" xmlns:mc="http://schemas.openxmlformats.org/markup-compatibility/2006" xmlns:o="urn:schemas-microsoft-com:office:office" xmlns:r="http://schemas.openxmlformats.org/officeDocument/2006/relationships" xmlns:m="http://schemas.openxmlformats.org/officeDocument/2006/math" xmlns:v="urn:schemas-microsoft-com:vml" xmlns:wp14="http://schemas.microsoft.com/office/word/2010/wordprocessingDrawing" xmlns:wp="http://schemas.openxmlformats.org/drawingml/2006/wordprocessingDrawing" xmlns:w10="urn:schemas-microsoft-com:office:word" xmlns:w="http://schemas.openxmlformats.org/wordprocessingml/2006/main" xmlns:w14="http://schemas.microsoft.com/office/word/2010/wordml" xmlns:wpg="http://schemas.microsoft.com/office/word/2010/wordprocessingGroup" xmlns:wpi="http://schemas.microsoft.com/office/word/2010/wordprocessingInk" xmlns:wne="http://schemas.microsoft.com/office/word/2006/wordml" xmlns:wps="http://schemas.microsoft.com/office/word/2010/wordprocessingShape" mc:Ignorable="w14 wp14">
+<w:endnotes xmlns:ve="http://schemas.openxmlformats.org/markup-compatibility/2006" xmlns:o="urn:schemas-microsoft-com:office:office" xmlns:r="http://schemas.openxmlformats.org/officeDocument/2006/relationships" xmlns:m="http://schemas.openxmlformats.org/officeDocument/2006/math" xmlns:v="urn:schemas-microsoft-com:vml" xmlns:wp="http://schemas.openxmlformats.org/drawingml/2006/wordprocessingDrawing" xmlns:w10="urn:schemas-microsoft-com:office:word" xmlns:w="http://schemas.openxmlformats.org/wordprocessingml/2006/main" xmlns:wne="http://schemas.microsoft.com/office/word/2006/wordml">
   <w:endnote w:type="separator" w:id="-1">
     <w:p>
       <w:r>
@@ -21878,7 +21836,7 @@
 </file>
 
 <file path=word/footer1.xml><?xml version="1.0" encoding="utf-8"?>
-<w:ftr xmlns:wpc="http://schemas.microsoft.com/office/word/2010/wordprocessingCanvas" xmlns:mc="http://schemas.openxmlformats.org/markup-compatibility/2006" xmlns:o="urn:schemas-microsoft-com:office:office" xmlns:r="http://schemas.openxmlformats.org/officeDocument/2006/relationships" xmlns:m="http://schemas.openxmlformats.org/officeDocument/2006/math" xmlns:v="urn:schemas-microsoft-com:vml" xmlns:wp14="http://schemas.microsoft.com/office/word/2010/wordprocessingDrawing" xmlns:wp="http://schemas.openxmlformats.org/drawingml/2006/wordprocessingDrawing" xmlns:w10="urn:schemas-microsoft-com:office:word" xmlns:w="http://schemas.openxmlformats.org/wordprocessingml/2006/main" xmlns:w14="http://schemas.microsoft.com/office/word/2010/wordml" xmlns:wpg="http://schemas.microsoft.com/office/word/2010/wordprocessingGroup" xmlns:wpi="http://schemas.microsoft.com/office/word/2010/wordprocessingInk" xmlns:wne="http://schemas.microsoft.com/office/word/2006/wordml" xmlns:wps="http://schemas.microsoft.com/office/word/2010/wordprocessingShape" mc:Ignorable="w14 wp14">
+<w:ftr xmlns:ve="http://schemas.openxmlformats.org/markup-compatibility/2006" xmlns:o="urn:schemas-microsoft-com:office:office" xmlns:r="http://schemas.openxmlformats.org/officeDocument/2006/relationships" xmlns:m="http://schemas.openxmlformats.org/officeDocument/2006/math" xmlns:v="urn:schemas-microsoft-com:vml" xmlns:wp="http://schemas.openxmlformats.org/drawingml/2006/wordprocessingDrawing" xmlns:w10="urn:schemas-microsoft-com:office:word" xmlns:w="http://schemas.openxmlformats.org/wordprocessingml/2006/main" xmlns:wne="http://schemas.microsoft.com/office/word/2006/wordml">
   <w:p>
     <w:pPr>
       <w:pStyle w:val="Footer"/>
@@ -21925,7 +21883,7 @@
 </file>
 
 <file path=word/footer2.xml><?xml version="1.0" encoding="utf-8"?>
-<w:ftr xmlns:wpc="http://schemas.microsoft.com/office/word/2010/wordprocessingCanvas" xmlns:mc="http://schemas.openxmlformats.org/markup-compatibility/2006" xmlns:o="urn:schemas-microsoft-com:office:office" xmlns:r="http://schemas.openxmlformats.org/officeDocument/2006/relationships" xmlns:m="http://schemas.openxmlformats.org/officeDocument/2006/math" xmlns:v="urn:schemas-microsoft-com:vml" xmlns:wp14="http://schemas.microsoft.com/office/word/2010/wordprocessingDrawing" xmlns:wp="http://schemas.openxmlformats.org/drawingml/2006/wordprocessingDrawing" xmlns:w10="urn:schemas-microsoft-com:office:word" xmlns:w="http://schemas.openxmlformats.org/wordprocessingml/2006/main" xmlns:w14="http://schemas.microsoft.com/office/word/2010/wordml" xmlns:wpg="http://schemas.microsoft.com/office/word/2010/wordprocessingGroup" xmlns:wpi="http://schemas.microsoft.com/office/word/2010/wordprocessingInk" xmlns:wne="http://schemas.microsoft.com/office/word/2006/wordml" xmlns:wps="http://schemas.microsoft.com/office/word/2010/wordprocessingShape" mc:Ignorable="w14 wp14">
+<w:ftr xmlns:ve="http://schemas.openxmlformats.org/markup-compatibility/2006" xmlns:o="urn:schemas-microsoft-com:office:office" xmlns:r="http://schemas.openxmlformats.org/officeDocument/2006/relationships" xmlns:m="http://schemas.openxmlformats.org/officeDocument/2006/math" xmlns:v="urn:schemas-microsoft-com:vml" xmlns:wp="http://schemas.openxmlformats.org/drawingml/2006/wordprocessingDrawing" xmlns:w10="urn:schemas-microsoft-com:office:word" xmlns:w="http://schemas.openxmlformats.org/wordprocessingml/2006/main" xmlns:wne="http://schemas.microsoft.com/office/word/2006/wordml">
   <w:p>
     <w:pPr>
       <w:pStyle w:val="Footer"/>
@@ -21944,7 +21902,7 @@
 </file>
 
 <file path=word/footer3.xml><?xml version="1.0" encoding="utf-8"?>
-<w:ftr xmlns:wpc="http://schemas.microsoft.com/office/word/2010/wordprocessingCanvas" xmlns:mc="http://schemas.openxmlformats.org/markup-compatibility/2006" xmlns:o="urn:schemas-microsoft-com:office:office" xmlns:r="http://schemas.openxmlformats.org/officeDocument/2006/relationships" xmlns:m="http://schemas.openxmlformats.org/officeDocument/2006/math" xmlns:v="urn:schemas-microsoft-com:vml" xmlns:wp14="http://schemas.microsoft.com/office/word/2010/wordprocessingDrawing" xmlns:wp="http://schemas.openxmlformats.org/drawingml/2006/wordprocessingDrawing" xmlns:w10="urn:schemas-microsoft-com:office:word" xmlns:w="http://schemas.openxmlformats.org/wordprocessingml/2006/main" xmlns:w14="http://schemas.microsoft.com/office/word/2010/wordml" xmlns:wpg="http://schemas.microsoft.com/office/word/2010/wordprocessingGroup" xmlns:wpi="http://schemas.microsoft.com/office/word/2010/wordprocessingInk" xmlns:wne="http://schemas.microsoft.com/office/word/2006/wordml" xmlns:wps="http://schemas.microsoft.com/office/word/2010/wordprocessingShape" mc:Ignorable="w14 wp14">
+<w:ftr xmlns:ve="http://schemas.openxmlformats.org/markup-compatibility/2006" xmlns:o="urn:schemas-microsoft-com:office:office" xmlns:r="http://schemas.openxmlformats.org/officeDocument/2006/relationships" xmlns:m="http://schemas.openxmlformats.org/officeDocument/2006/math" xmlns:v="urn:schemas-microsoft-com:vml" xmlns:wp="http://schemas.openxmlformats.org/drawingml/2006/wordprocessingDrawing" xmlns:w10="urn:schemas-microsoft-com:office:word" xmlns:w="http://schemas.openxmlformats.org/wordprocessingml/2006/main" xmlns:wne="http://schemas.microsoft.com/office/word/2006/wordml">
   <w:p>
     <w:pPr>
       <w:pStyle w:val="Footer"/>
@@ -21991,7 +21949,7 @@
 </file>
 
 <file path=word/footnotes.xml><?xml version="1.0" encoding="utf-8"?>
-<w:footnotes xmlns:wpc="http://schemas.microsoft.com/office/word/2010/wordprocessingCanvas" xmlns:mc="http://schemas.openxmlformats.org/markup-compatibility/2006" xmlns:o="urn:schemas-microsoft-com:office:office" xmlns:r="http://schemas.openxmlformats.org/officeDocument/2006/relationships" xmlns:m="http://schemas.openxmlformats.org/officeDocument/2006/math" xmlns:v="urn:schemas-microsoft-com:vml" xmlns:wp14="http://schemas.microsoft.com/office/word/2010/wordprocessingDrawing" xmlns:wp="http://schemas.openxmlformats.org/drawingml/2006/wordprocessingDrawing" xmlns:w10="urn:schemas-microsoft-com:office:word" xmlns:w="http://schemas.openxmlformats.org/wordprocessingml/2006/main" xmlns:w14="http://schemas.microsoft.com/office/word/2010/wordml" xmlns:wpg="http://schemas.microsoft.com/office/word/2010/wordprocessingGroup" xmlns:wpi="http://schemas.microsoft.com/office/word/2010/wordprocessingInk" xmlns:wne="http://schemas.microsoft.com/office/word/2006/wordml" xmlns:wps="http://schemas.microsoft.com/office/word/2010/wordprocessingShape" mc:Ignorable="w14 wp14">
+<w:footnotes xmlns:ve="http://schemas.openxmlformats.org/markup-compatibility/2006" xmlns:o="urn:schemas-microsoft-com:office:office" xmlns:r="http://schemas.openxmlformats.org/officeDocument/2006/relationships" xmlns:m="http://schemas.openxmlformats.org/officeDocument/2006/math" xmlns:v="urn:schemas-microsoft-com:vml" xmlns:wp="http://schemas.openxmlformats.org/drawingml/2006/wordprocessingDrawing" xmlns:w10="urn:schemas-microsoft-com:office:word" xmlns:w="http://schemas.openxmlformats.org/wordprocessingml/2006/main" xmlns:wne="http://schemas.microsoft.com/office/word/2006/wordml">
   <w:footnote w:type="separator" w:id="-1">
     <w:p>
       <w:r>
@@ -22010,7 +21968,7 @@
 </file>
 
 <file path=word/header1.xml><?xml version="1.0" encoding="utf-8"?>
-<w:hdr xmlns:wpc="http://schemas.microsoft.com/office/word/2010/wordprocessingCanvas" xmlns:mc="http://schemas.openxmlformats.org/markup-compatibility/2006" xmlns:o="urn:schemas-microsoft-com:office:office" xmlns:r="http://schemas.openxmlformats.org/officeDocument/2006/relationships" xmlns:m="http://schemas.openxmlformats.org/officeDocument/2006/math" xmlns:v="urn:schemas-microsoft-com:vml" xmlns:wp14="http://schemas.microsoft.com/office/word/2010/wordprocessingDrawing" xmlns:wp="http://schemas.openxmlformats.org/drawingml/2006/wordprocessingDrawing" xmlns:w10="urn:schemas-microsoft-com:office:word" xmlns:w="http://schemas.openxmlformats.org/wordprocessingml/2006/main" xmlns:w14="http://schemas.microsoft.com/office/word/2010/wordml" xmlns:wpg="http://schemas.microsoft.com/office/word/2010/wordprocessingGroup" xmlns:wpi="http://schemas.microsoft.com/office/word/2010/wordprocessingInk" xmlns:wne="http://schemas.microsoft.com/office/word/2006/wordml" xmlns:wps="http://schemas.microsoft.com/office/word/2010/wordprocessingShape" mc:Ignorable="w14 wp14">
+<w:hdr xmlns:ve="http://schemas.openxmlformats.org/markup-compatibility/2006" xmlns:o="urn:schemas-microsoft-com:office:office" xmlns:r="http://schemas.openxmlformats.org/officeDocument/2006/relationships" xmlns:m="http://schemas.openxmlformats.org/officeDocument/2006/math" xmlns:v="urn:schemas-microsoft-com:vml" xmlns:wp="http://schemas.openxmlformats.org/drawingml/2006/wordprocessingDrawing" xmlns:w10="urn:schemas-microsoft-com:office:word" xmlns:w="http://schemas.openxmlformats.org/wordprocessingml/2006/main" xmlns:wne="http://schemas.microsoft.com/office/word/2006/wordml">
   <w:p>
     <w:pPr>
       <w:pStyle w:val="Header"/>
@@ -22021,7 +21979,7 @@
 </file>
 
 <file path=word/header2.xml><?xml version="1.0" encoding="utf-8"?>
-<w:hdr xmlns:wpc="http://schemas.microsoft.com/office/word/2010/wordprocessingCanvas" xmlns:mc="http://schemas.openxmlformats.org/markup-compatibility/2006" xmlns:o="urn:schemas-microsoft-com:office:office" xmlns:r="http://schemas.openxmlformats.org/officeDocument/2006/relationships" xmlns:m="http://schemas.openxmlformats.org/officeDocument/2006/math" xmlns:v="urn:schemas-microsoft-com:vml" xmlns:wp14="http://schemas.microsoft.com/office/word/2010/wordprocessingDrawing" xmlns:wp="http://schemas.openxmlformats.org/drawingml/2006/wordprocessingDrawing" xmlns:w10="urn:schemas-microsoft-com:office:word" xmlns:w="http://schemas.openxmlformats.org/wordprocessingml/2006/main" xmlns:w14="http://schemas.microsoft.com/office/word/2010/wordml" xmlns:wpg="http://schemas.microsoft.com/office/word/2010/wordprocessingGroup" xmlns:wpi="http://schemas.microsoft.com/office/word/2010/wordprocessingInk" xmlns:wne="http://schemas.microsoft.com/office/word/2006/wordml" xmlns:wps="http://schemas.microsoft.com/office/word/2010/wordprocessingShape" mc:Ignorable="w14 wp14">
+<w:hdr xmlns:ve="http://schemas.openxmlformats.org/markup-compatibility/2006" xmlns:o="urn:schemas-microsoft-com:office:office" xmlns:r="http://schemas.openxmlformats.org/officeDocument/2006/relationships" xmlns:m="http://schemas.openxmlformats.org/officeDocument/2006/math" xmlns:v="urn:schemas-microsoft-com:vml" xmlns:wp="http://schemas.openxmlformats.org/drawingml/2006/wordprocessingDrawing" xmlns:w10="urn:schemas-microsoft-com:office:word" xmlns:w="http://schemas.openxmlformats.org/wordprocessingml/2006/main" xmlns:wne="http://schemas.microsoft.com/office/word/2006/wordml">
   <w:p>
     <w:pPr>
       <w:pStyle w:val="Header"/>
@@ -22032,7 +21990,7 @@
 </file>
 
 <file path=word/header3.xml><?xml version="1.0" encoding="utf-8"?>
-<w:hdr xmlns:wpc="http://schemas.microsoft.com/office/word/2010/wordprocessingCanvas" xmlns:mc="http://schemas.openxmlformats.org/markup-compatibility/2006" xmlns:o="urn:schemas-microsoft-com:office:office" xmlns:r="http://schemas.openxmlformats.org/officeDocument/2006/relationships" xmlns:m="http://schemas.openxmlformats.org/officeDocument/2006/math" xmlns:v="urn:schemas-microsoft-com:vml" xmlns:wp14="http://schemas.microsoft.com/office/word/2010/wordprocessingDrawing" xmlns:wp="http://schemas.openxmlformats.org/drawingml/2006/wordprocessingDrawing" xmlns:w10="urn:schemas-microsoft-com:office:word" xmlns:w="http://schemas.openxmlformats.org/wordprocessingml/2006/main" xmlns:w14="http://schemas.microsoft.com/office/word/2010/wordml" xmlns:wpg="http://schemas.microsoft.com/office/word/2010/wordprocessingGroup" xmlns:wpi="http://schemas.microsoft.com/office/word/2010/wordprocessingInk" xmlns:wne="http://schemas.microsoft.com/office/word/2006/wordml" xmlns:wps="http://schemas.microsoft.com/office/word/2010/wordprocessingShape" mc:Ignorable="w14 wp14">
+<w:hdr xmlns:ve="http://schemas.openxmlformats.org/markup-compatibility/2006" xmlns:o="urn:schemas-microsoft-com:office:office" xmlns:r="http://schemas.openxmlformats.org/officeDocument/2006/relationships" xmlns:m="http://schemas.openxmlformats.org/officeDocument/2006/math" xmlns:v="urn:schemas-microsoft-com:vml" xmlns:wp="http://schemas.openxmlformats.org/drawingml/2006/wordprocessingDrawing" xmlns:w10="urn:schemas-microsoft-com:office:word" xmlns:w="http://schemas.openxmlformats.org/wordprocessingml/2006/main" xmlns:wne="http://schemas.microsoft.com/office/word/2006/wordml">
   <w:p>
     <w:pPr>
       <w:pStyle w:val="Header"/>
@@ -22043,7 +22001,7 @@
 </file>
 
 <file path=word/header4.xml><?xml version="1.0" encoding="utf-8"?>
-<w:hdr xmlns:wpc="http://schemas.microsoft.com/office/word/2010/wordprocessingCanvas" xmlns:mc="http://schemas.openxmlformats.org/markup-compatibility/2006" xmlns:o="urn:schemas-microsoft-com:office:office" xmlns:r="http://schemas.openxmlformats.org/officeDocument/2006/relationships" xmlns:m="http://schemas.openxmlformats.org/officeDocument/2006/math" xmlns:v="urn:schemas-microsoft-com:vml" xmlns:wp14="http://schemas.microsoft.com/office/word/2010/wordprocessingDrawing" xmlns:wp="http://schemas.openxmlformats.org/drawingml/2006/wordprocessingDrawing" xmlns:w10="urn:schemas-microsoft-com:office:word" xmlns:w="http://schemas.openxmlformats.org/wordprocessingml/2006/main" xmlns:w14="http://schemas.microsoft.com/office/word/2010/wordml" xmlns:wpg="http://schemas.microsoft.com/office/word/2010/wordprocessingGroup" xmlns:wpi="http://schemas.microsoft.com/office/word/2010/wordprocessingInk" xmlns:wne="http://schemas.microsoft.com/office/word/2006/wordml" xmlns:wps="http://schemas.microsoft.com/office/word/2010/wordprocessingShape" mc:Ignorable="w14 wp14">
+<w:hdr xmlns:ve="http://schemas.openxmlformats.org/markup-compatibility/2006" xmlns:o="urn:schemas-microsoft-com:office:office" xmlns:r="http://schemas.openxmlformats.org/officeDocument/2006/relationships" xmlns:m="http://schemas.openxmlformats.org/officeDocument/2006/math" xmlns:v="urn:schemas-microsoft-com:vml" xmlns:wp="http://schemas.openxmlformats.org/drawingml/2006/wordprocessingDrawing" xmlns:w10="urn:schemas-microsoft-com:office:word" xmlns:w="http://schemas.openxmlformats.org/wordprocessingml/2006/main" xmlns:wne="http://schemas.microsoft.com/office/word/2006/wordml">
   <w:p>
     <w:pPr>
       <w:pStyle w:val="Header"/>
@@ -22080,29 +22038,15 @@
       </w:rPr>
       <w:fldChar w:fldCharType="end"/>
     </w:r>
-    <w:r>
-      <w:fldChar w:fldCharType="begin"/>
-    </w:r>
-    <w:r>
-      <w:instrText xml:space="preserve"> STYLEREF  "Heading 2"  \* MERGEFORMAT </w:instrText>
-    </w:r>
-    <w:r>
-      <w:fldChar w:fldCharType="separate"/>
-    </w:r>
-    <w:r>
-      <w:rPr>
-        <w:rStyle w:val="PageNumber"/>
-        <w:noProof/>
-      </w:rPr>
-      <w:t>Functional Overview</w:t>
-    </w:r>
-    <w:r>
-      <w:rPr>
-        <w:rStyle w:val="PageNumber"/>
-        <w:noProof/>
-      </w:rPr>
-      <w:fldChar w:fldCharType="end"/>
-    </w:r>
+    <w:fldSimple w:instr=" STYLEREF  &quot;Heading 2&quot;  \* MERGEFORMAT ">
+      <w:r>
+        <w:rPr>
+          <w:rStyle w:val="PageNumber"/>
+          <w:noProof/>
+        </w:rPr>
+        <w:t>Functional Overview</w:t>
+      </w:r>
+    </w:fldSimple>
   </w:p>
   <w:p>
     <w:pPr>
@@ -22114,34 +22058,21 @@
 </file>
 
 <file path=word/header5.xml><?xml version="1.0" encoding="utf-8"?>
-<w:hdr xmlns:wpc="http://schemas.microsoft.com/office/word/2010/wordprocessingCanvas" xmlns:mc="http://schemas.openxmlformats.org/markup-compatibility/2006" xmlns:o="urn:schemas-microsoft-com:office:office" xmlns:r="http://schemas.openxmlformats.org/officeDocument/2006/relationships" xmlns:m="http://schemas.openxmlformats.org/officeDocument/2006/math" xmlns:v="urn:schemas-microsoft-com:vml" xmlns:wp14="http://schemas.microsoft.com/office/word/2010/wordprocessingDrawing" xmlns:wp="http://schemas.openxmlformats.org/drawingml/2006/wordprocessingDrawing" xmlns:w10="urn:schemas-microsoft-com:office:word" xmlns:w="http://schemas.openxmlformats.org/wordprocessingml/2006/main" xmlns:w14="http://schemas.microsoft.com/office/word/2010/wordml" xmlns:wpg="http://schemas.microsoft.com/office/word/2010/wordprocessingGroup" xmlns:wpi="http://schemas.microsoft.com/office/word/2010/wordprocessingInk" xmlns:wne="http://schemas.microsoft.com/office/word/2006/wordml" xmlns:wps="http://schemas.microsoft.com/office/word/2010/wordprocessingShape" mc:Ignorable="w14 wp14">
+<w:hdr xmlns:ve="http://schemas.openxmlformats.org/markup-compatibility/2006" xmlns:o="urn:schemas-microsoft-com:office:office" xmlns:r="http://schemas.openxmlformats.org/officeDocument/2006/relationships" xmlns:m="http://schemas.openxmlformats.org/officeDocument/2006/math" xmlns:v="urn:schemas-microsoft-com:vml" xmlns:wp="http://schemas.openxmlformats.org/drawingml/2006/wordprocessingDrawing" xmlns:w10="urn:schemas-microsoft-com:office:word" xmlns:w="http://schemas.openxmlformats.org/wordprocessingml/2006/main" xmlns:wne="http://schemas.microsoft.com/office/word/2006/wordml">
   <w:p>
     <w:pPr>
       <w:pStyle w:val="Header"/>
       <w:framePr w:w="9720" w:wrap="around"/>
       <w:jc w:val="right"/>
     </w:pPr>
-    <w:r>
-      <w:fldChar w:fldCharType="begin"/>
-    </w:r>
-    <w:r>
-      <w:instrText xml:space="preserve"> STYLEREF  "Heading 1"  \* MERGEFORMAT </w:instrText>
-    </w:r>
-    <w:r>
-      <w:fldChar w:fldCharType="separate"/>
-    </w:r>
-    <w:r>
-      <w:rPr>
-        <w:noProof/>
-      </w:rPr>
-      <w:t>Implementation Guide</w:t>
-    </w:r>
-    <w:r>
-      <w:rPr>
-        <w:noProof/>
-      </w:rPr>
-      <w:fldChar w:fldCharType="end"/>
-    </w:r>
+    <w:fldSimple w:instr=" STYLEREF  &quot;Heading 1&quot;  \* MERGEFORMAT ">
+      <w:r>
+        <w:rPr>
+          <w:noProof/>
+        </w:rPr>
+        <w:t>Implementation Guide</w:t>
+      </w:r>
+    </w:fldSimple>
     <w:r>
       <w:rPr>
         <w:rStyle w:val="PageNumber"/>
@@ -22186,7 +22117,7 @@
 </file>
 
 <file path=word/numbering.xml><?xml version="1.0" encoding="utf-8"?>
-<w:numbering xmlns:wpc="http://schemas.microsoft.com/office/word/2010/wordprocessingCanvas" xmlns:mc="http://schemas.openxmlformats.org/markup-compatibility/2006" xmlns:o="urn:schemas-microsoft-com:office:office" xmlns:r="http://schemas.openxmlformats.org/officeDocument/2006/relationships" xmlns:m="http://schemas.openxmlformats.org/officeDocument/2006/math" xmlns:v="urn:schemas-microsoft-com:vml" xmlns:wp14="http://schemas.microsoft.com/office/word/2010/wordprocessingDrawing" xmlns:wp="http://schemas.openxmlformats.org/drawingml/2006/wordprocessingDrawing" xmlns:w10="urn:schemas-microsoft-com:office:word" xmlns:w="http://schemas.openxmlformats.org/wordprocessingml/2006/main" xmlns:w14="http://schemas.microsoft.com/office/word/2010/wordml" xmlns:wpg="http://schemas.microsoft.com/office/word/2010/wordprocessingGroup" xmlns:wpi="http://schemas.microsoft.com/office/word/2010/wordprocessingInk" xmlns:wne="http://schemas.microsoft.com/office/word/2006/wordml" xmlns:wps="http://schemas.microsoft.com/office/word/2010/wordprocessingShape" mc:Ignorable="w14 wp14">
+<w:numbering xmlns:ve="http://schemas.openxmlformats.org/markup-compatibility/2006" xmlns:o="urn:schemas-microsoft-com:office:office" xmlns:r="http://schemas.openxmlformats.org/officeDocument/2006/relationships" xmlns:m="http://schemas.openxmlformats.org/officeDocument/2006/math" xmlns:v="urn:schemas-microsoft-com:vml" xmlns:wp="http://schemas.openxmlformats.org/drawingml/2006/wordprocessingDrawing" xmlns:w10="urn:schemas-microsoft-com:office:word" xmlns:w="http://schemas.openxmlformats.org/wordprocessingml/2006/main" xmlns:wne="http://schemas.microsoft.com/office/word/2006/wordml">
   <w:numPicBullet w:numPicBulletId="0">
     <w:pict>
       <v:shapetype id="_x0000_t75" coordsize="21600,21600" o:spt="75" o:preferrelative="t" path="m@4@5l@4@11@9@11@9@5xe" filled="f" stroked="f">
@@ -22208,7 +22139,7 @@
         <v:path o:extrusionok="f" gradientshapeok="t" o:connecttype="rect"/>
         <o:lock v:ext="edit" aspectratio="t"/>
       </v:shapetype>
-      <v:shape id="_x0000_i1029" type="#_x0000_t75" style="width:9.2pt;height:9.2pt" o:bullet="t">
+      <v:shape id="_x0000_i1027" type="#_x0000_t75" style="width:9.2pt;height:9.2pt" o:bullet="t">
         <v:imagedata r:id="rId1" o:title="BD15061_"/>
       </v:shape>
     </w:pict>
@@ -26005,7 +25936,7 @@
 </file>
 
 <file path=word/styles.xml><?xml version="1.0" encoding="utf-8"?>
-<w:styles xmlns:mc="http://schemas.openxmlformats.org/markup-compatibility/2006" xmlns:r="http://schemas.openxmlformats.org/officeDocument/2006/relationships" xmlns:w="http://schemas.openxmlformats.org/wordprocessingml/2006/main" xmlns:w14="http://schemas.microsoft.com/office/word/2010/wordml" mc:Ignorable="w14">
+<w:styles xmlns:r="http://schemas.openxmlformats.org/officeDocument/2006/relationships" xmlns:w="http://schemas.openxmlformats.org/wordprocessingml/2006/main">
   <w:docDefaults>
     <w:rPrDefault>
       <w:rPr>
@@ -26193,7 +26124,7 @@
   <w:style w:type="paragraph" w:default="1" w:styleId="Normal">
     <w:name w:val="Normal"/>
     <w:qFormat/>
-    <w:rsid w:val="00763186"/>
+    <w:rsid w:val="00744731"/>
     <w:pPr>
       <w:spacing w:after="200" w:line="276" w:lineRule="auto"/>
     </w:pPr>
@@ -26346,13 +26277,14 @@
     <w:uiPriority w:val="1"/>
     <w:semiHidden/>
     <w:unhideWhenUsed/>
-    <w:rsid w:val="00763186"/>
+    <w:rsid w:val="00744731"/>
   </w:style>
   <w:style w:type="table" w:default="1" w:styleId="TableNormal">
     <w:name w:val="Normal Table"/>
     <w:uiPriority w:val="99"/>
     <w:semiHidden/>
     <w:unhideWhenUsed/>
+    <w:qFormat/>
     <w:tblPr>
       <w:tblInd w:w="0" w:type="dxa"/>
       <w:tblCellMar>
@@ -26368,7 +26300,7 @@
     <w:uiPriority w:val="99"/>
     <w:semiHidden/>
     <w:unhideWhenUsed/>
-    <w:rsid w:val="00763186"/>
+    <w:rsid w:val="00744731"/>
   </w:style>
   <w:style w:type="paragraph" w:customStyle="1" w:styleId="HeadingBase">
     <w:name w:val="Heading Base"/>

</xml_diff>